<commit_message>
Add error message to encourage users to use a later version of MSTemplate_Creator (above 0.0.1)
</commit_message>
<xml_diff>
--- a/docs/MSOrganiser_User_Documentation.docx
+++ b/docs/MSOrganiser_User_Documentation.docx
@@ -1,6 +1,6 @@
 
 <file path=word/document.xml><?xml version="1.0" encoding="utf-8"?>
-<w:document xmlns:wpc="http://schemas.microsoft.com/office/word/2010/wordprocessingCanvas" xmlns:cx="http://schemas.microsoft.com/office/drawing/2014/chartex" xmlns:cx1="http://schemas.microsoft.com/office/drawing/2015/9/8/chartex" xmlns:mc="http://schemas.openxmlformats.org/markup-compatibility/2006" xmlns:o="urn:schemas-microsoft-com:office:office" xmlns:r="http://schemas.openxmlformats.org/officeDocument/2006/relationships" xmlns:m="http://schemas.openxmlformats.org/officeDocument/2006/math" xmlns:v="urn:schemas-microsoft-com:vml" xmlns:wp14="http://schemas.microsoft.com/office/word/2010/wordprocessingDrawing" xmlns:wp="http://schemas.openxmlformats.org/drawingml/2006/wordprocessingDrawing" xmlns:w10="urn:schemas-microsoft-com:office:word" xmlns:w="http://schemas.openxmlformats.org/wordprocessingml/2006/main" xmlns:w14="http://schemas.microsoft.com/office/word/2010/wordml" xmlns:w15="http://schemas.microsoft.com/office/word/2012/wordml" xmlns:w16se="http://schemas.microsoft.com/office/word/2015/wordml/symex" xmlns:wpg="http://schemas.microsoft.com/office/word/2010/wordprocessingGroup" xmlns:wpi="http://schemas.microsoft.com/office/word/2010/wordprocessingInk" xmlns:wne="http://schemas.microsoft.com/office/word/2006/wordml" xmlns:wps="http://schemas.microsoft.com/office/word/2010/wordprocessingShape" mc:Ignorable="w14 w15 w16se wp14">
+<w:document xmlns:wpc="http://schemas.microsoft.com/office/word/2010/wordprocessingCanvas" xmlns:cx="http://schemas.microsoft.com/office/drawing/2014/chartex" xmlns:cx1="http://schemas.microsoft.com/office/drawing/2015/9/8/chartex" xmlns:cx2="http://schemas.microsoft.com/office/drawing/2015/10/21/chartex" xmlns:cx3="http://schemas.microsoft.com/office/drawing/2016/5/9/chartex" xmlns:cx4="http://schemas.microsoft.com/office/drawing/2016/5/10/chartex" xmlns:cx5="http://schemas.microsoft.com/office/drawing/2016/5/11/chartex" xmlns:cx6="http://schemas.microsoft.com/office/drawing/2016/5/12/chartex" xmlns:cx7="http://schemas.microsoft.com/office/drawing/2016/5/13/chartex" xmlns:cx8="http://schemas.microsoft.com/office/drawing/2016/5/14/chartex" xmlns:mc="http://schemas.openxmlformats.org/markup-compatibility/2006" xmlns:aink="http://schemas.microsoft.com/office/drawing/2016/ink" xmlns:am3d="http://schemas.microsoft.com/office/drawing/2017/model3d" xmlns:o="urn:schemas-microsoft-com:office:office" xmlns:r="http://schemas.openxmlformats.org/officeDocument/2006/relationships" xmlns:m="http://schemas.openxmlformats.org/officeDocument/2006/math" xmlns:v="urn:schemas-microsoft-com:vml" xmlns:wp14="http://schemas.microsoft.com/office/word/2010/wordprocessingDrawing" xmlns:wp="http://schemas.openxmlformats.org/drawingml/2006/wordprocessingDrawing" xmlns:w10="urn:schemas-microsoft-com:office:word" xmlns:w="http://schemas.openxmlformats.org/wordprocessingml/2006/main" xmlns:w14="http://schemas.microsoft.com/office/word/2010/wordml" xmlns:w15="http://schemas.microsoft.com/office/word/2012/wordml" xmlns:w16cid="http://schemas.microsoft.com/office/word/2016/wordml/cid" xmlns:w16se="http://schemas.microsoft.com/office/word/2015/wordml/symex" xmlns:wpg="http://schemas.microsoft.com/office/word/2010/wordprocessingGroup" xmlns:wpi="http://schemas.microsoft.com/office/word/2010/wordprocessingInk" xmlns:wne="http://schemas.microsoft.com/office/word/2006/wordml" xmlns:wps="http://schemas.microsoft.com/office/word/2010/wordprocessingShape" mc:Ignorable="w14 w15 w16se w16cid wp14">
   <w:body>
     <w:bookmarkStart w:id="0" w:name="_Toc511047058" w:displacedByCustomXml="next"/>
     <w:sdt>
@@ -413,8 +413,7 @@
               </mc:Choice>
               <mc:Fallback>
                 <w:pict>
-                  <v:rect id="Rectangle 132" o:spid="_x0000_s1027" style="position:absolute;margin-left:-4.4pt;margin-top:0;width:46.8pt;height:77.75pt;z-index:251659264;visibility:visible;mso-wrap-style:square;mso-width-percent:76;mso-height-percent:98;mso-top-percent:23;mso-wrap-distance-left:9pt;mso-wrap-distance-top:0;mso-wrap-distance-right:9pt;mso-wrap-distance-bottom:0;mso-position-horizontal:right;mso-position-horizontal-relative:margin;mso-position-vertical-relative:page;mso-width-percent:76;mso-height-percent:98;mso-top-percent:23;mso-width-relative:page;mso-height-relative:page;v-text-anchor:bottom" o:gfxdata="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" fillcolor="#5b9bd5 [3204]" stroked="f" strokeweight="1pt">
-                    <v:path arrowok="t"/>
+                  <v:rect id="Rectangle 132" o:spid="_x0000_s1027" style="position:absolute;margin-left:-4.4pt;margin-top:0;width:46.8pt;height:77.75pt;z-index:251659264;visibility:visible;mso-wrap-style:square;mso-width-percent:76;mso-height-percent:98;mso-top-percent:23;mso-wrap-distance-left:9pt;mso-wrap-distance-top:0;mso-wrap-distance-right:9pt;mso-wrap-distance-bottom:0;mso-position-horizontal:right;mso-position-horizontal-relative:margin;mso-position-vertical-relative:page;mso-width-percent:76;mso-height-percent:98;mso-top-percent:23;mso-width-relative:page;mso-height-relative:page;v-text-anchor:bottom" o:gfxdata="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" fillcolor="#5b9bd5 [3204]" stroked="f" strokeweight="1pt">
                     <o:lock v:ext="edit" aspectratio="t"/>
                     <v:textbox inset="3.6pt,,3.6pt">
                       <w:txbxContent>
@@ -436,6 +435,7 @@
                               <w:calendar w:val="gregorian"/>
                             </w:date>
                           </w:sdtPr>
+                          <w:sdtEndPr/>
                           <w:sdtContent>
                             <w:p>
                               <w:pPr>
@@ -3687,23 +3687,7 @@
     </w:p>
     <w:p>
       <w:r>
-        <w:t xml:space="preserve">With the addition of the MS Annotation Template Creator, the software is also able to </w:t>
-      </w:r>
-      <w:proofErr w:type="gramStart"/>
-      <w:r>
-        <w:t>normalized</w:t>
-      </w:r>
-      <w:proofErr w:type="gramEnd"/>
-      <w:r>
-        <w:t xml:space="preserve"> the peak area with respect to the internal standard’s peak area as well as calculating the concentration of the </w:t>
-      </w:r>
-      <w:proofErr w:type="spellStart"/>
-      <w:r>
-        <w:t>analytes</w:t>
-      </w:r>
-      <w:proofErr w:type="spellEnd"/>
-      <w:r>
-        <w:t xml:space="preserve">. </w:t>
+        <w:t xml:space="preserve">With the addition of the MS Annotation Template Creator, the software is also able to normalized the peak area with respect to the internal standard’s peak area as well as calculating the concentration of the analytes. </w:t>
       </w:r>
     </w:p>
     <w:p>
@@ -8073,21 +8057,21 @@
       </w:pPr>
       <w:bookmarkStart w:id="18" w:name="_Toc511047076"/>
       <w:r>
-        <w:t xml:space="preserve">Saving your settings with a </w:t>
+        <w:t>Saving your settings with a Json file</w:t>
+      </w:r>
+      <w:bookmarkEnd w:id="18"/>
+    </w:p>
+    <w:p>
+      <w:r>
+        <w:t xml:space="preserve">When you open </w:t>
       </w:r>
       <w:proofErr w:type="spellStart"/>
       <w:r>
-        <w:t>Json</w:t>
+        <w:t>MSOrganiser</w:t>
       </w:r>
       <w:proofErr w:type="spellEnd"/>
       <w:r>
-        <w:t xml:space="preserve"> file</w:t>
-      </w:r>
-      <w:bookmarkEnd w:id="18"/>
-    </w:p>
-    <w:p>
-      <w:r>
-        <w:t xml:space="preserve">When you open </w:t>
+        <w:t xml:space="preserve"> for a second time, you will realise that </w:t>
       </w:r>
       <w:proofErr w:type="spellStart"/>
       <w:r>
@@ -8095,23 +8079,7 @@
       </w:r>
       <w:proofErr w:type="spellEnd"/>
       <w:r>
-        <w:t xml:space="preserve"> for a second time, you will realise that </w:t>
-      </w:r>
-      <w:proofErr w:type="spellStart"/>
-      <w:r>
-        <w:t>MSOrganiser</w:t>
-      </w:r>
-      <w:proofErr w:type="spellEnd"/>
-      <w:r>
-        <w:t xml:space="preserve"> is able to remember your previous settings. This is due to the presence of a </w:t>
-      </w:r>
-      <w:proofErr w:type="spellStart"/>
-      <w:r>
-        <w:t>json</w:t>
-      </w:r>
-      <w:proofErr w:type="spellEnd"/>
-      <w:r>
-        <w:t xml:space="preserve"> file created when the software starts to run</w:t>
+        <w:t xml:space="preserve"> is able to remember your previous settings. This is due to the presence of a json file created when the software starts to run</w:t>
       </w:r>
     </w:p>
     <w:p>
@@ -8161,15 +8129,7 @@
     </w:p>
     <w:p>
       <w:r>
-        <w:t xml:space="preserve">To clear your settings, just delete the </w:t>
-      </w:r>
-      <w:proofErr w:type="spellStart"/>
-      <w:r>
-        <w:t>json</w:t>
-      </w:r>
-      <w:proofErr w:type="spellEnd"/>
-      <w:r>
-        <w:t xml:space="preserve"> file.</w:t>
+        <w:t>To clear your settings, just delete the json file.</w:t>
       </w:r>
     </w:p>
     <w:p>
@@ -8609,15 +8569,7 @@
             </w:r>
             <w:proofErr w:type="spellEnd"/>
             <w:r>
-              <w:t xml:space="preserve"> has problems trying to output the </w:t>
-            </w:r>
-            <w:proofErr w:type="spellStart"/>
-            <w:r>
-              <w:t>json</w:t>
-            </w:r>
-            <w:proofErr w:type="spellEnd"/>
-            <w:r>
-              <w:t xml:space="preserve"> file. Ensure that </w:t>
+              <w:t xml:space="preserve"> has problems trying to output the json file. Ensure that </w:t>
             </w:r>
             <w:proofErr w:type="spellStart"/>
             <w:r>
@@ -10139,34 +10091,124 @@
           </w:p>
         </w:tc>
       </w:tr>
+      <w:tr>
+        <w:trPr>
+          <w:trHeight w:val="1326"/>
+        </w:trPr>
+        <w:tc>
+          <w:tcPr>
+            <w:tcW w:w="4508" w:type="dxa"/>
+          </w:tcPr>
+          <w:p>
+            <w:r>
+              <w:t xml:space="preserve">The </w:t>
+            </w:r>
+            <w:proofErr w:type="spellStart"/>
+            <w:r>
+              <w:t>Sample_Annot</w:t>
+            </w:r>
+            <w:proofErr w:type="spellEnd"/>
+            <w:r>
+              <w:t xml:space="preserve"> sheet contains the column "</w:t>
+            </w:r>
+            <w:proofErr w:type="spellStart"/>
+            <w:r>
+              <w:t>Raw_Data_File_Name</w:t>
+            </w:r>
+            <w:proofErr w:type="spellEnd"/>
+            <w:r>
+              <w:t xml:space="preserve">". This column name is no longer accepted in </w:t>
+            </w:r>
+            <w:proofErr w:type="spellStart"/>
+            <w:r>
+              <w:t>MSOrganiser</w:t>
+            </w:r>
+            <w:proofErr w:type="spellEnd"/>
+            <w:r>
+              <w:t xml:space="preserve">. Please use a later version of </w:t>
+            </w:r>
+            <w:proofErr w:type="spellStart"/>
+            <w:r>
+              <w:t>MSTemplate_Creator</w:t>
+            </w:r>
+            <w:proofErr w:type="spellEnd"/>
+            <w:r>
+              <w:t xml:space="preserve"> (0.0.2 and above)</w:t>
+            </w:r>
+            <w:r>
+              <w:t xml:space="preserve"> that uses “</w:t>
+            </w:r>
+            <w:proofErr w:type="spellStart"/>
+            <w:r>
+              <w:t>Data_File_Name</w:t>
+            </w:r>
+            <w:proofErr w:type="spellEnd"/>
+            <w:r>
+              <w:t>"</w:t>
+            </w:r>
+            <w:r>
+              <w:t xml:space="preserve"> instead</w:t>
+            </w:r>
+            <w:r>
+              <w:t>.</w:t>
+            </w:r>
+          </w:p>
+        </w:tc>
+        <w:tc>
+          <w:tcPr>
+            <w:tcW w:w="4508" w:type="dxa"/>
+          </w:tcPr>
+          <w:p>
+            <w:r>
+              <w:t xml:space="preserve">Use a later version of the </w:t>
+            </w:r>
+            <w:proofErr w:type="spellStart"/>
+            <w:r>
+              <w:t>MS_Template_creator</w:t>
+            </w:r>
+            <w:proofErr w:type="spellEnd"/>
+            <w:r>
+              <w:t xml:space="preserve"> file such that the column name “</w:t>
+            </w:r>
+            <w:proofErr w:type="spellStart"/>
+            <w:r>
+              <w:t>Data_File_Name</w:t>
+            </w:r>
+            <w:proofErr w:type="spellEnd"/>
+            <w:r>
+              <w:t>” is used.</w:t>
+            </w:r>
+            <w:bookmarkStart w:id="27" w:name="_GoBack"/>
+            <w:bookmarkEnd w:id="27"/>
+          </w:p>
+        </w:tc>
+      </w:tr>
     </w:tbl>
     <w:p/>
     <w:p>
       <w:pPr>
         <w:pStyle w:val="Heading2"/>
       </w:pPr>
-      <w:bookmarkStart w:id="27" w:name="_Toc511047085"/>
+      <w:bookmarkStart w:id="28" w:name="_Toc511047085"/>
       <w:r>
         <w:t>Calculation issues</w:t>
       </w:r>
-      <w:bookmarkEnd w:id="27"/>
+      <w:bookmarkEnd w:id="28"/>
     </w:p>
     <w:p>
       <w:pPr>
         <w:pStyle w:val="Heading3"/>
       </w:pPr>
-      <w:bookmarkStart w:id="28" w:name="_Toc511047086"/>
+      <w:bookmarkStart w:id="29" w:name="_Toc511047086"/>
       <w:proofErr w:type="spellStart"/>
-      <w:proofErr w:type="gramStart"/>
       <w:r>
         <w:t>normArea</w:t>
       </w:r>
       <w:proofErr w:type="spellEnd"/>
-      <w:proofErr w:type="gramEnd"/>
       <w:r>
         <w:t xml:space="preserve"> calculation</w:t>
       </w:r>
-      <w:bookmarkEnd w:id="28"/>
+      <w:bookmarkEnd w:id="29"/>
     </w:p>
     <w:tbl>
       <w:tblPr>
@@ -10363,7 +10405,11 @@
             </w:r>
             <w:proofErr w:type="spellEnd"/>
             <w:r>
-              <w:t>”. Please ensure that the column “</w:t>
+              <w:t xml:space="preserve">”. Please </w:t>
+            </w:r>
+            <w:r>
+              <w:lastRenderedPageBreak/>
+              <w:t>ensure that the column “</w:t>
             </w:r>
             <w:proofErr w:type="spellStart"/>
             <w:r>
@@ -10383,6 +10429,7 @@
           </w:tcPr>
           <w:p>
             <w:r>
+              <w:lastRenderedPageBreak/>
               <w:t xml:space="preserve">There are </w:t>
             </w:r>
             <w:proofErr w:type="spellStart"/>
@@ -10434,7 +10481,6 @@
           </w:tcPr>
           <w:p>
             <w:r>
-              <w:lastRenderedPageBreak/>
               <w:t xml:space="preserve">There are </w:t>
             </w:r>
             <w:proofErr w:type="spellStart"/>
@@ -10724,18 +10770,17 @@
       <w:pPr>
         <w:pStyle w:val="Heading3"/>
       </w:pPr>
-      <w:bookmarkStart w:id="29" w:name="_Toc511047087"/>
+      <w:bookmarkStart w:id="30" w:name="_Toc511047087"/>
       <w:proofErr w:type="spellStart"/>
-      <w:proofErr w:type="gramStart"/>
-      <w:r>
+      <w:r>
+        <w:lastRenderedPageBreak/>
         <w:t>normConc</w:t>
       </w:r>
       <w:proofErr w:type="spellEnd"/>
-      <w:proofErr w:type="gramEnd"/>
       <w:r>
         <w:t xml:space="preserve"> Calculation</w:t>
       </w:r>
-      <w:bookmarkEnd w:id="29"/>
+      <w:bookmarkEnd w:id="30"/>
     </w:p>
     <w:tbl>
       <w:tblPr>
@@ -10845,11 +10890,7 @@
             </w:r>
             <w:proofErr w:type="spellEnd"/>
             <w:r>
-              <w:t xml:space="preserve"> and </w:t>
-            </w:r>
-            <w:r>
-              <w:lastRenderedPageBreak/>
-              <w:t>the</w:t>
+              <w:t xml:space="preserve"> and the</w:t>
             </w:r>
             <w:r>
               <w:t xml:space="preserve"> </w:t>
@@ -10883,7 +10924,6 @@
           </w:tcPr>
           <w:p>
             <w:r>
-              <w:lastRenderedPageBreak/>
               <w:t xml:space="preserve">{Some ISTD column} </w:t>
             </w:r>
             <w:r>
@@ -10948,12 +10988,10 @@
               <w:t>ISTD_Conc</w:t>
             </w:r>
             <w:proofErr w:type="spellEnd"/>
-            <w:proofErr w:type="gramStart"/>
             <w:r>
               <w:t>_[</w:t>
             </w:r>
             <w:proofErr w:type="spellStart"/>
-            <w:proofErr w:type="gramEnd"/>
             <w:r>
               <w:t>nM</w:t>
             </w:r>
@@ -10984,12 +11022,10 @@
               <w:t>ISTD_Conc</w:t>
             </w:r>
             <w:proofErr w:type="spellEnd"/>
-            <w:proofErr w:type="gramStart"/>
             <w:r>
               <w:t>_[</w:t>
             </w:r>
             <w:proofErr w:type="spellStart"/>
-            <w:proofErr w:type="gramEnd"/>
             <w:r>
               <w:t>nM</w:t>
             </w:r>
@@ -11005,12 +11041,10 @@
               <w:t>ISTD_Conc</w:t>
             </w:r>
             <w:proofErr w:type="spellEnd"/>
-            <w:proofErr w:type="gramStart"/>
             <w:r>
               <w:t>_[</w:t>
             </w:r>
             <w:proofErr w:type="spellStart"/>
-            <w:proofErr w:type="gramEnd"/>
             <w:r>
               <w:t>nM</w:t>
             </w:r>
@@ -11128,10 +11162,7 @@
         </w:tc>
       </w:tr>
     </w:tbl>
-    <w:p>
-      <w:bookmarkStart w:id="30" w:name="_GoBack"/>
-      <w:bookmarkEnd w:id="30"/>
-    </w:p>
+    <w:p/>
     <w:p>
       <w:pPr>
         <w:pStyle w:val="Heading2"/>
@@ -11251,15 +11282,7 @@
             </w:r>
             <w:proofErr w:type="spellEnd"/>
             <w:r>
-              <w:t xml:space="preserve"> is in a folder with read and write permissions. Ensure that </w:t>
-            </w:r>
-            <w:proofErr w:type="gramStart"/>
-            <w:r>
-              <w:t>the excel</w:t>
-            </w:r>
-            <w:proofErr w:type="gramEnd"/>
-            <w:r>
-              <w:t xml:space="preserve"> is sheet is not opened before overwriting it.</w:t>
+              <w:t xml:space="preserve"> is in a folder with read and write permissions. Ensure that the excel is sheet is not opened before overwriting it.</w:t>
             </w:r>
           </w:p>
         </w:tc>
@@ -11272,6 +11295,7 @@
       </w:pPr>
       <w:bookmarkStart w:id="32" w:name="_Toc511047089"/>
       <w:r>
+        <w:lastRenderedPageBreak/>
         <w:t>Report creation problems</w:t>
       </w:r>
       <w:bookmarkEnd w:id="32"/>
@@ -11316,7 +11340,6 @@
           <w:p>
             <w:proofErr w:type="spellStart"/>
             <w:r>
-              <w:lastRenderedPageBreak/>
               <w:t>Parameters_df</w:t>
             </w:r>
             <w:proofErr w:type="spellEnd"/>
@@ -11566,7 +11589,7 @@
 </file>
 
 <file path=word/numbering.xml><?xml version="1.0" encoding="utf-8"?>
-<w:numbering xmlns:wpc="http://schemas.microsoft.com/office/word/2010/wordprocessingCanvas" xmlns:cx="http://schemas.microsoft.com/office/drawing/2014/chartex" xmlns:cx1="http://schemas.microsoft.com/office/drawing/2015/9/8/chartex" xmlns:mc="http://schemas.openxmlformats.org/markup-compatibility/2006" xmlns:o="urn:schemas-microsoft-com:office:office" xmlns:r="http://schemas.openxmlformats.org/officeDocument/2006/relationships" xmlns:m="http://schemas.openxmlformats.org/officeDocument/2006/math" xmlns:v="urn:schemas-microsoft-com:vml" xmlns:wp14="http://schemas.microsoft.com/office/word/2010/wordprocessingDrawing" xmlns:wp="http://schemas.openxmlformats.org/drawingml/2006/wordprocessingDrawing" xmlns:w10="urn:schemas-microsoft-com:office:word" xmlns:w="http://schemas.openxmlformats.org/wordprocessingml/2006/main" xmlns:w14="http://schemas.microsoft.com/office/word/2010/wordml" xmlns:w15="http://schemas.microsoft.com/office/word/2012/wordml" xmlns:w16se="http://schemas.microsoft.com/office/word/2015/wordml/symex" xmlns:wpg="http://schemas.microsoft.com/office/word/2010/wordprocessingGroup" xmlns:wpi="http://schemas.microsoft.com/office/word/2010/wordprocessingInk" xmlns:wne="http://schemas.microsoft.com/office/word/2006/wordml" xmlns:wps="http://schemas.microsoft.com/office/word/2010/wordprocessingShape" mc:Ignorable="w14 w15 w16se wp14">
+<w:numbering xmlns:wpc="http://schemas.microsoft.com/office/word/2010/wordprocessingCanvas" xmlns:cx="http://schemas.microsoft.com/office/drawing/2014/chartex" xmlns:cx1="http://schemas.microsoft.com/office/drawing/2015/9/8/chartex" xmlns:cx2="http://schemas.microsoft.com/office/drawing/2015/10/21/chartex" xmlns:cx3="http://schemas.microsoft.com/office/drawing/2016/5/9/chartex" xmlns:cx4="http://schemas.microsoft.com/office/drawing/2016/5/10/chartex" xmlns:cx5="http://schemas.microsoft.com/office/drawing/2016/5/11/chartex" xmlns:cx6="http://schemas.microsoft.com/office/drawing/2016/5/12/chartex" xmlns:cx7="http://schemas.microsoft.com/office/drawing/2016/5/13/chartex" xmlns:cx8="http://schemas.microsoft.com/office/drawing/2016/5/14/chartex" xmlns:mc="http://schemas.openxmlformats.org/markup-compatibility/2006" xmlns:aink="http://schemas.microsoft.com/office/drawing/2016/ink" xmlns:am3d="http://schemas.microsoft.com/office/drawing/2017/model3d" xmlns:o="urn:schemas-microsoft-com:office:office" xmlns:r="http://schemas.openxmlformats.org/officeDocument/2006/relationships" xmlns:m="http://schemas.openxmlformats.org/officeDocument/2006/math" xmlns:v="urn:schemas-microsoft-com:vml" xmlns:wp14="http://schemas.microsoft.com/office/word/2010/wordprocessingDrawing" xmlns:wp="http://schemas.openxmlformats.org/drawingml/2006/wordprocessingDrawing" xmlns:w10="urn:schemas-microsoft-com:office:word" xmlns:w="http://schemas.openxmlformats.org/wordprocessingml/2006/main" xmlns:w14="http://schemas.microsoft.com/office/word/2010/wordml" xmlns:w15="http://schemas.microsoft.com/office/word/2012/wordml" xmlns:w16cid="http://schemas.microsoft.com/office/word/2016/wordml/cid" xmlns:w16se="http://schemas.microsoft.com/office/word/2015/wordml/symex" xmlns:wpg="http://schemas.microsoft.com/office/word/2010/wordprocessingGroup" xmlns:wpi="http://schemas.microsoft.com/office/word/2010/wordprocessingInk" xmlns:wne="http://schemas.microsoft.com/office/word/2006/wordml" xmlns:wps="http://schemas.microsoft.com/office/word/2010/wordprocessingShape" mc:Ignorable="w14 w15 w16se w16cid wp14">
   <w:abstractNum w:abstractNumId="0" w15:restartNumberingAfterBreak="0">
     <w:nsid w:val="0B7125AB"/>
     <w:multiLevelType w:val="hybridMultilevel"/>
@@ -12813,7 +12836,7 @@
 </file>
 
 <file path=word/styles.xml><?xml version="1.0" encoding="utf-8"?>
-<w:styles xmlns:mc="http://schemas.openxmlformats.org/markup-compatibility/2006" xmlns:r="http://schemas.openxmlformats.org/officeDocument/2006/relationships" xmlns:w="http://schemas.openxmlformats.org/wordprocessingml/2006/main" xmlns:w14="http://schemas.microsoft.com/office/word/2010/wordml" xmlns:w15="http://schemas.microsoft.com/office/word/2012/wordml" xmlns:w16se="http://schemas.microsoft.com/office/word/2015/wordml/symex" mc:Ignorable="w14 w15 w16se">
+<w:styles xmlns:mc="http://schemas.openxmlformats.org/markup-compatibility/2006" xmlns:r="http://schemas.openxmlformats.org/officeDocument/2006/relationships" xmlns:w="http://schemas.openxmlformats.org/wordprocessingml/2006/main" xmlns:w14="http://schemas.microsoft.com/office/word/2010/wordml" xmlns:w15="http://schemas.microsoft.com/office/word/2012/wordml" xmlns:w16cid="http://schemas.microsoft.com/office/word/2016/wordml/cid" xmlns:w16se="http://schemas.microsoft.com/office/word/2015/wordml/symex" mc:Ignorable="w14 w15 w16se w16cid">
   <w:docDefaults>
     <w:rPrDefault>
       <w:rPr>
@@ -12829,7 +12852,7 @@
       </w:pPr>
     </w:pPrDefault>
   </w:docDefaults>
-  <w:latentStyles w:defLockedState="0" w:defUIPriority="99" w:defSemiHidden="0" w:defUnhideWhenUsed="0" w:defQFormat="0" w:count="371">
+  <w:latentStyles w:defLockedState="0" w:defUIPriority="99" w:defSemiHidden="0" w:defUnhideWhenUsed="0" w:defQFormat="0" w:count="375">
     <w:lsdException w:name="Normal" w:uiPriority="0" w:qFormat="1"/>
     <w:lsdException w:name="heading 1" w:uiPriority="9" w:qFormat="1"/>
     <w:lsdException w:name="heading 2" w:semiHidden="1" w:uiPriority="9" w:unhideWhenUsed="1" w:qFormat="1"/>
@@ -12935,7 +12958,6 @@
     <w:lsdException w:name="HTML Sample" w:semiHidden="1" w:unhideWhenUsed="1"/>
     <w:lsdException w:name="HTML Typewriter" w:semiHidden="1" w:unhideWhenUsed="1"/>
     <w:lsdException w:name="HTML Variable" w:semiHidden="1" w:unhideWhenUsed="1"/>
-    <w:lsdException w:name="Normal Table" w:semiHidden="1" w:unhideWhenUsed="1"/>
     <w:lsdException w:name="annotation subject" w:semiHidden="1" w:unhideWhenUsed="1"/>
     <w:lsdException w:name="No List" w:semiHidden="1" w:unhideWhenUsed="1"/>
     <w:lsdException w:name="Outline List 1" w:semiHidden="1" w:unhideWhenUsed="1"/>
@@ -12979,10 +13001,8 @@
     <w:lsdException w:name="Table Elegant" w:semiHidden="1" w:unhideWhenUsed="1"/>
     <w:lsdException w:name="Table Professional" w:semiHidden="1" w:unhideWhenUsed="1"/>
     <w:lsdException w:name="Table Subtle 1" w:semiHidden="1" w:unhideWhenUsed="1"/>
-    <w:lsdException w:name="Table Subtle 2" w:semiHidden="1" w:unhideWhenUsed="1"/>
     <w:lsdException w:name="Table Web 1" w:semiHidden="1" w:unhideWhenUsed="1"/>
     <w:lsdException w:name="Table Web 2" w:semiHidden="1" w:unhideWhenUsed="1"/>
-    <w:lsdException w:name="Table Web 3" w:semiHidden="1" w:unhideWhenUsed="1"/>
     <w:lsdException w:name="Balloon Text" w:semiHidden="1" w:unhideWhenUsed="1"/>
     <w:lsdException w:name="Table Grid" w:uiPriority="39"/>
     <w:lsdException w:name="Table Theme" w:semiHidden="1" w:unhideWhenUsed="1"/>
@@ -13201,6 +13221,10 @@
     <w:lsdException w:name="List Table 5 Dark Accent 6" w:uiPriority="50"/>
     <w:lsdException w:name="List Table 6 Colorful Accent 6" w:uiPriority="51"/>
     <w:lsdException w:name="List Table 7 Colorful Accent 6" w:uiPriority="52"/>
+    <w:lsdException w:name="Mention" w:semiHidden="1" w:unhideWhenUsed="1"/>
+    <w:lsdException w:name="Smart Hyperlink" w:semiHidden="1" w:unhideWhenUsed="1"/>
+    <w:lsdException w:name="Hashtag" w:semiHidden="1" w:unhideWhenUsed="1"/>
+    <w:lsdException w:name="Unresolved Mention" w:semiHidden="1" w:unhideWhenUsed="1"/>
   </w:latentStyles>
   <w:style w:type="paragraph" w:default="1" w:styleId="Normal">
     <w:name w:val="Normal"/>
@@ -14063,7 +14087,7 @@
 </file>
 
 <file path=customXml/itemProps2.xml><?xml version="1.0" encoding="utf-8"?>
-<ds:datastoreItem xmlns:ds="http://schemas.openxmlformats.org/officeDocument/2006/customXml" ds:itemID="{E2B58F7F-9B38-4EE1-9626-505310FF5033}">
+<ds:datastoreItem xmlns:ds="http://schemas.openxmlformats.org/officeDocument/2006/customXml" ds:itemID="{D8CD94AA-0123-4505-9276-1A734931B470}">
   <ds:schemaRefs>
     <ds:schemaRef ds:uri="http://schemas.openxmlformats.org/officeDocument/2006/bibliography"/>
   </ds:schemaRefs>

</xml_diff>

<commit_message>
Save progress of updating documentation.
</commit_message>
<xml_diff>
--- a/docs/MSOrganiser_User_Documentation.docx
+++ b/docs/MSOrganiser_User_Documentation.docx
@@ -10920,8 +10920,6 @@
             <w:r>
               <w:t xml:space="preserve"> </w:t>
             </w:r>
-            <w:bookmarkStart w:id="29" w:name="_GoBack"/>
-            <w:bookmarkEnd w:id="29"/>
             <w:r>
               <w:t>Please check the input file</w:t>
             </w:r>
@@ -11024,8 +11022,8 @@
               </w:rPr>
               <w:drawing>
                 <wp:inline distT="0" distB="0" distL="0" distR="0" wp14:anchorId="5BE9E84C" wp14:editId="37819928">
-                  <wp:extent cx="1372780" cy="950976"/>
-                  <wp:effectExtent l="0" t="0" r="0" b="1905"/>
+                  <wp:extent cx="1372230" cy="361950"/>
+                  <wp:effectExtent l="0" t="0" r="0" b="0"/>
                   <wp:docPr id="42" name="Picture 42"/>
                   <wp:cNvGraphicFramePr>
                     <a:graphicFrameLocks xmlns:a="http://schemas.openxmlformats.org/drawingml/2006/main" noChangeAspect="1"/>
@@ -11037,20 +11035,27 @@
                           <pic:cNvPr id="1" name=""/>
                           <pic:cNvPicPr/>
                         </pic:nvPicPr>
-                        <pic:blipFill>
+                        <pic:blipFill rotWithShape="1">
                           <a:blip r:embed="rId19"/>
-                          <a:stretch>
-                            <a:fillRect/>
-                          </a:stretch>
+                          <a:srcRect b="61924"/>
+                          <a:stretch/>
                         </pic:blipFill>
-                        <pic:spPr>
+                        <pic:spPr bwMode="auto">
                           <a:xfrm>
                             <a:off x="0" y="0"/>
-                            <a:ext cx="1380281" cy="956172"/>
+                            <a:ext cx="1380281" cy="364074"/>
                           </a:xfrm>
                           <a:prstGeom prst="rect">
                             <a:avLst/>
                           </a:prstGeom>
+                          <a:ln>
+                            <a:noFill/>
+                          </a:ln>
+                          <a:extLst>
+                            <a:ext uri="{53640926-AAD7-44D8-BBD7-CCE9431645EC}">
+                              <a14:shadowObscured xmlns:a14="http://schemas.microsoft.com/office/drawing/2010/main"/>
+                            </a:ext>
+                          </a:extLst>
                         </pic:spPr>
                       </pic:pic>
                     </a:graphicData>
@@ -11120,8 +11125,8 @@
               </w:rPr>
               <w:drawing>
                 <wp:inline distT="0" distB="0" distL="0" distR="0" wp14:anchorId="01DD5C71" wp14:editId="2430046A">
-                  <wp:extent cx="2926080" cy="1053713"/>
-                  <wp:effectExtent l="0" t="0" r="7620" b="0"/>
+                  <wp:extent cx="1800225" cy="409575"/>
+                  <wp:effectExtent l="0" t="0" r="0" b="9525"/>
                   <wp:docPr id="43" name="Picture 43"/>
                   <wp:cNvGraphicFramePr>
                     <a:graphicFrameLocks xmlns:a="http://schemas.openxmlformats.org/drawingml/2006/main" noChangeAspect="1"/>
@@ -11133,20 +11138,27 @@
                           <pic:cNvPr id="1" name=""/>
                           <pic:cNvPicPr/>
                         </pic:nvPicPr>
-                        <pic:blipFill>
+                        <pic:blipFill rotWithShape="1">
                           <a:blip r:embed="rId12"/>
-                          <a:stretch>
-                            <a:fillRect/>
-                          </a:stretch>
+                          <a:srcRect r="38450" b="61114"/>
+                          <a:stretch/>
                         </pic:blipFill>
-                        <pic:spPr>
+                        <pic:spPr bwMode="auto">
                           <a:xfrm>
                             <a:off x="0" y="0"/>
-                            <a:ext cx="2985162" cy="1074989"/>
+                            <a:ext cx="1837372" cy="418027"/>
                           </a:xfrm>
                           <a:prstGeom prst="rect">
                             <a:avLst/>
                           </a:prstGeom>
+                          <a:ln>
+                            <a:noFill/>
+                          </a:ln>
+                          <a:extLst>
+                            <a:ext uri="{53640926-AAD7-44D8-BBD7-CCE9431645EC}">
+                              <a14:shadowObscured xmlns:a14="http://schemas.microsoft.com/office/drawing/2010/main"/>
+                            </a:ext>
+                          </a:extLst>
                         </pic:spPr>
                       </pic:pic>
                     </a:graphicData>
@@ -11186,8 +11198,8 @@
               </w:rPr>
               <w:drawing>
                 <wp:inline distT="0" distB="0" distL="0" distR="0" wp14:anchorId="6126142D" wp14:editId="0CE0DFA3">
-                  <wp:extent cx="1580083" cy="980740"/>
-                  <wp:effectExtent l="0" t="0" r="1270" b="0"/>
+                  <wp:extent cx="1579600" cy="409575"/>
+                  <wp:effectExtent l="0" t="0" r="1905" b="0"/>
                   <wp:docPr id="66" name="Picture 66"/>
                   <wp:cNvGraphicFramePr>
                     <a:graphicFrameLocks xmlns:a="http://schemas.openxmlformats.org/drawingml/2006/main" noChangeAspect="1"/>
@@ -11199,20 +11211,27 @@
                           <pic:cNvPr id="1" name=""/>
                           <pic:cNvPicPr/>
                         </pic:nvPicPr>
-                        <pic:blipFill>
+                        <pic:blipFill rotWithShape="1">
                           <a:blip r:embed="rId21"/>
-                          <a:stretch>
-                            <a:fillRect/>
-                          </a:stretch>
+                          <a:srcRect b="58225"/>
+                          <a:stretch/>
                         </pic:blipFill>
-                        <pic:spPr>
+                        <pic:spPr bwMode="auto">
                           <a:xfrm>
                             <a:off x="0" y="0"/>
-                            <a:ext cx="1618389" cy="1004516"/>
+                            <a:ext cx="1618389" cy="419633"/>
                           </a:xfrm>
                           <a:prstGeom prst="rect">
                             <a:avLst/>
                           </a:prstGeom>
+                          <a:ln>
+                            <a:noFill/>
+                          </a:ln>
+                          <a:extLst>
+                            <a:ext uri="{53640926-AAD7-44D8-BBD7-CCE9431645EC}">
+                              <a14:shadowObscured xmlns:a14="http://schemas.microsoft.com/office/drawing/2010/main"/>
+                            </a:ext>
+                          </a:extLst>
                         </pic:spPr>
                       </pic:pic>
                     </a:graphicData>
@@ -11230,7 +11249,6 @@
           </w:tcPr>
           <w:p>
             <w:r>
-              <w:lastRenderedPageBreak/>
               <w:t xml:space="preserve">Unable to read csv file with the available encoders. (Or any errors related to </w:t>
             </w:r>
             <w:proofErr w:type="spellStart"/>
@@ -11352,7 +11370,7 @@
       <w:pPr>
         <w:pStyle w:val="Heading3"/>
       </w:pPr>
-      <w:bookmarkStart w:id="30" w:name="_Toc71027484"/>
+      <w:bookmarkStart w:id="29" w:name="_Toc71027484"/>
       <w:r>
         <w:t xml:space="preserve">Quant from </w:t>
       </w:r>
@@ -11360,7 +11378,7 @@
       <w:r>
         <w:t>SciEx</w:t>
       </w:r>
-      <w:bookmarkEnd w:id="30"/>
+      <w:bookmarkEnd w:id="29"/>
       <w:proofErr w:type="spellEnd"/>
     </w:p>
     <w:tbl>
@@ -11522,12 +11540,49 @@
           </w:tcPr>
           <w:p>
             <w:r>
-              <w:t>The software finds an invalid output option for Quant’s MRM transition name data. Current accepted output options are</w:t>
-            </w:r>
-          </w:p>
-          <w:p>
-            <w:r>
-              <w:t>('Area', 'RT', 'FWHM', 'S/N' )</w:t>
+              <w:t>The software finds an invalid output option. Current accepted output options are</w:t>
+            </w:r>
+          </w:p>
+          <w:p>
+            <w:r>
+              <w:rPr>
+                <w:noProof/>
+              </w:rPr>
+              <w:drawing>
+                <wp:inline distT="0" distB="0" distL="0" distR="0" wp14:anchorId="3642DF47" wp14:editId="3E7C6D27">
+                  <wp:extent cx="2849325" cy="571872"/>
+                  <wp:effectExtent l="0" t="0" r="0" b="0"/>
+                  <wp:docPr id="20" name="Picture 20"/>
+                  <wp:cNvGraphicFramePr>
+                    <a:graphicFrameLocks xmlns:a="http://schemas.openxmlformats.org/drawingml/2006/main" noChangeAspect="1"/>
+                  </wp:cNvGraphicFramePr>
+                  <a:graphic xmlns:a="http://schemas.openxmlformats.org/drawingml/2006/main">
+                    <a:graphicData uri="http://schemas.openxmlformats.org/drawingml/2006/picture">
+                      <pic:pic xmlns:pic="http://schemas.openxmlformats.org/drawingml/2006/picture">
+                        <pic:nvPicPr>
+                          <pic:cNvPr id="1" name=""/>
+                          <pic:cNvPicPr/>
+                        </pic:nvPicPr>
+                        <pic:blipFill>
+                          <a:blip r:embed="rId93"/>
+                          <a:stretch>
+                            <a:fillRect/>
+                          </a:stretch>
+                        </pic:blipFill>
+                        <pic:spPr>
+                          <a:xfrm>
+                            <a:off x="0" y="0"/>
+                            <a:ext cx="3016879" cy="605501"/>
+                          </a:xfrm>
+                          <a:prstGeom prst="rect">
+                            <a:avLst/>
+                          </a:prstGeom>
+                        </pic:spPr>
+                      </pic:pic>
+                    </a:graphicData>
+                  </a:graphic>
+                </wp:inline>
+              </w:drawing>
             </w:r>
           </w:p>
         </w:tc>
@@ -11538,11 +11593,802 @@
       <w:pPr>
         <w:pStyle w:val="Heading2"/>
       </w:pPr>
-      <w:bookmarkStart w:id="31" w:name="_Toc71027485"/>
+      <w:bookmarkStart w:id="30" w:name="_Toc71027485"/>
       <w:r>
         <w:t>Reading MS Annotation Template Creator related problems</w:t>
       </w:r>
-      <w:bookmarkEnd w:id="31"/>
+      <w:bookmarkEnd w:id="30"/>
+    </w:p>
+    <w:tbl>
+      <w:tblPr>
+        <w:tblStyle w:val="TableGrid"/>
+        <w:tblW w:w="0" w:type="auto"/>
+        <w:tblLook w:val="04A0" w:firstRow="1" w:lastRow="0" w:firstColumn="1" w:lastColumn="0" w:noHBand="0" w:noVBand="1"/>
+      </w:tblPr>
+      <w:tblGrid>
+        <w:gridCol w:w="4673"/>
+        <w:gridCol w:w="4343"/>
+      </w:tblGrid>
+      <w:tr>
+        <w:tc>
+          <w:tcPr>
+            <w:tcW w:w="4673" w:type="dxa"/>
+          </w:tcPr>
+          <w:p>
+            <w:r>
+              <w:t>Warning/Error Messages</w:t>
+            </w:r>
+          </w:p>
+        </w:tc>
+        <w:tc>
+          <w:tcPr>
+            <w:tcW w:w="4343" w:type="dxa"/>
+          </w:tcPr>
+          <w:p>
+            <w:r>
+              <w:t>Troubleshooting procedures</w:t>
+            </w:r>
+          </w:p>
+        </w:tc>
+      </w:tr>
+      <w:tr>
+        <w:tc>
+          <w:tcPr>
+            <w:tcW w:w="4673" w:type="dxa"/>
+          </w:tcPr>
+          <w:p>
+            <w:r>
+              <w:t>A ISTD map file is required to perform this calculation</w:t>
+            </w:r>
+          </w:p>
+        </w:tc>
+        <w:tc>
+          <w:tcPr>
+            <w:tcW w:w="4343" w:type="dxa"/>
+          </w:tcPr>
+          <w:p>
+            <w:r>
+              <w:t xml:space="preserve">The software is unable to perform the calculation because the </w:t>
+            </w:r>
+            <w:proofErr w:type="spellStart"/>
+            <w:r>
+              <w:t>Annot_F</w:t>
+            </w:r>
+            <w:r>
+              <w:t>ile</w:t>
+            </w:r>
+            <w:proofErr w:type="spellEnd"/>
+            <w:r>
+              <w:t xml:space="preserve"> is empty. Ensure that this is filled</w:t>
+            </w:r>
+            <w:r>
+              <w:t>.</w:t>
+            </w:r>
+          </w:p>
+          <w:p>
+            <w:r>
+              <w:rPr>
+                <w:noProof/>
+              </w:rPr>
+              <w:drawing>
+                <wp:inline distT="0" distB="0" distL="0" distR="0" wp14:anchorId="6CED18B0" wp14:editId="5ED8F6DF">
+                  <wp:extent cx="2561590" cy="347621"/>
+                  <wp:effectExtent l="0" t="0" r="0" b="0"/>
+                  <wp:docPr id="21" name="Picture 21"/>
+                  <wp:cNvGraphicFramePr>
+                    <a:graphicFrameLocks xmlns:a="http://schemas.openxmlformats.org/drawingml/2006/main" noChangeAspect="1"/>
+                  </wp:cNvGraphicFramePr>
+                  <a:graphic xmlns:a="http://schemas.openxmlformats.org/drawingml/2006/main">
+                    <a:graphicData uri="http://schemas.openxmlformats.org/drawingml/2006/picture">
+                      <pic:pic xmlns:pic="http://schemas.openxmlformats.org/drawingml/2006/picture">
+                        <pic:nvPicPr>
+                          <pic:cNvPr id="1" name=""/>
+                          <pic:cNvPicPr/>
+                        </pic:nvPicPr>
+                        <pic:blipFill>
+                          <a:blip r:embed="rId94"/>
+                          <a:stretch>
+                            <a:fillRect/>
+                          </a:stretch>
+                        </pic:blipFill>
+                        <pic:spPr>
+                          <a:xfrm>
+                            <a:off x="0" y="0"/>
+                            <a:ext cx="2600293" cy="352873"/>
+                          </a:xfrm>
+                          <a:prstGeom prst="rect">
+                            <a:avLst/>
+                          </a:prstGeom>
+                        </pic:spPr>
+                      </pic:pic>
+                    </a:graphicData>
+                  </a:graphic>
+                </wp:inline>
+              </w:drawing>
+            </w:r>
+          </w:p>
+        </w:tc>
+      </w:tr>
+      <w:tr>
+        <w:tc>
+          <w:tcPr>
+            <w:tcW w:w="4673" w:type="dxa"/>
+          </w:tcPr>
+          <w:p>
+            <w:r>
+              <w:t>{</w:t>
+            </w:r>
+            <w:proofErr w:type="spellStart"/>
+            <w:r>
+              <w:t>file_path</w:t>
+            </w:r>
+            <w:proofErr w:type="spellEnd"/>
+            <w:r>
+              <w:t>} does not exists. Please check the input file.</w:t>
+            </w:r>
+          </w:p>
+        </w:tc>
+        <w:tc>
+          <w:tcPr>
+            <w:tcW w:w="4343" w:type="dxa"/>
+          </w:tcPr>
+          <w:p>
+            <w:r>
+              <w:t>While the ISTD map entry is filled with a file path, the software could not find the file</w:t>
+            </w:r>
+            <w:r>
+              <w:t xml:space="preserve"> based on the file path</w:t>
+            </w:r>
+            <w:r>
+              <w:t>. Ensure that the file path is correct.</w:t>
+            </w:r>
+          </w:p>
+        </w:tc>
+      </w:tr>
+      <w:tr>
+        <w:tc>
+          <w:tcPr>
+            <w:tcW w:w="4673" w:type="dxa"/>
+          </w:tcPr>
+          <w:p>
+            <w:r>
+              <w:t>This program no longer accept csv file as input for the ISTD map file. Please use the excel template file given</w:t>
+            </w:r>
+          </w:p>
+        </w:tc>
+        <w:tc>
+          <w:tcPr>
+            <w:tcW w:w="4343" w:type="dxa"/>
+          </w:tcPr>
+          <w:p>
+            <w:r>
+              <w:t xml:space="preserve">We do not accept csv file as an input for the </w:t>
+            </w:r>
+            <w:proofErr w:type="spellStart"/>
+            <w:r>
+              <w:t>Annot_F</w:t>
+            </w:r>
+            <w:r>
+              <w:t>ile</w:t>
+            </w:r>
+            <w:proofErr w:type="spellEnd"/>
+            <w:r>
+              <w:t>. Please use the MS Annotation Template Creator Excel Macro file.</w:t>
+            </w:r>
+          </w:p>
+        </w:tc>
+      </w:tr>
+      <w:tr>
+        <w:trPr>
+          <w:trHeight w:val="1326"/>
+        </w:trPr>
+        <w:tc>
+          <w:tcPr>
+            <w:tcW w:w="4673" w:type="dxa"/>
+          </w:tcPr>
+          <w:p>
+            <w:r>
+              <w:t>Unable to read excel file</w:t>
+            </w:r>
+            <w:r>
+              <w:t xml:space="preserve"> {</w:t>
+            </w:r>
+            <w:proofErr w:type="spellStart"/>
+            <w:r>
+              <w:t>file_path</w:t>
+            </w:r>
+            <w:proofErr w:type="spellEnd"/>
+            <w:r>
+              <w:t>}</w:t>
+            </w:r>
+          </w:p>
+        </w:tc>
+        <w:tc>
+          <w:tcPr>
+            <w:tcW w:w="4343" w:type="dxa"/>
+          </w:tcPr>
+          <w:p>
+            <w:r>
+              <w:t xml:space="preserve">The input seems to be an invalid excel file which could not be read by the software. Ensure that the Excel Macro file is uncorrupted. </w:t>
+            </w:r>
+          </w:p>
+        </w:tc>
+      </w:tr>
+      <w:tr>
+        <w:trPr>
+          <w:trHeight w:val="1326"/>
+        </w:trPr>
+        <w:tc>
+          <w:tcPr>
+            <w:tcW w:w="4673" w:type="dxa"/>
+          </w:tcPr>
+          <w:p>
+            <w:r>
+              <w:lastRenderedPageBreak/>
+              <w:t>Sheet name {</w:t>
+            </w:r>
+            <w:proofErr w:type="spellStart"/>
+            <w:r>
+              <w:t>sheet_name</w:t>
+            </w:r>
+            <w:proofErr w:type="spellEnd"/>
+            <w:r>
+              <w:t xml:space="preserve">} does not exists. </w:t>
+            </w:r>
+            <w:r>
+              <w:t>Please check the input excel file</w:t>
+            </w:r>
+            <w:r>
+              <w:t>.</w:t>
+            </w:r>
+          </w:p>
+        </w:tc>
+        <w:tc>
+          <w:tcPr>
+            <w:tcW w:w="4343" w:type="dxa"/>
+          </w:tcPr>
+          <w:p>
+            <w:r>
+              <w:t>The MS Annotation Template Creator is missing some important sheets. Please do not modify the sheet names.</w:t>
+            </w:r>
+          </w:p>
+        </w:tc>
+      </w:tr>
+      <w:tr>
+        <w:trPr>
+          <w:trHeight w:val="1326"/>
+        </w:trPr>
+        <w:tc>
+          <w:tcPr>
+            <w:tcW w:w="4673" w:type="dxa"/>
+          </w:tcPr>
+          <w:p>
+            <w:r>
+              <w:t>The input {</w:t>
+            </w:r>
+            <w:proofErr w:type="spellStart"/>
+            <w:r>
+              <w:t>sheet_name</w:t>
+            </w:r>
+            <w:proofErr w:type="spellEnd"/>
+            <w:r>
+              <w:t>} has no data.</w:t>
+            </w:r>
+          </w:p>
+        </w:tc>
+        <w:tc>
+          <w:tcPr>
+            <w:tcW w:w="4343" w:type="dxa"/>
+          </w:tcPr>
+          <w:p>
+            <w:r>
+              <w:t>While the sheet exists, the software realise there is no data in the excel sheet. Please check that the excel sheet template is not modified</w:t>
+            </w:r>
+            <w:r>
+              <w:t>.</w:t>
+            </w:r>
+          </w:p>
+        </w:tc>
+      </w:tr>
+      <w:tr>
+        <w:trPr>
+          <w:trHeight w:val="1326"/>
+        </w:trPr>
+        <w:tc>
+          <w:tcPr>
+            <w:tcW w:w="4673" w:type="dxa"/>
+          </w:tcPr>
+          <w:p>
+            <w:r>
+              <w:t xml:space="preserve">There are transition name annotations that are not associated with a transition name at row(s) </w:t>
+            </w:r>
+            <w:r>
+              <w:t>{Some number}</w:t>
+            </w:r>
+            <w:r>
+              <w:t>. Ensure that every annotation is associated with a</w:t>
+            </w:r>
+            <w:r>
+              <w:t xml:space="preserve"> </w:t>
+            </w:r>
+            <w:proofErr w:type="spellStart"/>
+            <w:r>
+              <w:t>Transition_Name</w:t>
+            </w:r>
+            <w:proofErr w:type="spellEnd"/>
+            <w:r>
+              <w:t>.</w:t>
+            </w:r>
+          </w:p>
+        </w:tc>
+        <w:tc>
+          <w:tcPr>
+            <w:tcW w:w="4343" w:type="dxa"/>
+          </w:tcPr>
+          <w:p>
+            <w:r>
+              <w:t>Please fill in the missing Transition Name</w:t>
+            </w:r>
+          </w:p>
+          <w:p>
+            <w:r>
+              <w:rPr>
+                <w:noProof/>
+              </w:rPr>
+              <w:drawing>
+                <wp:inline distT="0" distB="0" distL="0" distR="0" wp14:anchorId="71299F45" wp14:editId="22F18FD7">
+                  <wp:extent cx="2013502" cy="1114425"/>
+                  <wp:effectExtent l="0" t="0" r="6350" b="0"/>
+                  <wp:docPr id="22" name="Picture 22"/>
+                  <wp:cNvGraphicFramePr>
+                    <a:graphicFrameLocks xmlns:a="http://schemas.openxmlformats.org/drawingml/2006/main" noChangeAspect="1"/>
+                  </wp:cNvGraphicFramePr>
+                  <a:graphic xmlns:a="http://schemas.openxmlformats.org/drawingml/2006/main">
+                    <a:graphicData uri="http://schemas.openxmlformats.org/drawingml/2006/picture">
+                      <pic:pic xmlns:pic="http://schemas.openxmlformats.org/drawingml/2006/picture">
+                        <pic:nvPicPr>
+                          <pic:cNvPr id="1" name=""/>
+                          <pic:cNvPicPr/>
+                        </pic:nvPicPr>
+                        <pic:blipFill>
+                          <a:blip r:embed="rId98"/>
+                          <a:stretch>
+                            <a:fillRect/>
+                          </a:stretch>
+                        </pic:blipFill>
+                        <pic:spPr>
+                          <a:xfrm>
+                            <a:off x="0" y="0"/>
+                            <a:ext cx="2032372" cy="1124869"/>
+                          </a:xfrm>
+                          <a:prstGeom prst="rect">
+                            <a:avLst/>
+                          </a:prstGeom>
+                        </pic:spPr>
+                      </pic:pic>
+                    </a:graphicData>
+                  </a:graphic>
+                </wp:inline>
+              </w:drawing>
+            </w:r>
+          </w:p>
+        </w:tc>
+      </w:tr>
+      <w:tr>
+        <w:trPr>
+          <w:trHeight w:val="1326"/>
+        </w:trPr>
+        <w:tc>
+          <w:tcPr>
+            <w:tcW w:w="4673" w:type="dxa"/>
+          </w:tcPr>
+          <w:p>
+            <w:r>
+              <w:t xml:space="preserve">The </w:t>
+            </w:r>
+            <w:proofErr w:type="spellStart"/>
+            <w:r>
+              <w:t>Transition_Name_Annot</w:t>
+            </w:r>
+            <w:proofErr w:type="spellEnd"/>
+            <w:r>
+              <w:t xml:space="preserve"> sheet is missing the column</w:t>
+            </w:r>
+            <w:r>
+              <w:t xml:space="preserve"> {Some column name}</w:t>
+            </w:r>
+          </w:p>
+        </w:tc>
+        <w:tc>
+          <w:tcPr>
+            <w:tcW w:w="4343" w:type="dxa"/>
+          </w:tcPr>
+          <w:p>
+            <w:r>
+              <w:t xml:space="preserve">Please ensure that columns </w:t>
+            </w:r>
+            <w:proofErr w:type="spellStart"/>
+            <w:r>
+              <w:t>Transition_Name</w:t>
+            </w:r>
+            <w:proofErr w:type="spellEnd"/>
+            <w:r>
+              <w:t xml:space="preserve"> and </w:t>
+            </w:r>
+            <w:proofErr w:type="spellStart"/>
+            <w:r>
+              <w:t>Transition_Name_ISTD</w:t>
+            </w:r>
+            <w:proofErr w:type="spellEnd"/>
+            <w:r>
+              <w:t xml:space="preserve"> are present in the sheet.</w:t>
+            </w:r>
+          </w:p>
+        </w:tc>
+      </w:tr>
+      <w:tr>
+        <w:trPr>
+          <w:trHeight w:val="1326"/>
+        </w:trPr>
+        <w:tc>
+          <w:tcPr>
+            <w:tcW w:w="4673" w:type="dxa"/>
+          </w:tcPr>
+          <w:p>
+            <w:r>
+              <w:t>The {</w:t>
+            </w:r>
+            <w:proofErr w:type="spellStart"/>
+            <w:r>
+              <w:t>col_name</w:t>
+            </w:r>
+            <w:proofErr w:type="spellEnd"/>
+            <w:r>
+              <w:t>} in the {</w:t>
+            </w:r>
+            <w:proofErr w:type="spellStart"/>
+            <w:r>
+              <w:t>sheet_name</w:t>
+            </w:r>
+            <w:proofErr w:type="spellEnd"/>
+            <w:r>
+              <w:t>} has duplicate transition names</w:t>
+            </w:r>
+            <w:r>
+              <w:t xml:space="preserve"> at row {</w:t>
+            </w:r>
+            <w:proofErr w:type="spellStart"/>
+            <w:r>
+              <w:t>some_number</w:t>
+            </w:r>
+            <w:proofErr w:type="spellEnd"/>
+            <w:r>
+              <w:t>}</w:t>
+            </w:r>
+          </w:p>
+        </w:tc>
+        <w:tc>
+          <w:tcPr>
+            <w:tcW w:w="4343" w:type="dxa"/>
+          </w:tcPr>
+          <w:p>
+            <w:r>
+              <w:t>In the “</w:t>
+            </w:r>
+            <w:proofErr w:type="spellStart"/>
+            <w:r>
+              <w:t>Transition_Name_Annot</w:t>
+            </w:r>
+            <w:proofErr w:type="spellEnd"/>
+            <w:r>
+              <w:t>” sheet, “</w:t>
+            </w:r>
+            <w:proofErr w:type="spellStart"/>
+            <w:r>
+              <w:t>Transition_Name</w:t>
+            </w:r>
+            <w:proofErr w:type="spellEnd"/>
+            <w:r>
+              <w:t>” column has duplicated transition name which is not allowed. Please correct the Excel sheet.</w:t>
+            </w:r>
+          </w:p>
+        </w:tc>
+      </w:tr>
+      <w:tr>
+        <w:trPr>
+          <w:trHeight w:val="1326"/>
+        </w:trPr>
+        <w:tc>
+          <w:tcPr>
+            <w:tcW w:w="4673" w:type="dxa"/>
+          </w:tcPr>
+          <w:p>
+            <w:r>
+              <w:t xml:space="preserve">There are </w:t>
+            </w:r>
+            <w:proofErr w:type="spellStart"/>
+            <w:r>
+              <w:t>Transition_Names</w:t>
+            </w:r>
+            <w:proofErr w:type="spellEnd"/>
+            <w:r>
+              <w:t xml:space="preserve"> mentioned in the</w:t>
+            </w:r>
+            <w:r>
+              <w:t xml:space="preserve"> </w:t>
+            </w:r>
+            <w:proofErr w:type="spellStart"/>
+            <w:r>
+              <w:t>Transition_Name_Annot</w:t>
+            </w:r>
+            <w:proofErr w:type="spellEnd"/>
+            <w:r>
+              <w:t xml:space="preserve"> sheet but have a blank </w:t>
+            </w:r>
+            <w:proofErr w:type="spellStart"/>
+            <w:r>
+              <w:t>Transition_Name_ISTD</w:t>
+            </w:r>
+            <w:proofErr w:type="spellEnd"/>
+            <w:r>
+              <w:t xml:space="preserve">. </w:t>
+            </w:r>
+          </w:p>
+          <w:p>
+            <w:r>
+              <w:t>{List of Transition Names}</w:t>
+            </w:r>
+          </w:p>
+        </w:tc>
+        <w:tc>
+          <w:tcPr>
+            <w:tcW w:w="4343" w:type="dxa"/>
+          </w:tcPr>
+          <w:p>
+            <w:r>
+              <w:t>Please fill in the missing Transition Name</w:t>
+            </w:r>
+            <w:r>
+              <w:t xml:space="preserve"> ISTD</w:t>
+            </w:r>
+            <w:bookmarkStart w:id="31" w:name="_GoBack"/>
+            <w:bookmarkEnd w:id="31"/>
+          </w:p>
+          <w:p>
+            <w:r>
+              <w:rPr>
+                <w:noProof/>
+              </w:rPr>
+              <w:drawing>
+                <wp:inline distT="0" distB="0" distL="0" distR="0" wp14:anchorId="6C7AEAF5" wp14:editId="6457001E">
+                  <wp:extent cx="2058080" cy="952500"/>
+                  <wp:effectExtent l="0" t="0" r="0" b="0"/>
+                  <wp:docPr id="29" name="Picture 29"/>
+                  <wp:cNvGraphicFramePr>
+                    <a:graphicFrameLocks xmlns:a="http://schemas.openxmlformats.org/drawingml/2006/main" noChangeAspect="1"/>
+                  </wp:cNvGraphicFramePr>
+                  <a:graphic xmlns:a="http://schemas.openxmlformats.org/drawingml/2006/main">
+                    <a:graphicData uri="http://schemas.openxmlformats.org/drawingml/2006/picture">
+                      <pic:pic xmlns:pic="http://schemas.openxmlformats.org/drawingml/2006/picture">
+                        <pic:nvPicPr>
+                          <pic:cNvPr id="1" name=""/>
+                          <pic:cNvPicPr/>
+                        </pic:nvPicPr>
+                        <pic:blipFill>
+                          <a:blip r:embed="rId99"/>
+                          <a:stretch>
+                            <a:fillRect/>
+                          </a:stretch>
+                        </pic:blipFill>
+                        <pic:spPr>
+                          <a:xfrm>
+                            <a:off x="0" y="0"/>
+                            <a:ext cx="2092002" cy="968199"/>
+                          </a:xfrm>
+                          <a:prstGeom prst="rect">
+                            <a:avLst/>
+                          </a:prstGeom>
+                        </pic:spPr>
+                      </pic:pic>
+                    </a:graphicData>
+                  </a:graphic>
+                </wp:inline>
+              </w:drawing>
+            </w:r>
+          </w:p>
+        </w:tc>
+      </w:tr>
+      <w:tr>
+        <w:trPr>
+          <w:trHeight w:val="1326"/>
+        </w:trPr>
+        <w:tc>
+          <w:tcPr>
+            <w:tcW w:w="4673" w:type="dxa"/>
+          </w:tcPr>
+          <w:p>
+            <w:r>
+              <w:t xml:space="preserve">Sheet </w:t>
+            </w:r>
+            <w:proofErr w:type="spellStart"/>
+            <w:r>
+              <w:t>ISTD_Annot</w:t>
+            </w:r>
+            <w:proofErr w:type="spellEnd"/>
+            <w:r>
+              <w:t xml:space="preserve"> is missing the column </w:t>
+            </w:r>
+            <w:proofErr w:type="spellStart"/>
+            <w:r>
+              <w:t>Transition_Name_ISTD</w:t>
+            </w:r>
+            <w:proofErr w:type="spellEnd"/>
+            <w:r>
+              <w:t xml:space="preserve"> at position A2</w:t>
+            </w:r>
+          </w:p>
+          <w:p>
+            <w:r>
+              <w:t xml:space="preserve">Sheet </w:t>
+            </w:r>
+            <w:proofErr w:type="spellStart"/>
+            <w:r>
+              <w:t>ISTD_Annot</w:t>
+            </w:r>
+            <w:proofErr w:type="spellEnd"/>
+            <w:r>
+              <w:t xml:space="preserve"> is missing the column </w:t>
+            </w:r>
+            <w:proofErr w:type="spellStart"/>
+            <w:r>
+              <w:t>ISTD_Conc_nM</w:t>
+            </w:r>
+            <w:proofErr w:type="spellEnd"/>
+            <w:r>
+              <w:t xml:space="preserve"> at position E3</w:t>
+            </w:r>
+          </w:p>
+        </w:tc>
+        <w:tc>
+          <w:tcPr>
+            <w:tcW w:w="4343" w:type="dxa"/>
+          </w:tcPr>
+          <w:p>
+            <w:r>
+              <w:t xml:space="preserve">In the </w:t>
+            </w:r>
+            <w:proofErr w:type="spellStart"/>
+            <w:r>
+              <w:t>ISTD_Annot</w:t>
+            </w:r>
+            <w:proofErr w:type="spellEnd"/>
+            <w:r>
+              <w:t xml:space="preserve"> sheet, the important column names could be modified or it has shifted to another cell. Please do not change the column name or shift it around. </w:t>
+            </w:r>
+          </w:p>
+        </w:tc>
+      </w:tr>
+      <w:tr>
+        <w:trPr>
+          <w:trHeight w:val="1326"/>
+        </w:trPr>
+        <w:tc>
+          <w:tcPr>
+            <w:tcW w:w="4673" w:type="dxa"/>
+          </w:tcPr>
+          <w:p>
+            <w:r>
+              <w:t xml:space="preserve">The </w:t>
+            </w:r>
+            <w:proofErr w:type="spellStart"/>
+            <w:r>
+              <w:t>Sample_Annot</w:t>
+            </w:r>
+            <w:proofErr w:type="spellEnd"/>
+            <w:r>
+              <w:t xml:space="preserve"> sheet contains the column "</w:t>
+            </w:r>
+            <w:proofErr w:type="spellStart"/>
+            <w:r>
+              <w:t>Raw_Data_File_Name</w:t>
+            </w:r>
+            <w:proofErr w:type="spellEnd"/>
+            <w:r>
+              <w:t xml:space="preserve">". This column name is no longer accepted in </w:t>
+            </w:r>
+            <w:proofErr w:type="spellStart"/>
+            <w:r>
+              <w:t>MSOrganiser</w:t>
+            </w:r>
+            <w:proofErr w:type="spellEnd"/>
+            <w:r>
+              <w:t xml:space="preserve">. Please use a </w:t>
+            </w:r>
+            <w:r>
+              <w:lastRenderedPageBreak/>
+              <w:t xml:space="preserve">later version of </w:t>
+            </w:r>
+            <w:proofErr w:type="spellStart"/>
+            <w:r>
+              <w:t>MSTemplate_Creator</w:t>
+            </w:r>
+            <w:proofErr w:type="spellEnd"/>
+            <w:r>
+              <w:t xml:space="preserve"> (0.0.2 and above)</w:t>
+            </w:r>
+            <w:r>
+              <w:t xml:space="preserve"> that uses “</w:t>
+            </w:r>
+            <w:proofErr w:type="spellStart"/>
+            <w:r>
+              <w:t>Data_File_Name</w:t>
+            </w:r>
+            <w:proofErr w:type="spellEnd"/>
+            <w:r>
+              <w:t>"</w:t>
+            </w:r>
+            <w:r>
+              <w:t xml:space="preserve"> instead</w:t>
+            </w:r>
+            <w:r>
+              <w:t>.</w:t>
+            </w:r>
+          </w:p>
+        </w:tc>
+        <w:tc>
+          <w:tcPr>
+            <w:tcW w:w="4343" w:type="dxa"/>
+          </w:tcPr>
+          <w:p>
+            <w:r>
+              <w:lastRenderedPageBreak/>
+              <w:t xml:space="preserve">Use a later version of the </w:t>
+            </w:r>
+            <w:proofErr w:type="spellStart"/>
+            <w:r>
+              <w:t>MS_Template_creator</w:t>
+            </w:r>
+            <w:proofErr w:type="spellEnd"/>
+            <w:r>
+              <w:t xml:space="preserve"> file such that the column name “</w:t>
+            </w:r>
+            <w:proofErr w:type="spellStart"/>
+            <w:r>
+              <w:t>Data_File_Name</w:t>
+            </w:r>
+            <w:proofErr w:type="spellEnd"/>
+            <w:r>
+              <w:t>” is used.</w:t>
+            </w:r>
+          </w:p>
+        </w:tc>
+      </w:tr>
+    </w:tbl>
+    <w:p/>
+    <w:p>
+      <w:pPr>
+        <w:pStyle w:val="Heading2"/>
+      </w:pPr>
+      <w:bookmarkStart w:id="32" w:name="_Toc71027486"/>
+      <w:r>
+        <w:t>Calculation issues</w:t>
+      </w:r>
+      <w:bookmarkEnd w:id="32"/>
+    </w:p>
+    <w:p>
+      <w:pPr>
+        <w:pStyle w:val="Heading3"/>
+      </w:pPr>
+      <w:bookmarkStart w:id="33" w:name="_Toc71027487"/>
+      <w:proofErr w:type="spellStart"/>
+      <w:r>
+        <w:t>normArea</w:t>
+      </w:r>
+      <w:proofErr w:type="spellEnd"/>
+      <w:r>
+        <w:t xml:space="preserve"> calculation</w:t>
+      </w:r>
+      <w:bookmarkEnd w:id="33"/>
     </w:p>
     <w:tbl>
       <w:tblPr>
@@ -11583,7 +12429,47 @@
           </w:tcPr>
           <w:p>
             <w:r>
-              <w:t>A ISTD map file is required to perform this calculation</w:t>
+              <w:t xml:space="preserve">There are </w:t>
+            </w:r>
+            <w:proofErr w:type="spellStart"/>
+            <w:r>
+              <w:t>Transition_Name_ISTD</w:t>
+            </w:r>
+            <w:proofErr w:type="spellEnd"/>
+            <w:r>
+              <w:t xml:space="preserve"> in </w:t>
+            </w:r>
+            <w:proofErr w:type="spellStart"/>
+            <w:r>
+              <w:t>Transition_Name_Annot</w:t>
+            </w:r>
+            <w:proofErr w:type="spellEnd"/>
+            <w:r>
+              <w:t xml:space="preserve"> not mentioned in </w:t>
+            </w:r>
+            <w:proofErr w:type="spellStart"/>
+            <w:r>
+              <w:t>ISTD_Annot</w:t>
+            </w:r>
+            <w:proofErr w:type="spellEnd"/>
+            <w:r>
+              <w:t xml:space="preserve"> </w:t>
+            </w:r>
+          </w:p>
+          <w:p>
+            <w:r>
+              <w:t xml:space="preserve">{Some lists of </w:t>
+            </w:r>
+            <w:proofErr w:type="spellStart"/>
+            <w:r>
+              <w:t>Transition_Name_ISTD</w:t>
+            </w:r>
+            <w:proofErr w:type="spellEnd"/>
+            <w:r>
+              <w:t xml:space="preserve"> </w:t>
+            </w:r>
+            <w:r>
+              <w:t>}</w:t>
             </w:r>
           </w:p>
         </w:tc>
@@ -11593,19 +12479,21 @@
           </w:tcPr>
           <w:p>
             <w:r>
-              <w:t xml:space="preserve">The software is unable to perform the calculation because the </w:t>
+              <w:t xml:space="preserve">Please ensure that these </w:t>
             </w:r>
             <w:proofErr w:type="spellStart"/>
             <w:r>
-              <w:t>Annot_F</w:t>
-            </w:r>
-            <w:r>
-              <w:t>ile</w:t>
+              <w:t>Transition_Name_ISTD</w:t>
             </w:r>
             <w:proofErr w:type="spellEnd"/>
             <w:r>
-              <w:t xml:space="preserve"> is empty. Ensure that this is filled</w:t>
-            </w:r>
+              <w:t xml:space="preserve"> are in the sheet </w:t>
+            </w:r>
+            <w:proofErr w:type="spellStart"/>
+            <w:r>
+              <w:t>ISTD_Annot</w:t>
+            </w:r>
+            <w:proofErr w:type="spellEnd"/>
             <w:r>
               <w:t>.</w:t>
             </w:r>
@@ -11619,15 +12507,40 @@
           </w:tcPr>
           <w:p>
             <w:r>
-              <w:t>{</w:t>
+              <w:t xml:space="preserve">The input data frame does not contain the column </w:t>
             </w:r>
             <w:proofErr w:type="spellStart"/>
             <w:r>
-              <w:t>file_path</w:t>
+              <w:t>Sample_Name</w:t>
             </w:r>
             <w:proofErr w:type="spellEnd"/>
             <w:r>
-              <w:t>} does not exists. Please check the input file.</w:t>
+              <w:t xml:space="preserve">. </w:t>
+            </w:r>
+            <w:r>
+              <w:t xml:space="preserve">If input raw file is from </w:t>
+            </w:r>
+            <w:proofErr w:type="spellStart"/>
+            <w:r>
+              <w:t>MassHunter</w:t>
+            </w:r>
+            <w:proofErr w:type="spellEnd"/>
+            <w:r>
+              <w:t>, make sure the column Data File is present</w:t>
+            </w:r>
+            <w:r>
+              <w:t xml:space="preserve">. </w:t>
+            </w:r>
+            <w:r>
+              <w:t xml:space="preserve">If input raw file is from </w:t>
+            </w:r>
+            <w:proofErr w:type="spellStart"/>
+            <w:r>
+              <w:t>Sciex</w:t>
+            </w:r>
+            <w:proofErr w:type="spellEnd"/>
+            <w:r>
+              <w:t>, make sure the column Sample Name is present</w:t>
             </w:r>
           </w:p>
         </w:tc>
@@ -11637,13 +12550,7 @@
           </w:tcPr>
           <w:p>
             <w:r>
-              <w:t>While the ISTD map entry is filled with a file path, the software could not find the file</w:t>
-            </w:r>
-            <w:r>
-              <w:t xml:space="preserve"> based on the file path</w:t>
-            </w:r>
-            <w:r>
-              <w:t>. Ensure that the file path is correct.</w:t>
+              <w:t>The transition name data frame is missing the sample names. Please check the input file.</w:t>
             </w:r>
           </w:p>
         </w:tc>
@@ -11655,9 +12562,13 @@
           </w:tcPr>
           <w:p>
             <w:r>
-              <w:lastRenderedPageBreak/>
-              <w:t>This program no longer accept csv file as input for the ISTD map file. Please use the excel template file given</w:t>
-            </w:r>
+              <w:t xml:space="preserve">The sample annotation file does not contain the column </w:t>
+            </w:r>
+            <w:proofErr w:type="spellStart"/>
+            <w:r>
+              <w:t>Sample_Name</w:t>
+            </w:r>
+            <w:proofErr w:type="spellEnd"/>
           </w:p>
         </w:tc>
         <w:tc>
@@ -11666,44 +12577,56 @@
           </w:tcPr>
           <w:p>
             <w:r>
-              <w:t xml:space="preserve">We do not accept csv file as an input for the </w:t>
+              <w:t>The sample annotation data frame does not have no column “</w:t>
             </w:r>
             <w:proofErr w:type="spellStart"/>
             <w:r>
-              <w:t>Annot_F</w:t>
-            </w:r>
-            <w:r>
-              <w:t>ile</w:t>
+              <w:t>Sample_Name</w:t>
             </w:r>
             <w:proofErr w:type="spellEnd"/>
             <w:r>
-              <w:t>. Please use the MS Annotation Template Creator Excel Macro file.</w:t>
+              <w:t>”. Please ensure that the column “</w:t>
+            </w:r>
+            <w:proofErr w:type="spellStart"/>
+            <w:r>
+              <w:t>Sample_Name</w:t>
+            </w:r>
+            <w:proofErr w:type="spellEnd"/>
+            <w:r>
+              <w:t xml:space="preserve">” in the excel sheet has not been removed. </w:t>
             </w:r>
           </w:p>
         </w:tc>
       </w:tr>
       <w:tr>
-        <w:trPr>
-          <w:trHeight w:val="1326"/>
-        </w:trPr>
         <w:tc>
           <w:tcPr>
             <w:tcW w:w="4508" w:type="dxa"/>
           </w:tcPr>
           <w:p>
             <w:r>
-              <w:t>Unable to read excel file</w:t>
-            </w:r>
-            <w:r>
-              <w:t xml:space="preserve"> {</w:t>
+              <w:t xml:space="preserve">There are </w:t>
             </w:r>
             <w:proofErr w:type="spellStart"/>
             <w:r>
-              <w:t>file_path</w:t>
+              <w:t>Transition_Names</w:t>
             </w:r>
             <w:proofErr w:type="spellEnd"/>
             <w:r>
-              <w:t>}</w:t>
+              <w:t xml:space="preserve"> in data set not mentioned in the </w:t>
+            </w:r>
+            <w:proofErr w:type="spellStart"/>
+            <w:r>
+              <w:t>Transition_Name_Annot</w:t>
+            </w:r>
+            <w:proofErr w:type="spellEnd"/>
+            <w:r>
+              <w:t xml:space="preserve"> sheet.</w:t>
+            </w:r>
+          </w:p>
+          <w:p>
+            <w:r>
+              <w:t>{Some lists of Transition Name}</w:t>
             </w:r>
           </w:p>
         </w:tc>
@@ -11713,36 +12636,56 @@
           </w:tcPr>
           <w:p>
             <w:r>
-              <w:t xml:space="preserve">The input seems to be an invalid excel file which could not be read by the software. Ensure that the Excel Macro file is uncorrupted. </w:t>
+              <w:t xml:space="preserve">Please ensure that all transition names are indicated in the “Transition Name” column in the Transition Name </w:t>
+            </w:r>
+            <w:proofErr w:type="spellStart"/>
+            <w:r>
+              <w:t>Annot</w:t>
+            </w:r>
+            <w:proofErr w:type="spellEnd"/>
+            <w:r>
+              <w:t xml:space="preserve"> sheet.</w:t>
             </w:r>
           </w:p>
         </w:tc>
       </w:tr>
       <w:tr>
-        <w:trPr>
-          <w:trHeight w:val="1326"/>
-        </w:trPr>
         <w:tc>
           <w:tcPr>
             <w:tcW w:w="4508" w:type="dxa"/>
           </w:tcPr>
           <w:p>
             <w:r>
-              <w:t>Sheet name {</w:t>
+              <w:t xml:space="preserve">There are </w:t>
             </w:r>
             <w:proofErr w:type="spellStart"/>
             <w:r>
-              <w:t>sheet_name</w:t>
+              <w:t>Transition_Names</w:t>
             </w:r>
             <w:proofErr w:type="spellEnd"/>
             <w:r>
-              <w:t xml:space="preserve">} does not exists. </w:t>
-            </w:r>
-            <w:r>
-              <w:t>Please check the input excel file</w:t>
-            </w:r>
-            <w:r>
-              <w:t>.</w:t>
+              <w:t xml:space="preserve"> in data set with more than one </w:t>
+            </w:r>
+            <w:proofErr w:type="spellStart"/>
+            <w:r>
+              <w:t>Transition_Name_ISTDs</w:t>
+            </w:r>
+            <w:proofErr w:type="spellEnd"/>
+            <w:r>
+              <w:t xml:space="preserve"> mentioned in the </w:t>
+            </w:r>
+            <w:proofErr w:type="spellStart"/>
+            <w:r>
+              <w:t>Transition_Name_Annot</w:t>
+            </w:r>
+            <w:proofErr w:type="spellEnd"/>
+            <w:r>
+              <w:t xml:space="preserve"> sheet.</w:t>
+            </w:r>
+          </w:p>
+          <w:p>
+            <w:r>
+              <w:t>{Some lists of Transition Name}</w:t>
             </w:r>
           </w:p>
         </w:tc>
@@ -11752,30 +12695,57 @@
           </w:tcPr>
           <w:p>
             <w:r>
-              <w:t>The MS Annotation Template Creator is missing some important sheets. Please do not modify the sheet names.</w:t>
+              <w:t xml:space="preserve">Please ensure that there are no duplicate transition names in the “Transition Name” column in the Transition Name </w:t>
+            </w:r>
+            <w:proofErr w:type="spellStart"/>
+            <w:r>
+              <w:t>Annot</w:t>
+            </w:r>
+            <w:proofErr w:type="spellEnd"/>
+            <w:r>
+              <w:t xml:space="preserve"> sheet.</w:t>
             </w:r>
           </w:p>
         </w:tc>
       </w:tr>
       <w:tr>
-        <w:trPr>
-          <w:trHeight w:val="1326"/>
-        </w:trPr>
         <w:tc>
           <w:tcPr>
             <w:tcW w:w="4508" w:type="dxa"/>
           </w:tcPr>
           <w:p>
             <w:r>
-              <w:t>The input {</w:t>
+              <w:t xml:space="preserve">There are </w:t>
             </w:r>
             <w:proofErr w:type="spellStart"/>
             <w:r>
-              <w:t>sheet_name</w:t>
+              <w:t>Transition_Names</w:t>
             </w:r>
             <w:proofErr w:type="spellEnd"/>
             <w:r>
-              <w:t>} has no data.</w:t>
+              <w:t xml:space="preserve"> in data set mentioned in the </w:t>
+            </w:r>
+            <w:proofErr w:type="spellStart"/>
+            <w:r>
+              <w:t>Transition_Name_Annot</w:t>
+            </w:r>
+            <w:proofErr w:type="spellEnd"/>
+            <w:r>
+              <w:t xml:space="preserve"> sheet but have a blank </w:t>
+            </w:r>
+            <w:proofErr w:type="spellStart"/>
+            <w:r>
+              <w:t>Transition_Name_ISTD</w:t>
+            </w:r>
+            <w:proofErr w:type="spellEnd"/>
+            <w:r>
+              <w:t>.</w:t>
+            </w:r>
+          </w:p>
+          <w:p>
+            <w:r>
+              <w:lastRenderedPageBreak/>
+              <w:t>{Some lists of Transition Name}</w:t>
             </w:r>
           </w:p>
         </w:tc>
@@ -11785,52 +12755,49 @@
           </w:tcPr>
           <w:p>
             <w:r>
-              <w:t>While the sheet exists, the software realise there is no data in the excel sheet. Please check that the excel sheet template is not modified</w:t>
-            </w:r>
-            <w:r>
-              <w:t>.</w:t>
+              <w:lastRenderedPageBreak/>
+              <w:t xml:space="preserve">Please ensure that all ISTD are filled in the “Transition Name ISTD” column in the Transition Name </w:t>
+            </w:r>
+            <w:proofErr w:type="spellStart"/>
+            <w:r>
+              <w:t>Annot</w:t>
+            </w:r>
+            <w:proofErr w:type="spellEnd"/>
+            <w:r>
+              <w:t xml:space="preserve"> sheet.</w:t>
             </w:r>
           </w:p>
         </w:tc>
       </w:tr>
       <w:tr>
-        <w:trPr>
-          <w:trHeight w:val="1326"/>
-        </w:trPr>
         <w:tc>
           <w:tcPr>
             <w:tcW w:w="4508" w:type="dxa"/>
           </w:tcPr>
           <w:p>
             <w:r>
-              <w:t>The {</w:t>
+              <w:t xml:space="preserve">There are </w:t>
             </w:r>
             <w:proofErr w:type="spellStart"/>
             <w:r>
-              <w:t>col_name</w:t>
+              <w:t>Transition_Name_ISTDs</w:t>
             </w:r>
             <w:proofErr w:type="spellEnd"/>
             <w:r>
-              <w:t>} in the {</w:t>
+              <w:t xml:space="preserve"> in the </w:t>
             </w:r>
             <w:proofErr w:type="spellStart"/>
             <w:r>
-              <w:t>sheet_name</w:t>
+              <w:t>Transition_Name_Annot</w:t>
             </w:r>
             <w:proofErr w:type="spellEnd"/>
             <w:r>
-              <w:t>} has duplicate transition names</w:t>
-            </w:r>
-            <w:r>
-              <w:t xml:space="preserve"> at row {</w:t>
-            </w:r>
-            <w:proofErr w:type="spellStart"/>
-            <w:r>
-              <w:t>some_number</w:t>
-            </w:r>
-            <w:proofErr w:type="spellEnd"/>
-            <w:r>
-              <w:t>}</w:t>
+              <w:t xml:space="preserve"> sheet that cannot be found in data set.</w:t>
+            </w:r>
+          </w:p>
+          <w:p>
+            <w:r>
+              <w:t>{Some lists of Transition Name ISTD}</w:t>
             </w:r>
           </w:p>
         </w:tc>
@@ -11840,75 +12807,40 @@
           </w:tcPr>
           <w:p>
             <w:r>
-              <w:t>In the “Transition _</w:t>
-            </w:r>
-            <w:proofErr w:type="spellStart"/>
-            <w:r>
-              <w:t>Name_Annot</w:t>
-            </w:r>
-            <w:proofErr w:type="spellEnd"/>
-            <w:r>
-              <w:t>” sheet, “</w:t>
-            </w:r>
-            <w:proofErr w:type="spellStart"/>
-            <w:r>
-              <w:t>Transition_Name</w:t>
-            </w:r>
-            <w:proofErr w:type="spellEnd"/>
-            <w:r>
-              <w:t>” column has duplicated transition name which is not allowed. Please correct the Excel sheet.</w:t>
+              <w:t>Please ensure that all ISTD are present in the MRM transition data set.</w:t>
             </w:r>
           </w:p>
         </w:tc>
       </w:tr>
       <w:tr>
-        <w:trPr>
-          <w:trHeight w:val="1326"/>
-        </w:trPr>
         <w:tc>
           <w:tcPr>
             <w:tcW w:w="4508" w:type="dxa"/>
           </w:tcPr>
           <w:p>
             <w:r>
-              <w:t xml:space="preserve">Sheet </w:t>
+              <w:t xml:space="preserve">There are </w:t>
             </w:r>
             <w:proofErr w:type="spellStart"/>
             <w:r>
-              <w:t>ISTD_Annot</w:t>
+              <w:t>Transition_Name_ISTDs</w:t>
             </w:r>
             <w:proofErr w:type="spellEnd"/>
             <w:r>
-              <w:t xml:space="preserve"> is missing the column </w:t>
+              <w:t xml:space="preserve"> in the </w:t>
             </w:r>
             <w:proofErr w:type="spellStart"/>
             <w:r>
-              <w:t>Transition_Name_ISTD</w:t>
+              <w:t>Transition_Name_Annot</w:t>
             </w:r>
             <w:proofErr w:type="spellEnd"/>
             <w:r>
-              <w:t xml:space="preserve"> at position A2</w:t>
-            </w:r>
-          </w:p>
-          <w:p>
-            <w:r>
-              <w:t xml:space="preserve">Sheet </w:t>
-            </w:r>
-            <w:proofErr w:type="spellStart"/>
-            <w:r>
-              <w:t>ISTD_Annot</w:t>
-            </w:r>
-            <w:proofErr w:type="spellEnd"/>
-            <w:r>
-              <w:t xml:space="preserve"> is missing the column </w:t>
-            </w:r>
-            <w:proofErr w:type="spellStart"/>
-            <w:r>
-              <w:t>ISTD_Conc_nM</w:t>
-            </w:r>
-            <w:proofErr w:type="spellEnd"/>
-            <w:r>
-              <w:t xml:space="preserve"> at position E3</w:t>
+              <w:t xml:space="preserve"> sheet that are duplicated in data set. Please check input file</w:t>
+            </w:r>
+          </w:p>
+          <w:p>
+            <w:r>
+              <w:t>{Some lists of Transition Name ISTD}</w:t>
             </w:r>
           </w:p>
         </w:tc>
@@ -11918,105 +12850,93 @@
           </w:tcPr>
           <w:p>
             <w:r>
-              <w:t xml:space="preserve">In the </w:t>
-            </w:r>
-            <w:proofErr w:type="spellStart"/>
-            <w:r>
-              <w:t>ISTD_Annot</w:t>
-            </w:r>
-            <w:proofErr w:type="spellEnd"/>
-            <w:r>
-              <w:t xml:space="preserve"> sheet, the important column names could be modified or it has shifted to another cell. Please do not change the column name or shift it around. </w:t>
+              <w:t>Please ensure that the MRM transition data set has a unique ISTD reading</w:t>
             </w:r>
           </w:p>
         </w:tc>
       </w:tr>
       <w:tr>
-        <w:trPr>
-          <w:trHeight w:val="1326"/>
-        </w:trPr>
         <w:tc>
           <w:tcPr>
             <w:tcW w:w="4508" w:type="dxa"/>
           </w:tcPr>
           <w:p>
             <w:r>
-              <w:t xml:space="preserve">The </w:t>
+              <w:t>{Some Transition Name}</w:t>
+            </w:r>
+            <w:r>
+              <w:t xml:space="preserve"> has an in</w:t>
+            </w:r>
+            <w:r>
+              <w:t xml:space="preserve">valid </w:t>
             </w:r>
             <w:proofErr w:type="spellStart"/>
             <w:r>
-              <w:t>Sample_Annot</w:t>
+              <w:t>Transition_Name_ISTD</w:t>
             </w:r>
             <w:proofErr w:type="spellEnd"/>
             <w:r>
-              <w:t xml:space="preserve"> sheet contains the column "</w:t>
+              <w:t xml:space="preserve"> of {Some ISTD}</w:t>
+            </w:r>
+            <w:r>
+              <w:t>. Please check ISTD map file</w:t>
+            </w:r>
+          </w:p>
+        </w:tc>
+        <w:tc>
+          <w:tcPr>
+            <w:tcW w:w="4508" w:type="dxa"/>
+          </w:tcPr>
+          <w:p>
+            <w:r>
+              <w:t>The Excel file has a strange ISTD input that the software cannot recognise</w:t>
+            </w:r>
+            <w:r>
+              <w:t xml:space="preserve"> or able to handle.</w:t>
+            </w:r>
+          </w:p>
+        </w:tc>
+      </w:tr>
+      <w:tr>
+        <w:tc>
+          <w:tcPr>
+            <w:tcW w:w="4508" w:type="dxa"/>
+          </w:tcPr>
+          <w:p>
+            <w:r>
+              <w:t xml:space="preserve">The input </w:t>
             </w:r>
             <w:proofErr w:type="spellStart"/>
             <w:r>
-              <w:t>Raw_Data_File_Name</w:t>
+              <w:t>Transition_Name</w:t>
             </w:r>
             <w:proofErr w:type="spellEnd"/>
             <w:r>
-              <w:t xml:space="preserve">". This column name is no longer accepted in </w:t>
+              <w:t xml:space="preserve"> data frame has no data. Skipping normalisation by </w:t>
             </w:r>
             <w:proofErr w:type="spellStart"/>
             <w:r>
-              <w:t>MSOrganiser</w:t>
+              <w:t>Transition_Name_ISTD</w:t>
             </w:r>
             <w:proofErr w:type="spellEnd"/>
-            <w:r>
-              <w:t xml:space="preserve">. Please use a later version of </w:t>
+          </w:p>
+          <w:p/>
+        </w:tc>
+        <w:tc>
+          <w:tcPr>
+            <w:tcW w:w="4508" w:type="dxa"/>
+          </w:tcPr>
+          <w:p>
+            <w:r>
+              <w:t xml:space="preserve">The transition name data frame is empty. The </w:t>
             </w:r>
             <w:proofErr w:type="spellStart"/>
             <w:r>
-              <w:t>MSTemplate_Creator</w:t>
+              <w:t>MS_Files</w:t>
             </w:r>
             <w:proofErr w:type="spellEnd"/>
             <w:r>
-              <w:t xml:space="preserve"> (0.0.2 and above)</w:t>
-            </w:r>
-            <w:r>
-              <w:t xml:space="preserve"> that uses “</w:t>
-            </w:r>
-            <w:proofErr w:type="spellStart"/>
-            <w:r>
-              <w:t>Data_File_Name</w:t>
-            </w:r>
-            <w:proofErr w:type="spellEnd"/>
-            <w:r>
-              <w:t>"</w:t>
-            </w:r>
-            <w:r>
-              <w:t xml:space="preserve"> instead</w:t>
-            </w:r>
-            <w:r>
-              <w:t>.</w:t>
-            </w:r>
-          </w:p>
-        </w:tc>
-        <w:tc>
-          <w:tcPr>
-            <w:tcW w:w="4508" w:type="dxa"/>
-          </w:tcPr>
-          <w:p>
-            <w:r>
-              <w:t xml:space="preserve">Use a later version of the </w:t>
-            </w:r>
-            <w:proofErr w:type="spellStart"/>
-            <w:r>
-              <w:t>MS_Template_creator</w:t>
-            </w:r>
-            <w:proofErr w:type="spellEnd"/>
-            <w:r>
-              <w:t xml:space="preserve"> file such that the column name “</w:t>
-            </w:r>
-            <w:proofErr w:type="spellStart"/>
-            <w:r>
-              <w:t>Data_File_Name</w:t>
-            </w:r>
-            <w:proofErr w:type="spellEnd"/>
-            <w:r>
-              <w:t>” is used.</w:t>
+              <w:t xml:space="preserve"> could have no data. Please output the MS file correctly.</w:t>
             </w:r>
           </w:p>
         </w:tc>
@@ -12025,28 +12945,18 @@
     <w:p/>
     <w:p>
       <w:pPr>
-        <w:pStyle w:val="Heading2"/>
-      </w:pPr>
-      <w:bookmarkStart w:id="32" w:name="_Toc71027486"/>
-      <w:r>
-        <w:t>Calculation issues</w:t>
-      </w:r>
-      <w:bookmarkEnd w:id="32"/>
-    </w:p>
-    <w:p>
-      <w:pPr>
         <w:pStyle w:val="Heading3"/>
       </w:pPr>
-      <w:bookmarkStart w:id="33" w:name="_Toc71027487"/>
+      <w:bookmarkStart w:id="34" w:name="_Toc71027488"/>
       <w:proofErr w:type="spellStart"/>
       <w:r>
-        <w:t>normArea</w:t>
+        <w:t>normConc</w:t>
       </w:r>
       <w:proofErr w:type="spellEnd"/>
       <w:r>
-        <w:t xml:space="preserve"> calculation</w:t>
-      </w:r>
-      <w:bookmarkEnd w:id="33"/>
+        <w:t xml:space="preserve"> Calculation</w:t>
+      </w:r>
+      <w:bookmarkEnd w:id="34"/>
     </w:p>
     <w:tbl>
       <w:tblPr>
@@ -12065,7 +12975,23 @@
           </w:tcPr>
           <w:p>
             <w:r>
-              <w:t>Warning/Error Messages</w:t>
+              <w:t xml:space="preserve">Skipping step to get </w:t>
+            </w:r>
+            <w:proofErr w:type="spellStart"/>
+            <w:r>
+              <w:t>normConc</w:t>
+            </w:r>
+            <w:proofErr w:type="spellEnd"/>
+            <w:r>
+              <w:t xml:space="preserve">. The input </w:t>
+            </w:r>
+            <w:proofErr w:type="spellStart"/>
+            <w:r>
+              <w:t>Transition_Name</w:t>
+            </w:r>
+            <w:proofErr w:type="spellEnd"/>
+            <w:r>
+              <w:t xml:space="preserve"> data frame has no data.</w:t>
             </w:r>
           </w:p>
         </w:tc>
@@ -12075,7 +13001,15 @@
           </w:tcPr>
           <w:p>
             <w:r>
-              <w:t>Troubleshooting procedures</w:t>
+              <w:t xml:space="preserve">The transition name data frame is empty. The </w:t>
+            </w:r>
+            <w:proofErr w:type="spellStart"/>
+            <w:r>
+              <w:t>MS_Files</w:t>
+            </w:r>
+            <w:proofErr w:type="spellEnd"/>
+            <w:r>
+              <w:t xml:space="preserve"> could have no data. Please output the MS file correctly.</w:t>
             </w:r>
           </w:p>
         </w:tc>
@@ -12087,23 +13021,55 @@
           </w:tcPr>
           <w:p>
             <w:r>
-              <w:t xml:space="preserve">There are </w:t>
+              <w:t xml:space="preserve">Skipping step to get </w:t>
             </w:r>
             <w:proofErr w:type="spellStart"/>
             <w:r>
-              <w:t>Transition_Name_ISTD</w:t>
+              <w:t>normConc</w:t>
             </w:r>
             <w:proofErr w:type="spellEnd"/>
             <w:r>
-              <w:t xml:space="preserve"> in </w:t>
+              <w:t xml:space="preserve">. The input </w:t>
             </w:r>
             <w:proofErr w:type="spellStart"/>
             <w:r>
+              <w:t>ISTD_Annot</w:t>
+            </w:r>
+            <w:proofErr w:type="spellEnd"/>
+            <w:r>
+              <w:t xml:space="preserve"> data frame has no data.</w:t>
+            </w:r>
+          </w:p>
+        </w:tc>
+        <w:tc>
+          <w:tcPr>
+            <w:tcW w:w="4508" w:type="dxa"/>
+          </w:tcPr>
+          <w:p>
+            <w:r>
+              <w:t xml:space="preserve">The </w:t>
+            </w:r>
+            <w:proofErr w:type="spellStart"/>
+            <w:r>
+              <w:t>ISTD_Annot</w:t>
+            </w:r>
+            <w:proofErr w:type="spellEnd"/>
+            <w:r>
+              <w:t xml:space="preserve"> data frame is empty. Please ensure that the</w:t>
+            </w:r>
+            <w:r>
+              <w:t xml:space="preserve"> </w:t>
+            </w:r>
+            <w:proofErr w:type="spellStart"/>
+            <w:r>
               <w:t>Transition_Name_Annot</w:t>
             </w:r>
             <w:proofErr w:type="spellEnd"/>
             <w:r>
-              <w:t xml:space="preserve"> not mentioned in </w:t>
+              <w:t xml:space="preserve"> and the</w:t>
+            </w:r>
+            <w:r>
+              <w:t xml:space="preserve"> </w:t>
             </w:r>
             <w:proofErr w:type="spellStart"/>
             <w:r>
@@ -12111,51 +13077,18 @@
             </w:r>
             <w:proofErr w:type="spellEnd"/>
             <w:r>
-              <w:t xml:space="preserve"> </w:t>
-            </w:r>
-          </w:p>
-          <w:p>
-            <w:r>
-              <w:lastRenderedPageBreak/>
-              <w:t xml:space="preserve">{Some lists of </w:t>
+              <w:t xml:space="preserve"> sheet is filled up</w:t>
+            </w:r>
+            <w:r>
+              <w:t xml:space="preserve"> as there are used to create the </w:t>
             </w:r>
             <w:proofErr w:type="spellStart"/>
             <w:r>
-              <w:t>Transition_Name_ISTD</w:t>
+              <w:t>ISTD_Annot</w:t>
             </w:r>
             <w:proofErr w:type="spellEnd"/>
             <w:r>
-              <w:t xml:space="preserve"> </w:t>
-            </w:r>
-            <w:r>
-              <w:t>}</w:t>
-            </w:r>
-          </w:p>
-        </w:tc>
-        <w:tc>
-          <w:tcPr>
-            <w:tcW w:w="4508" w:type="dxa"/>
-          </w:tcPr>
-          <w:p>
-            <w:r>
-              <w:lastRenderedPageBreak/>
-              <w:t xml:space="preserve">Please ensure that these </w:t>
-            </w:r>
-            <w:proofErr w:type="spellStart"/>
-            <w:r>
-              <w:t>Transition_Name_ISTD</w:t>
-            </w:r>
-            <w:proofErr w:type="spellEnd"/>
-            <w:r>
-              <w:t xml:space="preserve"> are in the sheet </w:t>
-            </w:r>
-            <w:proofErr w:type="spellStart"/>
-            <w:r>
-              <w:t>ISTD_Annot</w:t>
-            </w:r>
-            <w:proofErr w:type="spellEnd"/>
-            <w:r>
-              <w:t>.</w:t>
+              <w:t xml:space="preserve"> data</w:t>
             </w:r>
           </w:p>
         </w:tc>
@@ -12167,50 +13100,36 @@
           </w:tcPr>
           <w:p>
             <w:r>
-              <w:t xml:space="preserve">The input data frame does not contain the column </w:t>
+              <w:t xml:space="preserve">{Some ISTD column} </w:t>
+            </w:r>
+            <w:r>
+              <w:t xml:space="preserve">is not a column in the </w:t>
             </w:r>
             <w:proofErr w:type="spellStart"/>
             <w:r>
-              <w:t>Sample_Name</w:t>
+              <w:t>ISTD_Annot</w:t>
             </w:r>
             <w:proofErr w:type="spellEnd"/>
             <w:r>
-              <w:t xml:space="preserve">. </w:t>
-            </w:r>
-            <w:r>
-              <w:t xml:space="preserve">If input raw file is from </w:t>
+              <w:t xml:space="preserve"> sheet. Returning an empty data frame</w:t>
+            </w:r>
+          </w:p>
+        </w:tc>
+        <w:tc>
+          <w:tcPr>
+            <w:tcW w:w="4508" w:type="dxa"/>
+          </w:tcPr>
+          <w:p>
+            <w:r>
+              <w:t xml:space="preserve">Please ensure that this column is not modified or removed in the </w:t>
             </w:r>
             <w:proofErr w:type="spellStart"/>
             <w:r>
-              <w:t>MassHunter</w:t>
+              <w:t>ISTD_Annot</w:t>
             </w:r>
             <w:proofErr w:type="spellEnd"/>
             <w:r>
-              <w:t>, make sure the column Data File is present</w:t>
-            </w:r>
-            <w:r>
-              <w:t xml:space="preserve">. </w:t>
-            </w:r>
-            <w:r>
-              <w:t xml:space="preserve">If input raw file is from </w:t>
-            </w:r>
-            <w:proofErr w:type="spellStart"/>
-            <w:r>
-              <w:t>Sciex</w:t>
-            </w:r>
-            <w:proofErr w:type="spellEnd"/>
-            <w:r>
-              <w:t>, make sure the column Sample Name is present</w:t>
-            </w:r>
-          </w:p>
-        </w:tc>
-        <w:tc>
-          <w:tcPr>
-            <w:tcW w:w="4508" w:type="dxa"/>
-          </w:tcPr>
-          <w:p>
-            <w:r>
-              <w:t>The transition name data frame is missing the sample names. Please check the input file.</w:t>
+              <w:t xml:space="preserve"> sheet.</w:t>
             </w:r>
           </w:p>
         </w:tc>
@@ -12222,13 +13141,40 @@
           </w:tcPr>
           <w:p>
             <w:r>
-              <w:t xml:space="preserve">The sample annotation file does not contain the column </w:t>
+              <w:t xml:space="preserve">Skipping step to get </w:t>
             </w:r>
             <w:proofErr w:type="spellStart"/>
             <w:r>
-              <w:t>Sample_Name</w:t>
+              <w:t>normConc</w:t>
             </w:r>
             <w:proofErr w:type="spellEnd"/>
+            <w:r>
+              <w:t xml:space="preserve">. </w:t>
+            </w:r>
+            <w:proofErr w:type="spellStart"/>
+            <w:r>
+              <w:t>ISTD_Annot</w:t>
+            </w:r>
+            <w:proofErr w:type="spellEnd"/>
+            <w:r>
+              <w:t xml:space="preserve"> sheet does not have column name </w:t>
+            </w:r>
+            <w:proofErr w:type="spellStart"/>
+            <w:r>
+              <w:t>ISTD_Conc</w:t>
+            </w:r>
+            <w:proofErr w:type="spellEnd"/>
+            <w:r>
+              <w:t>_[</w:t>
+            </w:r>
+            <w:proofErr w:type="spellStart"/>
+            <w:r>
+              <w:t>nM</w:t>
+            </w:r>
+            <w:proofErr w:type="spellEnd"/>
+            <w:r>
+              <w:t>].</w:t>
+            </w:r>
           </w:p>
         </w:tc>
         <w:tc>
@@ -12237,23 +13183,67 @@
           </w:tcPr>
           <w:p>
             <w:r>
-              <w:t>The sample annotation data frame does not have no column “</w:t>
+              <w:t xml:space="preserve">The </w:t>
             </w:r>
             <w:proofErr w:type="spellStart"/>
             <w:r>
-              <w:t>Sample_Name</w:t>
+              <w:t>ISTD_Annot</w:t>
             </w:r>
             <w:proofErr w:type="spellEnd"/>
             <w:r>
+              <w:t xml:space="preserve"> data frame does not have no column “</w:t>
+            </w:r>
+            <w:proofErr w:type="spellStart"/>
+            <w:r>
+              <w:t>ISTD_Conc</w:t>
+            </w:r>
+            <w:proofErr w:type="spellEnd"/>
+            <w:r>
+              <w:t>_[</w:t>
+            </w:r>
+            <w:proofErr w:type="spellStart"/>
+            <w:r>
+              <w:t>nM</w:t>
+            </w:r>
+            <w:proofErr w:type="spellEnd"/>
+            <w:r>
+              <w:t>]</w:t>
+            </w:r>
+            <w:r>
               <w:t>”. Please ensure that the column “</w:t>
             </w:r>
             <w:proofErr w:type="spellStart"/>
             <w:r>
-              <w:t>Sample_Name</w:t>
+              <w:t>ISTD_Conc</w:t>
             </w:r>
             <w:proofErr w:type="spellEnd"/>
             <w:r>
-              <w:t xml:space="preserve">” in the excel sheet has not been removed. </w:t>
+              <w:t>_[</w:t>
+            </w:r>
+            <w:proofErr w:type="spellStart"/>
+            <w:r>
+              <w:t>nM</w:t>
+            </w:r>
+            <w:proofErr w:type="spellEnd"/>
+            <w:r>
+              <w:t>]</w:t>
+            </w:r>
+            <w:r>
+              <w:t>” in the excel sheet</w:t>
+            </w:r>
+            <w:r>
+              <w:t xml:space="preserve"> “</w:t>
+            </w:r>
+            <w:proofErr w:type="spellStart"/>
+            <w:r>
+              <w:t>ISTD_Annot</w:t>
+            </w:r>
+            <w:proofErr w:type="spellEnd"/>
+            <w:r>
+              <w:t>”</w:t>
+            </w:r>
+            <w:r>
+              <w:t xml:space="preserve"> has not been removed.</w:t>
             </w:r>
           </w:p>
         </w:tc>
@@ -12265,46 +13255,42 @@
           </w:tcPr>
           <w:p>
             <w:r>
-              <w:t xml:space="preserve">There are </w:t>
+              <w:lastRenderedPageBreak/>
+              <w:t xml:space="preserve">Skipping step to get </w:t>
             </w:r>
             <w:proofErr w:type="spellStart"/>
             <w:r>
-              <w:t>Transition_Names</w:t>
+              <w:t>normConc</w:t>
             </w:r>
             <w:proofErr w:type="spellEnd"/>
             <w:r>
-              <w:t xml:space="preserve"> in data set not mentioned in the </w:t>
+              <w:t>. The Sample Annotation data frame has no data.</w:t>
+            </w:r>
+          </w:p>
+        </w:tc>
+        <w:tc>
+          <w:tcPr>
+            <w:tcW w:w="4508" w:type="dxa"/>
+          </w:tcPr>
+          <w:p>
+            <w:r>
+              <w:t xml:space="preserve">The </w:t>
             </w:r>
             <w:proofErr w:type="spellStart"/>
             <w:r>
-              <w:t>Transition_Name_Annot</w:t>
+              <w:t>Sample_Annot</w:t>
             </w:r>
             <w:proofErr w:type="spellEnd"/>
             <w:r>
-              <w:t xml:space="preserve"> sheet.</w:t>
-            </w:r>
-          </w:p>
-          <w:p>
-            <w:r>
-              <w:t>{Some lists of Transition Name}</w:t>
-            </w:r>
-          </w:p>
-        </w:tc>
-        <w:tc>
-          <w:tcPr>
-            <w:tcW w:w="4508" w:type="dxa"/>
-          </w:tcPr>
-          <w:p>
-            <w:r>
-              <w:t xml:space="preserve">Please ensure that all transition names are indicated in the “Transition Name” column in the Transition Name </w:t>
+              <w:t xml:space="preserve"> data frame is empty. Please ensure that the </w:t>
             </w:r>
             <w:proofErr w:type="spellStart"/>
             <w:r>
-              <w:t>Annot</w:t>
+              <w:t>SAmple_Annot</w:t>
             </w:r>
             <w:proofErr w:type="spellEnd"/>
             <w:r>
-              <w:t xml:space="preserve"> sheet.</w:t>
+              <w:t xml:space="preserve"> sheet is filled up</w:t>
             </w:r>
           </w:p>
         </w:tc>
@@ -12316,286 +13302,38 @@
           </w:tcPr>
           <w:p>
             <w:r>
-              <w:t xml:space="preserve">There are </w:t>
+              <w:t xml:space="preserve">Skipping step to get </w:t>
             </w:r>
             <w:proofErr w:type="spellStart"/>
             <w:r>
-              <w:t>Transition_Names</w:t>
+              <w:t>normConc</w:t>
             </w:r>
             <w:proofErr w:type="spellEnd"/>
             <w:r>
-              <w:t xml:space="preserve"> in data set with more than one </w:t>
+              <w:t>. Sample Annotation data frame is missing column</w:t>
+            </w:r>
+          </w:p>
+          <w:p>
+            <w:r>
+              <w:t>{list of columns}</w:t>
+            </w:r>
+          </w:p>
+        </w:tc>
+        <w:tc>
+          <w:tcPr>
+            <w:tcW w:w="4508" w:type="dxa"/>
+          </w:tcPr>
+          <w:p>
+            <w:r>
+              <w:t>Please ensure that these columns are not removed or modified in the excel sheet “</w:t>
             </w:r>
             <w:proofErr w:type="spellStart"/>
             <w:r>
-              <w:t>Transition_Name_ISTDs</w:t>
+              <w:t>Sample_Annot</w:t>
             </w:r>
             <w:proofErr w:type="spellEnd"/>
             <w:r>
-              <w:t xml:space="preserve"> mentioned in the </w:t>
-            </w:r>
-            <w:proofErr w:type="spellStart"/>
-            <w:r>
-              <w:t>Transition_Name_Annot</w:t>
-            </w:r>
-            <w:proofErr w:type="spellEnd"/>
-            <w:r>
-              <w:t xml:space="preserve"> sheet.</w:t>
-            </w:r>
-          </w:p>
-          <w:p>
-            <w:r>
-              <w:t>{Some lists of Transition Name}</w:t>
-            </w:r>
-          </w:p>
-        </w:tc>
-        <w:tc>
-          <w:tcPr>
-            <w:tcW w:w="4508" w:type="dxa"/>
-          </w:tcPr>
-          <w:p>
-            <w:r>
-              <w:t xml:space="preserve">Please ensure that there are no duplicate transition names in the “Transition Name” column in the Transition Name </w:t>
-            </w:r>
-            <w:proofErr w:type="spellStart"/>
-            <w:r>
-              <w:t>Annot</w:t>
-            </w:r>
-            <w:proofErr w:type="spellEnd"/>
-            <w:r>
-              <w:t xml:space="preserve"> sheet.</w:t>
-            </w:r>
-          </w:p>
-        </w:tc>
-      </w:tr>
-      <w:tr>
-        <w:tc>
-          <w:tcPr>
-            <w:tcW w:w="4508" w:type="dxa"/>
-          </w:tcPr>
-          <w:p>
-            <w:r>
-              <w:t xml:space="preserve">There are </w:t>
-            </w:r>
-            <w:proofErr w:type="spellStart"/>
-            <w:r>
-              <w:t>Transition_Names</w:t>
-            </w:r>
-            <w:proofErr w:type="spellEnd"/>
-            <w:r>
-              <w:t xml:space="preserve"> in data set mentioned in the </w:t>
-            </w:r>
-            <w:proofErr w:type="spellStart"/>
-            <w:r>
-              <w:t>Transition_Name_Annot</w:t>
-            </w:r>
-            <w:proofErr w:type="spellEnd"/>
-            <w:r>
-              <w:t xml:space="preserve"> sheet but have a blank </w:t>
-            </w:r>
-            <w:proofErr w:type="spellStart"/>
-            <w:r>
-              <w:t>Transition_Name_ISTD</w:t>
-            </w:r>
-            <w:proofErr w:type="spellEnd"/>
-            <w:r>
-              <w:t>.</w:t>
-            </w:r>
-          </w:p>
-          <w:p>
-            <w:r>
-              <w:t>{Some lists of Transition Name}</w:t>
-            </w:r>
-          </w:p>
-        </w:tc>
-        <w:tc>
-          <w:tcPr>
-            <w:tcW w:w="4508" w:type="dxa"/>
-          </w:tcPr>
-          <w:p>
-            <w:r>
-              <w:t xml:space="preserve">Please ensure that all ISTD are filled in the “Transition Name ISTD” column in the Transition Name </w:t>
-            </w:r>
-            <w:proofErr w:type="spellStart"/>
-            <w:r>
-              <w:t>Annot</w:t>
-            </w:r>
-            <w:proofErr w:type="spellEnd"/>
-            <w:r>
-              <w:t xml:space="preserve"> sheet.</w:t>
-            </w:r>
-          </w:p>
-        </w:tc>
-      </w:tr>
-      <w:tr>
-        <w:tc>
-          <w:tcPr>
-            <w:tcW w:w="4508" w:type="dxa"/>
-          </w:tcPr>
-          <w:p>
-            <w:r>
-              <w:t xml:space="preserve">There are </w:t>
-            </w:r>
-            <w:proofErr w:type="spellStart"/>
-            <w:r>
-              <w:t>Transition_Name_ISTDs</w:t>
-            </w:r>
-            <w:proofErr w:type="spellEnd"/>
-            <w:r>
-              <w:t xml:space="preserve"> in the </w:t>
-            </w:r>
-            <w:proofErr w:type="spellStart"/>
-            <w:r>
-              <w:t>Transition_Name_Annot</w:t>
-            </w:r>
-            <w:proofErr w:type="spellEnd"/>
-            <w:r>
-              <w:t xml:space="preserve"> sheet that cannot be found in data set.</w:t>
-            </w:r>
-          </w:p>
-          <w:p>
-            <w:r>
-              <w:t>{Some lists of Transition Name ISTD}</w:t>
-            </w:r>
-          </w:p>
-        </w:tc>
-        <w:tc>
-          <w:tcPr>
-            <w:tcW w:w="4508" w:type="dxa"/>
-          </w:tcPr>
-          <w:p>
-            <w:r>
-              <w:t>Please ensure that all ISTD are present in the MRM transition data set.</w:t>
-            </w:r>
-          </w:p>
-        </w:tc>
-      </w:tr>
-      <w:tr>
-        <w:tc>
-          <w:tcPr>
-            <w:tcW w:w="4508" w:type="dxa"/>
-          </w:tcPr>
-          <w:p>
-            <w:r>
-              <w:t xml:space="preserve">There are </w:t>
-            </w:r>
-            <w:proofErr w:type="spellStart"/>
-            <w:r>
-              <w:t>Transition_Name_ISTDs</w:t>
-            </w:r>
-            <w:proofErr w:type="spellEnd"/>
-            <w:r>
-              <w:t xml:space="preserve"> in the </w:t>
-            </w:r>
-            <w:proofErr w:type="spellStart"/>
-            <w:r>
-              <w:t>Transition_Name_Annot</w:t>
-            </w:r>
-            <w:proofErr w:type="spellEnd"/>
-            <w:r>
-              <w:t xml:space="preserve"> sheet that are duplicated in data set. Please check input file</w:t>
-            </w:r>
-          </w:p>
-          <w:p>
-            <w:r>
-              <w:t>{Some lists of Transition Name ISTD}</w:t>
-            </w:r>
-          </w:p>
-        </w:tc>
-        <w:tc>
-          <w:tcPr>
-            <w:tcW w:w="4508" w:type="dxa"/>
-          </w:tcPr>
-          <w:p>
-            <w:r>
-              <w:t>Please ensure that the MRM transition data set has a unique ISTD reading</w:t>
-            </w:r>
-          </w:p>
-        </w:tc>
-      </w:tr>
-      <w:tr>
-        <w:tc>
-          <w:tcPr>
-            <w:tcW w:w="4508" w:type="dxa"/>
-          </w:tcPr>
-          <w:p>
-            <w:r>
-              <w:lastRenderedPageBreak/>
-              <w:t>{Some Transition Name}</w:t>
-            </w:r>
-            <w:r>
-              <w:t xml:space="preserve"> has an in</w:t>
-            </w:r>
-            <w:r>
-              <w:t xml:space="preserve">valid </w:t>
-            </w:r>
-            <w:proofErr w:type="spellStart"/>
-            <w:r>
-              <w:t>Transition_Name_ISTD</w:t>
-            </w:r>
-            <w:proofErr w:type="spellEnd"/>
-            <w:r>
-              <w:t xml:space="preserve"> of {Some ISTD}</w:t>
-            </w:r>
-            <w:r>
-              <w:t>. Please check ISTD map file</w:t>
-            </w:r>
-          </w:p>
-        </w:tc>
-        <w:tc>
-          <w:tcPr>
-            <w:tcW w:w="4508" w:type="dxa"/>
-          </w:tcPr>
-          <w:p>
-            <w:r>
-              <w:t>The Excel file has a strange ISTD input that the software cannot recognise</w:t>
-            </w:r>
-            <w:r>
-              <w:t xml:space="preserve"> or able to handle.</w:t>
-            </w:r>
-          </w:p>
-        </w:tc>
-      </w:tr>
-      <w:tr>
-        <w:tc>
-          <w:tcPr>
-            <w:tcW w:w="4508" w:type="dxa"/>
-          </w:tcPr>
-          <w:p>
-            <w:r>
-              <w:t xml:space="preserve">The input </w:t>
-            </w:r>
-            <w:proofErr w:type="spellStart"/>
-            <w:r>
-              <w:t>Transition_Name</w:t>
-            </w:r>
-            <w:proofErr w:type="spellEnd"/>
-            <w:r>
-              <w:t xml:space="preserve"> data frame has no data. Skipping normalisation by </w:t>
-            </w:r>
-            <w:proofErr w:type="spellStart"/>
-            <w:r>
-              <w:t>Transition_Name_ISTD</w:t>
-            </w:r>
-            <w:proofErr w:type="spellEnd"/>
-          </w:p>
-          <w:p/>
-        </w:tc>
-        <w:tc>
-          <w:tcPr>
-            <w:tcW w:w="4508" w:type="dxa"/>
-          </w:tcPr>
-          <w:p>
-            <w:r>
-              <w:t xml:space="preserve">The transition name data frame is empty. The </w:t>
-            </w:r>
-            <w:proofErr w:type="spellStart"/>
-            <w:r>
-              <w:t>MS_Files</w:t>
-            </w:r>
-            <w:proofErr w:type="spellEnd"/>
-            <w:r>
-              <w:t xml:space="preserve"> could have no data. Please output the MS file correctly.</w:t>
+              <w:t>”</w:t>
             </w:r>
           </w:p>
         </w:tc>
@@ -12604,18 +13342,13 @@
     <w:p/>
     <w:p>
       <w:pPr>
-        <w:pStyle w:val="Heading3"/>
-      </w:pPr>
-      <w:bookmarkStart w:id="34" w:name="_Toc71027488"/>
-      <w:proofErr w:type="spellStart"/>
-      <w:r>
-        <w:t>normConc</w:t>
-      </w:r>
-      <w:proofErr w:type="spellEnd"/>
-      <w:r>
-        <w:t xml:space="preserve"> Calculation</w:t>
-      </w:r>
-      <w:bookmarkEnd w:id="34"/>
+        <w:pStyle w:val="Heading2"/>
+      </w:pPr>
+      <w:bookmarkStart w:id="35" w:name="_Toc71027489"/>
+      <w:r>
+        <w:t>Output to Excel problems</w:t>
+      </w:r>
+      <w:bookmarkEnd w:id="35"/>
     </w:p>
     <w:tbl>
       <w:tblPr>
@@ -12634,23 +13367,7 @@
           </w:tcPr>
           <w:p>
             <w:r>
-              <w:t xml:space="preserve">Skipping step to get </w:t>
-            </w:r>
-            <w:proofErr w:type="spellStart"/>
-            <w:r>
-              <w:t>normConc</w:t>
-            </w:r>
-            <w:proofErr w:type="spellEnd"/>
-            <w:r>
-              <w:t xml:space="preserve">. The input </w:t>
-            </w:r>
-            <w:proofErr w:type="spellStart"/>
-            <w:r>
-              <w:t>Transition_Name</w:t>
-            </w:r>
-            <w:proofErr w:type="spellEnd"/>
-            <w:r>
-              <w:t xml:space="preserve"> data frame has no data.</w:t>
+              <w:t>Warning/Error Messages</w:t>
             </w:r>
           </w:p>
         </w:tc>
@@ -12660,15 +13377,7 @@
           </w:tcPr>
           <w:p>
             <w:r>
-              <w:t xml:space="preserve">The transition name data frame is empty. The </w:t>
-            </w:r>
-            <w:proofErr w:type="spellStart"/>
-            <w:r>
-              <w:t>MS_Files</w:t>
-            </w:r>
-            <w:proofErr w:type="spellEnd"/>
-            <w:r>
-              <w:t xml:space="preserve"> could have no data. Please output the MS file correctly.</w:t>
+              <w:t>Troubleshooting procedures</w:t>
             </w:r>
           </w:p>
         </w:tc>
@@ -12680,374 +13389,6 @@
           </w:tcPr>
           <w:p>
             <w:r>
-              <w:t xml:space="preserve">Skipping step to get </w:t>
-            </w:r>
-            <w:proofErr w:type="spellStart"/>
-            <w:r>
-              <w:t>normConc</w:t>
-            </w:r>
-            <w:proofErr w:type="spellEnd"/>
-            <w:r>
-              <w:t xml:space="preserve">. The input </w:t>
-            </w:r>
-            <w:proofErr w:type="spellStart"/>
-            <w:r>
-              <w:t>ISTD_Annot</w:t>
-            </w:r>
-            <w:proofErr w:type="spellEnd"/>
-            <w:r>
-              <w:t xml:space="preserve"> data frame has no data.</w:t>
-            </w:r>
-          </w:p>
-        </w:tc>
-        <w:tc>
-          <w:tcPr>
-            <w:tcW w:w="4508" w:type="dxa"/>
-          </w:tcPr>
-          <w:p>
-            <w:r>
-              <w:t xml:space="preserve">The </w:t>
-            </w:r>
-            <w:proofErr w:type="spellStart"/>
-            <w:r>
-              <w:t>ISTD_Annot</w:t>
-            </w:r>
-            <w:proofErr w:type="spellEnd"/>
-            <w:r>
-              <w:t xml:space="preserve"> data frame is empty. Please ensure that the</w:t>
-            </w:r>
-            <w:r>
-              <w:t xml:space="preserve"> </w:t>
-            </w:r>
-            <w:proofErr w:type="spellStart"/>
-            <w:r>
-              <w:t>Transition_Name_Annot</w:t>
-            </w:r>
-            <w:proofErr w:type="spellEnd"/>
-            <w:r>
-              <w:t xml:space="preserve"> and the</w:t>
-            </w:r>
-            <w:r>
-              <w:t xml:space="preserve"> </w:t>
-            </w:r>
-            <w:proofErr w:type="spellStart"/>
-            <w:r>
-              <w:t>ISTD_Annot</w:t>
-            </w:r>
-            <w:proofErr w:type="spellEnd"/>
-            <w:r>
-              <w:t xml:space="preserve"> sheet is filled up</w:t>
-            </w:r>
-            <w:r>
-              <w:t xml:space="preserve"> as there are used to create the </w:t>
-            </w:r>
-            <w:proofErr w:type="spellStart"/>
-            <w:r>
-              <w:t>ISTD_Annot</w:t>
-            </w:r>
-            <w:proofErr w:type="spellEnd"/>
-            <w:r>
-              <w:t xml:space="preserve"> data</w:t>
-            </w:r>
-          </w:p>
-        </w:tc>
-      </w:tr>
-      <w:tr>
-        <w:tc>
-          <w:tcPr>
-            <w:tcW w:w="4508" w:type="dxa"/>
-          </w:tcPr>
-          <w:p>
-            <w:r>
-              <w:t xml:space="preserve">{Some ISTD column} </w:t>
-            </w:r>
-            <w:r>
-              <w:t xml:space="preserve">is not a column in the </w:t>
-            </w:r>
-            <w:proofErr w:type="spellStart"/>
-            <w:r>
-              <w:t>ISTD_Annot</w:t>
-            </w:r>
-            <w:proofErr w:type="spellEnd"/>
-            <w:r>
-              <w:t xml:space="preserve"> sheet. Returning an empty data frame</w:t>
-            </w:r>
-          </w:p>
-        </w:tc>
-        <w:tc>
-          <w:tcPr>
-            <w:tcW w:w="4508" w:type="dxa"/>
-          </w:tcPr>
-          <w:p>
-            <w:r>
-              <w:t xml:space="preserve">Please ensure that this column is not modified or removed in the </w:t>
-            </w:r>
-            <w:proofErr w:type="spellStart"/>
-            <w:r>
-              <w:t>ISTD_Annot</w:t>
-            </w:r>
-            <w:proofErr w:type="spellEnd"/>
-            <w:r>
-              <w:t xml:space="preserve"> sheet.</w:t>
-            </w:r>
-          </w:p>
-        </w:tc>
-      </w:tr>
-      <w:tr>
-        <w:tc>
-          <w:tcPr>
-            <w:tcW w:w="4508" w:type="dxa"/>
-          </w:tcPr>
-          <w:p>
-            <w:r>
-              <w:t xml:space="preserve">Skipping step to get </w:t>
-            </w:r>
-            <w:proofErr w:type="spellStart"/>
-            <w:r>
-              <w:t>normConc</w:t>
-            </w:r>
-            <w:proofErr w:type="spellEnd"/>
-            <w:r>
-              <w:t xml:space="preserve">. </w:t>
-            </w:r>
-            <w:proofErr w:type="spellStart"/>
-            <w:r>
-              <w:t>ISTD_Annot</w:t>
-            </w:r>
-            <w:proofErr w:type="spellEnd"/>
-            <w:r>
-              <w:t xml:space="preserve"> sheet does not have column name </w:t>
-            </w:r>
-            <w:proofErr w:type="spellStart"/>
-            <w:r>
-              <w:t>ISTD_Conc</w:t>
-            </w:r>
-            <w:proofErr w:type="spellEnd"/>
-            <w:r>
-              <w:t>_[</w:t>
-            </w:r>
-            <w:proofErr w:type="spellStart"/>
-            <w:r>
-              <w:t>nM</w:t>
-            </w:r>
-            <w:proofErr w:type="spellEnd"/>
-            <w:r>
-              <w:t>].</w:t>
-            </w:r>
-          </w:p>
-        </w:tc>
-        <w:tc>
-          <w:tcPr>
-            <w:tcW w:w="4508" w:type="dxa"/>
-          </w:tcPr>
-          <w:p>
-            <w:r>
-              <w:t xml:space="preserve">The </w:t>
-            </w:r>
-            <w:proofErr w:type="spellStart"/>
-            <w:r>
-              <w:t>ISTD_Annot</w:t>
-            </w:r>
-            <w:proofErr w:type="spellEnd"/>
-            <w:r>
-              <w:t xml:space="preserve"> data frame does not have no column “</w:t>
-            </w:r>
-            <w:proofErr w:type="spellStart"/>
-            <w:r>
-              <w:t>ISTD_Conc</w:t>
-            </w:r>
-            <w:proofErr w:type="spellEnd"/>
-            <w:r>
-              <w:t>_[</w:t>
-            </w:r>
-            <w:proofErr w:type="spellStart"/>
-            <w:r>
-              <w:t>nM</w:t>
-            </w:r>
-            <w:proofErr w:type="spellEnd"/>
-            <w:r>
-              <w:t>]</w:t>
-            </w:r>
-            <w:r>
-              <w:t>”. Please ensure that the column “</w:t>
-            </w:r>
-            <w:proofErr w:type="spellStart"/>
-            <w:r>
-              <w:t>ISTD_Conc</w:t>
-            </w:r>
-            <w:proofErr w:type="spellEnd"/>
-            <w:r>
-              <w:t>_[</w:t>
-            </w:r>
-            <w:proofErr w:type="spellStart"/>
-            <w:r>
-              <w:t>nM</w:t>
-            </w:r>
-            <w:proofErr w:type="spellEnd"/>
-            <w:r>
-              <w:t>]</w:t>
-            </w:r>
-            <w:r>
-              <w:t>” in the excel sheet</w:t>
-            </w:r>
-            <w:r>
-              <w:t xml:space="preserve"> “</w:t>
-            </w:r>
-            <w:proofErr w:type="spellStart"/>
-            <w:r>
-              <w:t>ISTD_Annot</w:t>
-            </w:r>
-            <w:proofErr w:type="spellEnd"/>
-            <w:r>
-              <w:t>”</w:t>
-            </w:r>
-            <w:r>
-              <w:t xml:space="preserve"> has not been removed.</w:t>
-            </w:r>
-          </w:p>
-        </w:tc>
-      </w:tr>
-      <w:tr>
-        <w:tc>
-          <w:tcPr>
-            <w:tcW w:w="4508" w:type="dxa"/>
-          </w:tcPr>
-          <w:p>
-            <w:r>
-              <w:t xml:space="preserve">Skipping step to get </w:t>
-            </w:r>
-            <w:proofErr w:type="spellStart"/>
-            <w:r>
-              <w:t>normConc</w:t>
-            </w:r>
-            <w:proofErr w:type="spellEnd"/>
-            <w:r>
-              <w:t>. The Sample Annotation data frame has no data.</w:t>
-            </w:r>
-          </w:p>
-        </w:tc>
-        <w:tc>
-          <w:tcPr>
-            <w:tcW w:w="4508" w:type="dxa"/>
-          </w:tcPr>
-          <w:p>
-            <w:r>
-              <w:t xml:space="preserve">The </w:t>
-            </w:r>
-            <w:proofErr w:type="spellStart"/>
-            <w:r>
-              <w:t>Sample_Annot</w:t>
-            </w:r>
-            <w:proofErr w:type="spellEnd"/>
-            <w:r>
-              <w:t xml:space="preserve"> data frame is empty. Please ensure that the </w:t>
-            </w:r>
-            <w:proofErr w:type="spellStart"/>
-            <w:r>
-              <w:t>SAmple_Annot</w:t>
-            </w:r>
-            <w:proofErr w:type="spellEnd"/>
-            <w:r>
-              <w:t xml:space="preserve"> sheet is filled up</w:t>
-            </w:r>
-          </w:p>
-        </w:tc>
-      </w:tr>
-      <w:tr>
-        <w:tc>
-          <w:tcPr>
-            <w:tcW w:w="4508" w:type="dxa"/>
-          </w:tcPr>
-          <w:p>
-            <w:r>
-              <w:t xml:space="preserve">Skipping step to get </w:t>
-            </w:r>
-            <w:proofErr w:type="spellStart"/>
-            <w:r>
-              <w:t>normConc</w:t>
-            </w:r>
-            <w:proofErr w:type="spellEnd"/>
-            <w:r>
-              <w:t>. Sample Annotation data frame is missing column</w:t>
-            </w:r>
-          </w:p>
-          <w:p>
-            <w:r>
-              <w:t>{list of columns}</w:t>
-            </w:r>
-          </w:p>
-        </w:tc>
-        <w:tc>
-          <w:tcPr>
-            <w:tcW w:w="4508" w:type="dxa"/>
-          </w:tcPr>
-          <w:p>
-            <w:r>
-              <w:t>Please ensure that these columns are not removed or modified in the excel sheet “</w:t>
-            </w:r>
-            <w:proofErr w:type="spellStart"/>
-            <w:r>
-              <w:t>Sample_Annot</w:t>
-            </w:r>
-            <w:proofErr w:type="spellEnd"/>
-            <w:r>
-              <w:t>”</w:t>
-            </w:r>
-          </w:p>
-        </w:tc>
-      </w:tr>
-    </w:tbl>
-    <w:p/>
-    <w:p>
-      <w:pPr>
-        <w:pStyle w:val="Heading2"/>
-      </w:pPr>
-      <w:bookmarkStart w:id="35" w:name="_Toc71027489"/>
-      <w:r>
-        <w:t>Output to Excel problems</w:t>
-      </w:r>
-      <w:bookmarkEnd w:id="35"/>
-    </w:p>
-    <w:tbl>
-      <w:tblPr>
-        <w:tblStyle w:val="TableGrid"/>
-        <w:tblW w:w="0" w:type="auto"/>
-        <w:tblLook w:val="04A0" w:firstRow="1" w:lastRow="0" w:firstColumn="1" w:lastColumn="0" w:noHBand="0" w:noVBand="1"/>
-      </w:tblPr>
-      <w:tblGrid>
-        <w:gridCol w:w="4508"/>
-        <w:gridCol w:w="4508"/>
-      </w:tblGrid>
-      <w:tr>
-        <w:tc>
-          <w:tcPr>
-            <w:tcW w:w="4508" w:type="dxa"/>
-          </w:tcPr>
-          <w:p>
-            <w:r>
-              <w:t>Warning/Error Messages</w:t>
-            </w:r>
-          </w:p>
-        </w:tc>
-        <w:tc>
-          <w:tcPr>
-            <w:tcW w:w="4508" w:type="dxa"/>
-          </w:tcPr>
-          <w:p>
-            <w:r>
-              <w:t>Troubleshooting procedures</w:t>
-            </w:r>
-          </w:p>
-        </w:tc>
-      </w:tr>
-      <w:tr>
-        <w:tc>
-          <w:tcPr>
-            <w:tcW w:w="4508" w:type="dxa"/>
-          </w:tcPr>
-          <w:p>
-            <w:r>
-              <w:lastRenderedPageBreak/>
               <w:t xml:space="preserve">{Some </w:t>
             </w:r>
             <w:proofErr w:type="spellStart"/>
@@ -13296,6 +13637,7 @@
               <w:rPr>
                 <w:noProof/>
               </w:rPr>
+              <w:lastRenderedPageBreak/>
               <w:drawing>
                 <wp:inline distT="0" distB="0" distL="0" distR="0" wp14:anchorId="6F1B0F76" wp14:editId="7C2D1148">
                   <wp:extent cx="2849325" cy="571872"/>
@@ -13342,6 +13684,7 @@
           </w:tcPr>
           <w:p>
             <w:r>
+              <w:lastRenderedPageBreak/>
               <w:t xml:space="preserve">Cannot locate </w:t>
             </w:r>
             <w:proofErr w:type="spellStart"/>
@@ -15925,7 +16268,7 @@
 </file>
 
 <file path=customXml/itemProps2.xml><?xml version="1.0" encoding="utf-8"?>
-<ds:datastoreItem xmlns:ds="http://schemas.openxmlformats.org/officeDocument/2006/customXml" ds:itemID="{38C4389A-EFBB-4D8E-B4AC-6B0FCA4FFD49}">
+<ds:datastoreItem xmlns:ds="http://schemas.openxmlformats.org/officeDocument/2006/customXml" ds:itemID="{F2D4111E-57A4-4593-8B27-1E248A523D9E}">
   <ds:schemaRefs>
     <ds:schemaRef ds:uri="http://schemas.openxmlformats.org/officeDocument/2006/bibliography"/>
   </ds:schemaRefs>

</xml_diff>

<commit_message>
Update documentation that it is able to take in new dataset.
</commit_message>
<xml_diff>
--- a/docs/MSOrganiser_User_Documentation.docx
+++ b/docs/MSOrganiser_User_Documentation.docx
@@ -104,7 +104,6 @@
                                     <w:szCs w:val="72"/>
                                   </w:rPr>
                                 </w:pPr>
-                                <w:proofErr w:type="spellStart"/>
                                 <w:r>
                                   <w:rPr>
                                     <w:color w:val="5B9BD5" w:themeColor="accent1"/>
@@ -113,7 +112,6 @@
                                   </w:rPr>
                                   <w:t>MSOrganiser</w:t>
                                 </w:r>
-                                <w:proofErr w:type="spellEnd"/>
                               </w:p>
                               <w:p>
                                 <w:pPr>
@@ -200,7 +198,6 @@
                               <w:szCs w:val="72"/>
                             </w:rPr>
                           </w:pPr>
-                          <w:proofErr w:type="spellStart"/>
                           <w:r>
                             <w:rPr>
                               <w:color w:val="5B9BD5" w:themeColor="accent1"/>
@@ -209,7 +206,6 @@
                             </w:rPr>
                             <w:t>MSOrganiser</w:t>
                           </w:r>
-                          <w:proofErr w:type="spellEnd"/>
                         </w:p>
                         <w:p>
                           <w:pPr>
@@ -4007,98 +4003,75 @@
     </w:p>
     <w:p>
       <w:r>
-        <w:t xml:space="preserve">This document highlights the functionalities of </w:t>
+        <w:t>This document highlights the functionalities of MSOrganiser</w:t>
+      </w:r>
+    </w:p>
+    <w:p>
+      <w:pPr>
+        <w:pStyle w:val="Heading2"/>
+      </w:pPr>
+      <w:bookmarkStart w:id="3" w:name="_Toc71027458"/>
+      <w:r>
+        <w:t>Purpose</w:t>
+      </w:r>
+      <w:bookmarkEnd w:id="3"/>
+    </w:p>
+    <w:p>
+      <w:r>
+        <w:t>MSOrganiser is cre</w:t>
+      </w:r>
+      <w:r>
+        <w:t>ated to provide users a convenient way to extract and organise MRM output files</w:t>
+      </w:r>
+      <w:r>
+        <w:t xml:space="preserve"> from </w:t>
       </w:r>
       <w:proofErr w:type="spellStart"/>
       <w:r>
-        <w:t>MSOrganiser</w:t>
+        <w:t>MassHunter</w:t>
       </w:r>
       <w:proofErr w:type="spellEnd"/>
+      <w:r>
+        <w:t xml:space="preserve"> and </w:t>
+      </w:r>
+      <w:r>
+        <w:t>Quant into an Excel file in a few button clicks.</w:t>
+      </w:r>
+    </w:p>
+    <w:p>
+      <w:r>
+        <w:t xml:space="preserve">With the addition of the MS Annotation Template Creator, the software is also able to normalized the peak area with respect to the internal standard’s peak area as well as calculating the concentration of the analytes. </w:t>
+      </w:r>
     </w:p>
     <w:p>
       <w:pPr>
         <w:pStyle w:val="Heading2"/>
       </w:pPr>
-      <w:bookmarkStart w:id="3" w:name="_Toc71027458"/>
-      <w:r>
-        <w:t>Purpose</w:t>
-      </w:r>
-      <w:bookmarkEnd w:id="3"/>
-    </w:p>
-    <w:p>
-      <w:proofErr w:type="spellStart"/>
-      <w:r>
-        <w:t>MSOrganiser</w:t>
-      </w:r>
-      <w:proofErr w:type="spellEnd"/>
-      <w:r>
-        <w:t xml:space="preserve"> is cre</w:t>
-      </w:r>
-      <w:r>
-        <w:t>ated to provide users a convenient way to extract and organise MRM output files</w:t>
-      </w:r>
-      <w:r>
-        <w:t xml:space="preserve"> from </w:t>
-      </w:r>
-      <w:proofErr w:type="spellStart"/>
-      <w:r>
-        <w:t>MassHunter</w:t>
-      </w:r>
-      <w:proofErr w:type="spellEnd"/>
-      <w:r>
-        <w:t xml:space="preserve"> and </w:t>
-      </w:r>
-      <w:r>
-        <w:t>Quant into an Excel file in a few button clicks.</w:t>
-      </w:r>
-    </w:p>
-    <w:p>
-      <w:r>
-        <w:t xml:space="preserve">With the addition of the MS Annotation Template Creator, the software is also able to normalized the peak area with respect to the internal standard’s peak area as well as calculating the concentration of the analytes. </w:t>
-      </w:r>
+      <w:bookmarkStart w:id="4" w:name="_Toc71027459"/>
+      <w:r>
+        <w:t>Scope</w:t>
+      </w:r>
+      <w:bookmarkEnd w:id="4"/>
+    </w:p>
+    <w:p>
+      <w:r>
+        <w:t xml:space="preserve">This guide will assist users to use the MSOrganiser properly in SLING. The guide does not cover how to use the MS Annotation Template Creator and assumes that it was used correctly. </w:t>
+      </w:r>
+    </w:p>
+    <w:p>
+      <w:pPr>
+        <w:pStyle w:val="Heading1"/>
+      </w:pPr>
+      <w:bookmarkStart w:id="5" w:name="_Toc71027460"/>
+      <w:r>
+        <w:t>Starting the MSOrganiser</w:t>
+      </w:r>
+      <w:bookmarkEnd w:id="5"/>
     </w:p>
     <w:p>
       <w:pPr>
         <w:pStyle w:val="Heading2"/>
       </w:pPr>
-      <w:bookmarkStart w:id="4" w:name="_Toc71027459"/>
-      <w:r>
-        <w:t>Scope</w:t>
-      </w:r>
-      <w:bookmarkEnd w:id="4"/>
-    </w:p>
-    <w:p>
-      <w:r>
-        <w:t xml:space="preserve">This guide will assist users to use the </w:t>
-      </w:r>
-      <w:proofErr w:type="spellStart"/>
-      <w:r>
-        <w:t>MSOrganiser</w:t>
-      </w:r>
-      <w:proofErr w:type="spellEnd"/>
-      <w:r>
-        <w:t xml:space="preserve"> properly in SLING. The guide does not cover how to use the MS Annotation Template Creator and assumes that it was used correctly. </w:t>
-      </w:r>
-    </w:p>
-    <w:p>
-      <w:pPr>
-        <w:pStyle w:val="Heading1"/>
-      </w:pPr>
-      <w:bookmarkStart w:id="5" w:name="_Toc71027460"/>
-      <w:r>
-        <w:t xml:space="preserve">Starting the </w:t>
-      </w:r>
-      <w:proofErr w:type="spellStart"/>
-      <w:r>
-        <w:t>MSOrganiser</w:t>
-      </w:r>
-      <w:bookmarkEnd w:id="5"/>
-      <w:proofErr w:type="spellEnd"/>
-    </w:p>
-    <w:p>
-      <w:pPr>
-        <w:pStyle w:val="Heading2"/>
-      </w:pPr>
       <w:bookmarkStart w:id="6" w:name="_Toc71027461"/>
       <w:r>
         <w:t>Starting the system</w:t>
@@ -4107,15 +4080,7 @@
     </w:p>
     <w:p>
       <w:r>
-        <w:t xml:space="preserve">Go to the folder called </w:t>
-      </w:r>
-      <w:proofErr w:type="spellStart"/>
-      <w:r>
-        <w:t>MSOrganiser</w:t>
-      </w:r>
-      <w:proofErr w:type="spellEnd"/>
-      <w:r>
-        <w:t>. Double click on MSOrganiser.exe</w:t>
+        <w:t>Go to the folder called MSOrganiser. Double click on MSOrganiser.exe</w:t>
       </w:r>
     </w:p>
     <w:p>
@@ -4230,13 +4195,8 @@
       <w:bookmarkEnd w:id="7"/>
     </w:p>
     <w:p>
-      <w:proofErr w:type="spellStart"/>
-      <w:r>
-        <w:t>MSOrganiser</w:t>
-      </w:r>
-      <w:proofErr w:type="spellEnd"/>
-      <w:r>
-        <w:t xml:space="preserve"> currently supports certain MRM transition names data format</w:t>
+      <w:r>
+        <w:t>MSOrganiser currently supports certain MRM transition names data format</w:t>
       </w:r>
       <w:r>
         <w:t>.</w:t>
@@ -6043,13 +6003,8 @@
       <w:bookmarkEnd w:id="12"/>
     </w:p>
     <w:p>
-      <w:proofErr w:type="spellStart"/>
-      <w:r>
-        <w:t>MSOrganiser</w:t>
-      </w:r>
-      <w:proofErr w:type="spellEnd"/>
-      <w:r>
-        <w:t xml:space="preserve"> is able to extract the following information from the MRM transition name data</w:t>
+      <w:r>
+        <w:t>MSOrganiser is able to extract the following information from the MRM transition name data</w:t>
       </w:r>
       <w:r>
         <w:t xml:space="preserve"> and output </w:t>
@@ -6168,13 +6123,8 @@
             <w:pPr>
               <w:jc w:val="center"/>
             </w:pPr>
-            <w:proofErr w:type="spellStart"/>
-            <w:r>
-              <w:t>MSOrganiser</w:t>
-            </w:r>
-            <w:proofErr w:type="spellEnd"/>
-            <w:r>
-              <w:t xml:space="preserve"> Output Options</w:t>
+            <w:r>
+              <w:t>MSOrganiser Output Options</w:t>
             </w:r>
           </w:p>
         </w:tc>
@@ -7086,28 +7036,12 @@
         <w:t>With the addition of the MS Annotation Template Creator,</w:t>
       </w:r>
       <w:r>
-        <w:t xml:space="preserve"> we are able to create additional annotation information that will allows us to do additional calculation with the </w:t>
-      </w:r>
-      <w:proofErr w:type="spellStart"/>
-      <w:r>
-        <w:t>MSOrganiser</w:t>
-      </w:r>
-      <w:proofErr w:type="spellEnd"/>
-      <w:r>
-        <w:t>.</w:t>
-      </w:r>
-    </w:p>
-    <w:p>
-      <w:r>
-        <w:t xml:space="preserve">To this date, </w:t>
-      </w:r>
-      <w:proofErr w:type="spellStart"/>
-      <w:r>
-        <w:t>MSOrganiser</w:t>
-      </w:r>
-      <w:proofErr w:type="spellEnd"/>
-      <w:r>
-        <w:t xml:space="preserve"> can do the following calculations</w:t>
+        <w:t xml:space="preserve"> we are able to create additional annotation information that will allows us to do additional calculation with the MSOrganiser.</w:t>
+      </w:r>
+    </w:p>
+    <w:p>
+      <w:r>
+        <w:t>To this date, MSOrganiser can do the following calculations</w:t>
       </w:r>
     </w:p>
     <w:p>
@@ -7476,13 +7410,8 @@
             <w:pPr>
               <w:jc w:val="center"/>
             </w:pPr>
-            <w:proofErr w:type="spellStart"/>
-            <w:r>
-              <w:t>MSOrganiser</w:t>
-            </w:r>
-            <w:proofErr w:type="spellEnd"/>
-            <w:r>
-              <w:t xml:space="preserve"> Output Options</w:t>
+            <w:r>
+              <w:t>MSOrganiser Output Options</w:t>
             </w:r>
           </w:p>
         </w:tc>
@@ -8188,14 +8117,9 @@
       </w:pPr>
       <w:bookmarkStart w:id="15" w:name="_Toc71027470"/>
       <w:r>
-        <w:t xml:space="preserve">Other Features in </w:t>
-      </w:r>
-      <w:proofErr w:type="spellStart"/>
-      <w:r>
-        <w:t>MSOrganiser</w:t>
+        <w:t>Other Features in MSOrganiser</w:t>
       </w:r>
       <w:bookmarkEnd w:id="15"/>
-      <w:proofErr w:type="spellEnd"/>
     </w:p>
     <w:p>
       <w:pPr>
@@ -8469,15 +8393,7 @@
     </w:p>
     <w:p>
       <w:r>
-        <w:t xml:space="preserve">By default, results are presented in a wide table form, </w:t>
-      </w:r>
-      <w:proofErr w:type="spellStart"/>
-      <w:r>
-        <w:t>MSOrganiser</w:t>
-      </w:r>
-      <w:proofErr w:type="spellEnd"/>
-      <w:r>
-        <w:t xml:space="preserve"> offers the option to output the results in a long table form. Simply set “</w:t>
+        <w:t>By default, results are presented in a wide table form, MSOrganiser offers the option to output the results in a long table form. Simply set “</w:t>
       </w:r>
       <w:proofErr w:type="spellStart"/>
       <w:r>
@@ -9693,23 +9609,7 @@
     </w:p>
     <w:p>
       <w:r>
-        <w:t xml:space="preserve">When you open </w:t>
-      </w:r>
-      <w:proofErr w:type="spellStart"/>
-      <w:r>
-        <w:t>MSOrganiser</w:t>
-      </w:r>
-      <w:proofErr w:type="spellEnd"/>
-      <w:r>
-        <w:t xml:space="preserve"> for a second time, you will realise that </w:t>
-      </w:r>
-      <w:proofErr w:type="spellStart"/>
-      <w:r>
-        <w:t>MSOrganiser</w:t>
-      </w:r>
-      <w:proofErr w:type="spellEnd"/>
-      <w:r>
-        <w:t xml:space="preserve"> is able to remember your previous settings. This is due to the presence of a json file created when the software starts to run</w:t>
+        <w:t>When you open MSOrganiser for a second time, you will realise that MSOrganiser is able to remember your previous settings. This is due to the presence of a json file created when the software starts to run</w:t>
       </w:r>
     </w:p>
     <w:p>
@@ -9761,25 +9661,22 @@
       <w:r>
         <w:t>To clear your settings, just delete the json file.</w:t>
       </w:r>
+      <w:bookmarkStart w:id="23" w:name="_GoBack"/>
+      <w:bookmarkEnd w:id="23"/>
     </w:p>
     <w:p>
       <w:pPr>
         <w:pStyle w:val="Heading2"/>
       </w:pPr>
-      <w:bookmarkStart w:id="23" w:name="_Toc71027478"/>
+      <w:bookmarkStart w:id="24" w:name="_Toc71027478"/>
       <w:r>
         <w:t>Log files</w:t>
       </w:r>
-      <w:bookmarkEnd w:id="23"/>
-    </w:p>
-    <w:p>
-      <w:proofErr w:type="spellStart"/>
-      <w:r>
-        <w:t>MSOrganiser</w:t>
-      </w:r>
-      <w:proofErr w:type="spellEnd"/>
-      <w:r>
-        <w:t xml:space="preserve"> also keep some log files to keep track of its work status and save any warnings that you have missed.</w:t>
+      <w:bookmarkEnd w:id="24"/>
+    </w:p>
+    <w:p>
+      <w:r>
+        <w:t>MSOrganiser also keep some log files to keep track of its work status and save any warnings that you have missed.</w:t>
       </w:r>
     </w:p>
     <w:p>
@@ -9788,10 +9685,10 @@
           <w:noProof/>
         </w:rPr>
         <w:drawing>
-          <wp:inline distT="0" distB="0" distL="0" distR="0" wp14:anchorId="7E2986A1" wp14:editId="06D3F3F9">
-            <wp:extent cx="5884503" cy="707366"/>
-            <wp:effectExtent l="0" t="0" r="2540" b="0"/>
-            <wp:docPr id="55" name="Picture 55"/>
+          <wp:inline distT="0" distB="0" distL="0" distR="0" wp14:anchorId="27BE4464" wp14:editId="6738CC14">
+            <wp:extent cx="5731510" cy="683260"/>
+            <wp:effectExtent l="0" t="0" r="2540" b="2540"/>
+            <wp:docPr id="13" name="Picture 13"/>
             <wp:cNvGraphicFramePr>
               <a:graphicFrameLocks xmlns:a="http://schemas.openxmlformats.org/drawingml/2006/main" noChangeAspect="1"/>
             </wp:cNvGraphicFramePr>
@@ -9811,7 +9708,7 @@
                   <pic:spPr>
                     <a:xfrm>
                       <a:off x="0" y="0"/>
-                      <a:ext cx="5909132" cy="710327"/>
+                      <a:ext cx="5731510" cy="683260"/>
                     </a:xfrm>
                     <a:prstGeom prst="rect">
                       <a:avLst/>
@@ -9876,23 +9773,18 @@
       <w:pPr>
         <w:pStyle w:val="Heading1"/>
       </w:pPr>
-      <w:bookmarkStart w:id="24" w:name="_Toc71027479"/>
+      <w:bookmarkStart w:id="25" w:name="_Toc71027479"/>
       <w:r>
         <w:t xml:space="preserve">Errors, </w:t>
       </w:r>
       <w:r>
         <w:t>Warnings and Troubleshooting</w:t>
       </w:r>
-      <w:bookmarkEnd w:id="24"/>
-    </w:p>
-    <w:p>
-      <w:proofErr w:type="spellStart"/>
-      <w:r>
-        <w:t>MSOrganiser</w:t>
-      </w:r>
-      <w:proofErr w:type="spellEnd"/>
-      <w:r>
-        <w:t xml:space="preserve"> is able to issue some warnings</w:t>
+      <w:bookmarkEnd w:id="25"/>
+    </w:p>
+    <w:p>
+      <w:r>
+        <w:t>MSOrganiser is able to issue some warnings</w:t>
       </w:r>
       <w:r>
         <w:t xml:space="preserve"> and error messages</w:t>
@@ -9916,7 +9808,7 @@
       <w:pPr>
         <w:pStyle w:val="Heading2"/>
       </w:pPr>
-      <w:bookmarkStart w:id="25" w:name="_Toc71027480"/>
+      <w:bookmarkStart w:id="26" w:name="_Toc71027480"/>
       <w:r>
         <w:t>Parsing</w:t>
       </w:r>
@@ -9927,14 +9819,9 @@
         <w:t>problems</w:t>
       </w:r>
       <w:r>
-        <w:t xml:space="preserve"> from </w:t>
-      </w:r>
-      <w:proofErr w:type="spellStart"/>
-      <w:r>
-        <w:t>MSOrganiser</w:t>
-      </w:r>
-      <w:bookmarkEnd w:id="25"/>
-      <w:proofErr w:type="spellEnd"/>
+        <w:t xml:space="preserve"> from MSOrganiser</w:t>
+      </w:r>
+      <w:bookmarkEnd w:id="26"/>
     </w:p>
     <w:tbl>
       <w:tblPr>
@@ -10168,10 +10055,7 @@
           </w:tcPr>
           <w:p>
             <w:r>
-              <w:t xml:space="preserve">Please key in an annotation file when </w:t>
-            </w:r>
-            <w:r>
-              <w:t>‘</w:t>
+              <w:t>Please key in an annotation file when ‘</w:t>
             </w:r>
             <w:proofErr w:type="spellStart"/>
             <w:r>
@@ -10179,16 +10063,7 @@
             </w:r>
             <w:proofErr w:type="spellEnd"/>
             <w:r>
-              <w:t xml:space="preserve"> by ISTD</w:t>
-            </w:r>
-            <w:r>
-              <w:t>’</w:t>
-            </w:r>
-            <w:r>
-              <w:t xml:space="preserve"> or </w:t>
-            </w:r>
-            <w:r>
-              <w:t>‘</w:t>
+              <w:t xml:space="preserve"> by ISTD’ or ‘</w:t>
             </w:r>
             <w:proofErr w:type="spellStart"/>
             <w:r>
@@ -10196,13 +10071,7 @@
             </w:r>
             <w:proofErr w:type="spellEnd"/>
             <w:r>
-              <w:t xml:space="preserve"> by ISTD</w:t>
-            </w:r>
-            <w:r>
-              <w:t>’</w:t>
-            </w:r>
-            <w:r>
-              <w:t xml:space="preserve"> are selected in </w:t>
+              <w:t xml:space="preserve"> by ISTD’ are selected in </w:t>
             </w:r>
             <w:proofErr w:type="spellStart"/>
             <w:r>
@@ -10352,21 +10221,8 @@
             <w:tcW w:w="4910" w:type="dxa"/>
           </w:tcPr>
           <w:p>
-            <w:proofErr w:type="spellStart"/>
-            <w:r>
-              <w:t>MSOrganiser</w:t>
-            </w:r>
-            <w:proofErr w:type="spellEnd"/>
-            <w:r>
-              <w:t xml:space="preserve"> has problems trying to output the json file. Ensure that </w:t>
-            </w:r>
-            <w:proofErr w:type="spellStart"/>
-            <w:r>
-              <w:t>MSOrganiser</w:t>
-            </w:r>
-            <w:proofErr w:type="spellEnd"/>
-            <w:r>
-              <w:t xml:space="preserve"> is in a folder with read and write permissions.</w:t>
+            <w:r>
+              <w:t>MSOrganiser has problems trying to output the json file. Ensure that MSOrganiser is in a folder with read and write permissions.</w:t>
             </w:r>
           </w:p>
         </w:tc>
@@ -10403,24 +10259,11 @@
             <w:tcW w:w="4910" w:type="dxa"/>
           </w:tcPr>
           <w:p>
-            <w:proofErr w:type="spellStart"/>
-            <w:r>
-              <w:t>MSOrganiser</w:t>
-            </w:r>
-            <w:proofErr w:type="spellEnd"/>
-            <w:r>
-              <w:t xml:space="preserve"> has problems trying to create a log directory to output its</w:t>
-            </w:r>
-            <w:r>
-              <w:t xml:space="preserve"> log files. Ensure that </w:t>
-            </w:r>
-            <w:proofErr w:type="spellStart"/>
-            <w:r>
-              <w:t>MSOrganiser</w:t>
-            </w:r>
-            <w:proofErr w:type="spellEnd"/>
-            <w:r>
-              <w:t xml:space="preserve"> is in a folder with read and write permissions.</w:t>
+            <w:r>
+              <w:t>MSOrganiser has problems trying to create a log directory to output its</w:t>
+            </w:r>
+            <w:r>
+              <w:t xml:space="preserve"> log files. Ensure that MSOrganiser is in a folder with read and write permissions.</w:t>
             </w:r>
           </w:p>
         </w:tc>
@@ -10431,21 +10274,21 @@
       <w:pPr>
         <w:pStyle w:val="Heading2"/>
       </w:pPr>
-      <w:bookmarkStart w:id="26" w:name="_Toc71027481"/>
+      <w:bookmarkStart w:id="27" w:name="_Toc71027481"/>
       <w:r>
         <w:t>Reading MRM transition names data related problems</w:t>
       </w:r>
-      <w:bookmarkEnd w:id="26"/>
+      <w:bookmarkEnd w:id="27"/>
     </w:p>
     <w:p>
       <w:pPr>
         <w:pStyle w:val="Heading3"/>
       </w:pPr>
-      <w:bookmarkStart w:id="27" w:name="_Toc71027482"/>
+      <w:bookmarkStart w:id="28" w:name="_Toc71027482"/>
       <w:r>
         <w:t>In General</w:t>
       </w:r>
-      <w:bookmarkEnd w:id="27"/>
+      <w:bookmarkEnd w:id="28"/>
     </w:p>
     <w:tbl>
       <w:tblPr>
@@ -10765,7 +10608,7 @@
       <w:pPr>
         <w:pStyle w:val="Heading3"/>
       </w:pPr>
-      <w:bookmarkStart w:id="28" w:name="_Toc71027483"/>
+      <w:bookmarkStart w:id="29" w:name="_Toc71027483"/>
       <w:proofErr w:type="spellStart"/>
       <w:r>
         <w:t>MassHunter</w:t>
@@ -10774,7 +10617,7 @@
       <w:r>
         <w:t xml:space="preserve"> from Agilent</w:t>
       </w:r>
-      <w:bookmarkEnd w:id="28"/>
+      <w:bookmarkEnd w:id="29"/>
     </w:p>
     <w:tbl>
       <w:tblPr>
@@ -10900,28 +10743,7 @@
             </w:r>
             <w:proofErr w:type="spellEnd"/>
             <w:r>
-              <w:t xml:space="preserve">} </w:t>
-            </w:r>
-            <w:r>
-              <w:t xml:space="preserve">is missing </w:t>
-            </w:r>
-            <w:r>
-              <w:t>“</w:t>
-            </w:r>
-            <w:r>
-              <w:t>Sample</w:t>
-            </w:r>
-            <w:r>
-              <w:t>”</w:t>
-            </w:r>
-            <w:r>
-              <w:t xml:space="preserve"> at first row and column in Wide Table form or missing "Compound Method" at first row and column in Compound Table form.</w:t>
-            </w:r>
-            <w:r>
-              <w:t xml:space="preserve"> </w:t>
-            </w:r>
-            <w:r>
-              <w:t>Please check the input file</w:t>
+              <w:t>} is missing “Sample” at first row and column in Wide Table form or missing "Compound Method" at first row and column in Compound Table form. Please check the input file</w:t>
             </w:r>
           </w:p>
         </w:tc>
@@ -11267,15 +11089,7 @@
           </w:tcPr>
           <w:p>
             <w:r>
-              <w:t xml:space="preserve">Currently, </w:t>
-            </w:r>
-            <w:proofErr w:type="spellStart"/>
-            <w:r>
-              <w:t>MSOrganiser</w:t>
-            </w:r>
-            <w:proofErr w:type="spellEnd"/>
-            <w:r>
-              <w:t xml:space="preserve"> uses the following encoders in order to read the csv file.  </w:t>
+              <w:t xml:space="preserve">Currently, MSOrganiser uses the following encoders in order to read the csv file.  </w:t>
             </w:r>
           </w:p>
           <w:p>
@@ -11370,7 +11184,7 @@
       <w:pPr>
         <w:pStyle w:val="Heading3"/>
       </w:pPr>
-      <w:bookmarkStart w:id="29" w:name="_Toc71027484"/>
+      <w:bookmarkStart w:id="30" w:name="_Toc71027484"/>
       <w:r>
         <w:t xml:space="preserve">Quant from </w:t>
       </w:r>
@@ -11378,7 +11192,7 @@
       <w:r>
         <w:t>SciEx</w:t>
       </w:r>
-      <w:bookmarkEnd w:id="29"/>
+      <w:bookmarkEnd w:id="30"/>
       <w:proofErr w:type="spellEnd"/>
     </w:p>
     <w:tbl>
@@ -11593,11 +11407,11 @@
       <w:pPr>
         <w:pStyle w:val="Heading2"/>
       </w:pPr>
-      <w:bookmarkStart w:id="30" w:name="_Toc71027485"/>
+      <w:bookmarkStart w:id="31" w:name="_Toc71027485"/>
       <w:r>
         <w:t>Reading MS Annotation Template Creator related problems</w:t>
       </w:r>
-      <w:bookmarkEnd w:id="30"/>
+      <w:bookmarkEnd w:id="31"/>
     </w:p>
     <w:tbl>
       <w:tblPr>
@@ -11900,16 +11714,7 @@
           </w:tcPr>
           <w:p>
             <w:r>
-              <w:t xml:space="preserve">There are transition name annotations that are not associated with a transition name at row(s) </w:t>
-            </w:r>
-            <w:r>
-              <w:t>{Some number}</w:t>
-            </w:r>
-            <w:r>
-              <w:t>. Ensure that every annotation is associated with a</w:t>
-            </w:r>
-            <w:r>
-              <w:t xml:space="preserve"> </w:t>
+              <w:t xml:space="preserve">There are transition name annotations that are not associated with a transition name at row(s) {Some number}. Ensure that every annotation is associated with a </w:t>
             </w:r>
             <w:proofErr w:type="spellStart"/>
             <w:r>
@@ -12112,10 +11917,7 @@
             </w:r>
             <w:proofErr w:type="spellEnd"/>
             <w:r>
-              <w:t xml:space="preserve"> mentioned in the</w:t>
-            </w:r>
-            <w:r>
-              <w:t xml:space="preserve"> </w:t>
+              <w:t xml:space="preserve"> mentioned in the </w:t>
             </w:r>
             <w:proofErr w:type="spellStart"/>
             <w:r>
@@ -12146,13 +11948,8 @@
           </w:tcPr>
           <w:p>
             <w:r>
-              <w:t>Please fill in the missing Transition Name</w:t>
-            </w:r>
-            <w:r>
-              <w:t xml:space="preserve"> ISTD</w:t>
-            </w:r>
-            <w:bookmarkStart w:id="31" w:name="_GoBack"/>
-            <w:bookmarkEnd w:id="31"/>
+              <w:t>Please fill in the missing Transition Name ISTD</w:t>
+            </w:r>
           </w:p>
           <w:p>
             <w:r>
@@ -12294,15 +12091,7 @@
             </w:r>
             <w:proofErr w:type="spellEnd"/>
             <w:r>
-              <w:t xml:space="preserve">". This column name is no longer accepted in </w:t>
-            </w:r>
-            <w:proofErr w:type="spellStart"/>
-            <w:r>
-              <w:t>MSOrganiser</w:t>
-            </w:r>
-            <w:proofErr w:type="spellEnd"/>
-            <w:r>
-              <w:t xml:space="preserve">. Please use a </w:t>
+              <w:t xml:space="preserve">". This column name is no longer accepted in MSOrganiser. Please use a </w:t>
             </w:r>
             <w:r>
               <w:lastRenderedPageBreak/>
@@ -13445,21 +13234,8 @@
             <w:tcW w:w="4508" w:type="dxa"/>
           </w:tcPr>
           <w:p>
-            <w:proofErr w:type="spellStart"/>
-            <w:r>
-              <w:t>MSOrganiser</w:t>
-            </w:r>
-            <w:proofErr w:type="spellEnd"/>
-            <w:r>
-              <w:t xml:space="preserve"> has problems trying to create an excel file to output its results. Ensure that </w:t>
-            </w:r>
-            <w:proofErr w:type="spellStart"/>
-            <w:r>
-              <w:t>MSOrganiser</w:t>
-            </w:r>
-            <w:proofErr w:type="spellEnd"/>
-            <w:r>
-              <w:t xml:space="preserve"> is in a folder with read and write permissions. Ensure that the excel is sheet is not opened before overwriting it.</w:t>
+            <w:r>
+              <w:t>MSOrganiser has problems trying to create an excel file to output its results. Ensure that MSOrganiser is in a folder with read and write permissions. Ensure that the excel is sheet is not opened before overwriting it.</w:t>
             </w:r>
           </w:p>
         </w:tc>
@@ -13530,15 +13306,7 @@
           </w:tcPr>
           <w:p>
             <w:r>
-              <w:t xml:space="preserve">This implies that there are no parameters input for the </w:t>
-            </w:r>
-            <w:proofErr w:type="spellStart"/>
-            <w:r>
-              <w:t>MSOrganiser</w:t>
-            </w:r>
-            <w:proofErr w:type="spellEnd"/>
-            <w:r>
-              <w:t xml:space="preserve"> to report. Ensure that these are filled</w:t>
+              <w:t>This implies that there are no parameters input for the MSOrganiser to report. Ensure that these are filled</w:t>
             </w:r>
           </w:p>
           <w:p>
@@ -16268,7 +16036,7 @@
 </file>
 
 <file path=customXml/itemProps2.xml><?xml version="1.0" encoding="utf-8"?>
-<ds:datastoreItem xmlns:ds="http://schemas.openxmlformats.org/officeDocument/2006/customXml" ds:itemID="{F2D4111E-57A4-4593-8B27-1E248A523D9E}">
+<ds:datastoreItem xmlns:ds="http://schemas.openxmlformats.org/officeDocument/2006/customXml" ds:itemID="{7DFD8AF8-6AE6-49B1-B9E7-984F2DF9DB21}">
   <ds:schemaRefs>
     <ds:schemaRef ds:uri="http://schemas.openxmlformats.org/officeDocument/2006/bibliography"/>
   </ds:schemaRefs>

</xml_diff>

<commit_message>
Create a unit test that check if the software is able to detect if the input output option is valid but the output option is not found in the input file.
</commit_message>
<xml_diff>
--- a/docs/MSOrganiser_User_Documentation.docx
+++ b/docs/MSOrganiser_User_Documentation.docx
@@ -10,6 +10,7 @@
           <w:docPartUnique/>
         </w:docPartObj>
       </w:sdtPr>
+      <w:sdtEndPr/>
       <w:sdtContent>
         <w:p/>
         <w:p>
@@ -156,7 +157,15 @@
                                     <w:sz w:val="24"/>
                                     <w:szCs w:val="24"/>
                                   </w:rPr>
-                                  <w:t>Version 0.0.1</w:t>
+                                  <w:t>Version 0.0.</w:t>
+                                </w:r>
+                                <w:r>
+                                  <w:rPr>
+                                    <w:color w:val="4472C4" w:themeColor="accent5"/>
+                                    <w:sz w:val="24"/>
+                                    <w:szCs w:val="24"/>
+                                  </w:rPr>
+                                  <w:t>2</w:t>
                                 </w:r>
                               </w:p>
                             </w:txbxContent>
@@ -250,7 +259,15 @@
                               <w:sz w:val="24"/>
                               <w:szCs w:val="24"/>
                             </w:rPr>
-                            <w:t>Version 0.0.1</w:t>
+                            <w:t>Version 0.0.</w:t>
+                          </w:r>
+                          <w:r>
+                            <w:rPr>
+                              <w:color w:val="4472C4" w:themeColor="accent5"/>
+                              <w:sz w:val="24"/>
+                              <w:szCs w:val="24"/>
+                            </w:rPr>
+                            <w:t>2</w:t>
                           </w:r>
                         </w:p>
                       </w:txbxContent>
@@ -339,13 +356,14 @@
                                   <w:tag w:val=""/>
                                   <w:id w:val="-785116381"/>
                                   <w:dataBinding w:prefixMappings="xmlns:ns0='http://schemas.microsoft.com/office/2006/coverPageProps' " w:xpath="/ns0:CoverPageProperties[1]/ns0:PublishDate[1]" w:storeItemID="{55AF091B-3C7A-41E3-B477-F2FDAA23CFDA}"/>
-                                  <w:date w:fullDate="2021-05-03T00:00:00Z">
+                                  <w:date w:fullDate="2021-10-23T00:00:00Z">
                                     <w:dateFormat w:val="yyyy"/>
                                     <w:lid w:val="en-US"/>
                                     <w:storeMappedDataAs w:val="dateTime"/>
                                     <w:calendar w:val="gregorian"/>
                                   </w:date>
                                 </w:sdtPr>
+                                <w:sdtEndPr/>
                                 <w:sdtContent>
                                   <w:p>
                                     <w:pPr>
@@ -405,13 +423,14 @@
                             <w:tag w:val=""/>
                             <w:id w:val="-785116381"/>
                             <w:dataBinding w:prefixMappings="xmlns:ns0='http://schemas.microsoft.com/office/2006/coverPageProps' " w:xpath="/ns0:CoverPageProperties[1]/ns0:PublishDate[1]" w:storeItemID="{55AF091B-3C7A-41E3-B477-F2FDAA23CFDA}"/>
-                            <w:date w:fullDate="2021-05-03T00:00:00Z">
+                            <w:date w:fullDate="2021-10-23T00:00:00Z">
                               <w:dateFormat w:val="yyyy"/>
                               <w:lid w:val="en-US"/>
                               <w:storeMappedDataAs w:val="dateTime"/>
                               <w:calendar w:val="gregorian"/>
                             </w:date>
                           </w:sdtPr>
+                          <w:sdtEndPr/>
                           <w:sdtContent>
                             <w:p>
                               <w:pPr>
@@ -844,6 +863,7 @@
           </w:tcPr>
           <w:p>
             <w:pPr>
+              <w:spacing w:before="0" w:after="0"/>
               <w:rPr>
                 <w:rFonts w:ascii="Calibri" w:hAnsi="Calibri" w:cs="Calibri"/>
                 <w:lang w:val="en-AU"/>
@@ -854,7 +874,7 @@
                 <w:rFonts w:ascii="Calibri" w:hAnsi="Calibri" w:cs="Calibri"/>
                 <w:lang w:val="en-AU"/>
               </w:rPr>
-              <w:t>0.0.1</w:t>
+              <w:t>0.02</w:t>
             </w:r>
           </w:p>
         </w:tc>
@@ -864,6 +884,7 @@
           </w:tcPr>
           <w:p>
             <w:pPr>
+              <w:spacing w:before="0" w:after="0"/>
               <w:rPr>
                 <w:rFonts w:ascii="Calibri" w:hAnsi="Calibri" w:cs="Calibri"/>
                 <w:lang w:val="en-AU"/>
@@ -884,6 +905,7 @@
           </w:tcPr>
           <w:p>
             <w:pPr>
+              <w:spacing w:before="0" w:after="0"/>
               <w:rPr>
                 <w:rFonts w:ascii="Calibri" w:hAnsi="Calibri" w:cs="Calibri"/>
                 <w:lang w:val="en-AU"/>
@@ -894,6 +916,151 @@
                 <w:rFonts w:ascii="Calibri" w:hAnsi="Calibri" w:cs="Calibri"/>
                 <w:lang w:val="en-AU"/>
               </w:rPr>
+              <w:t>23</w:t>
+            </w:r>
+            <w:r>
+              <w:rPr>
+                <w:rFonts w:ascii="Calibri" w:hAnsi="Calibri" w:cs="Calibri"/>
+                <w:lang w:val="en-AU"/>
+              </w:rPr>
+              <w:t xml:space="preserve"> October</w:t>
+            </w:r>
+            <w:r>
+              <w:rPr>
+                <w:rFonts w:ascii="Calibri" w:hAnsi="Calibri" w:cs="Calibri"/>
+                <w:lang w:val="en-AU"/>
+              </w:rPr>
+              <w:t xml:space="preserve"> 20</w:t>
+            </w:r>
+            <w:r>
+              <w:rPr>
+                <w:rFonts w:ascii="Calibri" w:hAnsi="Calibri" w:cs="Calibri"/>
+                <w:lang w:val="en-AU"/>
+              </w:rPr>
+              <w:t>21</w:t>
+            </w:r>
+          </w:p>
+        </w:tc>
+        <w:tc>
+          <w:tcPr>
+            <w:tcW w:w="1860" w:type="pct"/>
+          </w:tcPr>
+          <w:p>
+            <w:pPr>
+              <w:spacing w:before="0" w:after="0"/>
+              <w:rPr>
+                <w:rFonts w:ascii="Calibri" w:hAnsi="Calibri" w:cs="Calibri"/>
+                <w:lang w:val="en-AU"/>
+              </w:rPr>
+            </w:pPr>
+            <w:r>
+              <w:rPr>
+                <w:rFonts w:ascii="Calibri" w:hAnsi="Calibri" w:cs="Calibri"/>
+                <w:lang w:val="en-AU"/>
+              </w:rPr>
+              <w:t>Added</w:t>
+            </w:r>
+          </w:p>
+          <w:p>
+            <w:pPr>
+              <w:pStyle w:val="ListParagraph"/>
+              <w:numPr>
+                <w:ilvl w:val="0"/>
+                <w:numId w:val="14"/>
+              </w:numPr>
+              <w:spacing w:before="0" w:after="0"/>
+              <w:rPr>
+                <w:rFonts w:ascii="Calibri" w:hAnsi="Calibri" w:cs="Calibri"/>
+                <w:lang w:val="en-AU"/>
+              </w:rPr>
+            </w:pPr>
+          </w:p>
+        </w:tc>
+        <w:tc>
+          <w:tcPr>
+            <w:tcW w:w="606" w:type="pct"/>
+          </w:tcPr>
+          <w:p>
+            <w:pPr>
+              <w:spacing w:before="0" w:after="0"/>
+              <w:rPr>
+                <w:rFonts w:ascii="Calibri" w:hAnsi="Calibri" w:cs="Calibri"/>
+                <w:lang w:val="en-AU"/>
+              </w:rPr>
+            </w:pPr>
+            <w:r>
+              <w:rPr>
+                <w:rFonts w:ascii="Calibri" w:hAnsi="Calibri" w:cs="Calibri"/>
+                <w:lang w:val="en-AU"/>
+              </w:rPr>
+              <w:t>Draft</w:t>
+            </w:r>
+          </w:p>
+        </w:tc>
+      </w:tr>
+      <w:tr>
+        <w:trPr>
+          <w:trHeight w:val="133"/>
+        </w:trPr>
+        <w:tc>
+          <w:tcPr>
+            <w:tcW w:w="535" w:type="pct"/>
+          </w:tcPr>
+          <w:p>
+            <w:pPr>
+              <w:spacing w:before="0" w:after="0"/>
+              <w:rPr>
+                <w:rFonts w:ascii="Calibri" w:hAnsi="Calibri" w:cs="Calibri"/>
+                <w:lang w:val="en-AU"/>
+              </w:rPr>
+            </w:pPr>
+            <w:r>
+              <w:rPr>
+                <w:rFonts w:ascii="Calibri" w:hAnsi="Calibri" w:cs="Calibri"/>
+                <w:lang w:val="en-AU"/>
+              </w:rPr>
+              <w:t>0.0.1</w:t>
+            </w:r>
+          </w:p>
+        </w:tc>
+        <w:tc>
+          <w:tcPr>
+            <w:tcW w:w="877" w:type="pct"/>
+          </w:tcPr>
+          <w:p>
+            <w:pPr>
+              <w:spacing w:before="0" w:after="0"/>
+              <w:rPr>
+                <w:rFonts w:ascii="Calibri" w:hAnsi="Calibri" w:cs="Calibri"/>
+                <w:lang w:val="en-AU"/>
+              </w:rPr>
+            </w:pPr>
+            <w:r>
+              <w:rPr>
+                <w:rFonts w:ascii="Calibri" w:hAnsi="Calibri" w:cs="Calibri"/>
+                <w:lang w:val="en-AU"/>
+              </w:rPr>
+              <w:t>Jeremy John</w:t>
+            </w:r>
+          </w:p>
+        </w:tc>
+        <w:tc>
+          <w:tcPr>
+            <w:tcW w:w="1122" w:type="pct"/>
+          </w:tcPr>
+          <w:p>
+            <w:pPr>
+              <w:spacing w:before="0" w:after="0"/>
+              <w:rPr>
+                <w:rFonts w:ascii="Calibri" w:hAnsi="Calibri" w:cs="Calibri"/>
+                <w:lang w:val="en-AU"/>
+              </w:rPr>
+            </w:pPr>
+            <w:r>
+              <w:rPr>
+                <w:rFonts w:ascii="Calibri" w:hAnsi="Calibri" w:cs="Calibri"/>
+                <w:lang w:val="en-AU"/>
+              </w:rPr>
               <w:t>10 October</w:t>
             </w:r>
             <w:r>
@@ -911,6 +1078,7 @@
           </w:tcPr>
           <w:p>
             <w:pPr>
+              <w:spacing w:before="0" w:after="0"/>
               <w:rPr>
                 <w:rFonts w:ascii="Calibri" w:hAnsi="Calibri" w:cs="Calibri"/>
                 <w:lang w:val="en-AU"/>
@@ -931,6 +1099,7 @@
           </w:tcPr>
           <w:p>
             <w:pPr>
+              <w:spacing w:before="0" w:after="0"/>
               <w:rPr>
                 <w:rFonts w:ascii="Calibri" w:hAnsi="Calibri" w:cs="Calibri"/>
                 <w:lang w:val="en-AU"/>
@@ -4084,13 +4253,16 @@
       </w:r>
     </w:p>
     <w:p>
+      <w:pPr>
+        <w:jc w:val="center"/>
+      </w:pPr>
       <w:r>
         <w:rPr>
           <w:noProof/>
         </w:rPr>
         <w:drawing>
-          <wp:inline distT="0" distB="0" distL="0" distR="0" wp14:anchorId="29AA2B67" wp14:editId="09830B87">
-            <wp:extent cx="5505450" cy="371475"/>
+          <wp:inline distT="0" distB="0" distL="0" distR="0" wp14:anchorId="37C88423" wp14:editId="2EF8D929">
+            <wp:extent cx="5010150" cy="238125"/>
             <wp:effectExtent l="0" t="0" r="0" b="9525"/>
             <wp:docPr id="1" name="Picture 1"/>
             <wp:cNvGraphicFramePr>
@@ -4112,7 +4284,7 @@
                   <pic:spPr>
                     <a:xfrm>
                       <a:off x="0" y="0"/>
-                      <a:ext cx="5505450" cy="371475"/>
+                      <a:ext cx="5010150" cy="238125"/>
                     </a:xfrm>
                     <a:prstGeom prst="rect">
                       <a:avLst/>
@@ -4203,12 +4375,658 @@
       </w:r>
     </w:p>
     <w:p>
+      <w:r>
+        <w:t xml:space="preserve">We define them as </w:t>
+      </w:r>
+      <w:proofErr w:type="spellStart"/>
+      <w:r>
+        <w:t>WideTable</w:t>
+      </w:r>
+      <w:proofErr w:type="spellEnd"/>
+      <w:r>
+        <w:t xml:space="preserve"> and </w:t>
+      </w:r>
+      <w:proofErr w:type="spellStart"/>
+      <w:r>
+        <w:t>CompoundTable</w:t>
+      </w:r>
+      <w:proofErr w:type="spellEnd"/>
+      <w:r>
+        <w:t xml:space="preserve"> form from Agilent and </w:t>
+      </w:r>
+      <w:proofErr w:type="spellStart"/>
+      <w:r>
+        <w:t>LongTable</w:t>
+      </w:r>
+      <w:proofErr w:type="spellEnd"/>
+      <w:r>
+        <w:t xml:space="preserve"> form from </w:t>
+      </w:r>
+      <w:proofErr w:type="spellStart"/>
+      <w:r>
+        <w:t>SciEx</w:t>
+      </w:r>
+      <w:proofErr w:type="spellEnd"/>
+    </w:p>
+    <w:p>
       <w:pPr>
         <w:pStyle w:val="Heading2"/>
-      </w:pPr>
-      <w:bookmarkStart w:id="8" w:name="_Toc71027463"/>
-      <w:r>
-        <w:t xml:space="preserve">Exporting MRM transition names data from </w:t>
+        <w:spacing w:line="240" w:lineRule="auto"/>
+        <w:ind w:left="578" w:hanging="578"/>
+      </w:pPr>
+      <w:bookmarkStart w:id="8" w:name="_Toc85020528"/>
+      <w:r>
+        <w:t>Compulsory Features.</w:t>
+      </w:r>
+      <w:bookmarkEnd w:id="8"/>
+    </w:p>
+    <w:p>
+      <w:r>
+        <w:t xml:space="preserve">Before showing how to export the MRM transition names data correctly for the program to work, we shall show the compulsory column names that the program use. You may use the below tables as a checklist. </w:t>
+      </w:r>
+    </w:p>
+    <w:p>
+      <w:r>
+        <w:t>Please note that there are also restricted column names that we advise having them removed before outputting them as text file of csv</w:t>
+      </w:r>
+    </w:p>
+    <w:tbl>
+      <w:tblPr>
+        <w:tblStyle w:val="TableGrid"/>
+        <w:tblW w:w="0" w:type="auto"/>
+        <w:tblLook w:val="04A0" w:firstRow="1" w:lastRow="0" w:firstColumn="1" w:lastColumn="0" w:noHBand="0" w:noVBand="1"/>
+      </w:tblPr>
+      <w:tblGrid>
+        <w:gridCol w:w="1838"/>
+        <w:gridCol w:w="2126"/>
+        <w:gridCol w:w="2127"/>
+        <w:gridCol w:w="2925"/>
+      </w:tblGrid>
+      <w:tr>
+        <w:trPr>
+          <w:trHeight w:val="270"/>
+        </w:trPr>
+        <w:tc>
+          <w:tcPr>
+            <w:tcW w:w="1838" w:type="dxa"/>
+            <w:vMerge w:val="restart"/>
+            <w:shd w:val="clear" w:color="auto" w:fill="D9D9D9" w:themeFill="background1" w:themeFillShade="D9"/>
+          </w:tcPr>
+          <w:p>
+            <w:pPr>
+              <w:spacing w:before="0" w:after="0"/>
+              <w:rPr>
+                <w:b/>
+              </w:rPr>
+            </w:pPr>
+            <w:r>
+              <w:rPr>
+                <w:b/>
+              </w:rPr>
+              <w:t>MRM transition names data form</w:t>
+            </w:r>
+          </w:p>
+        </w:tc>
+        <w:tc>
+          <w:tcPr>
+            <w:tcW w:w="4253" w:type="dxa"/>
+            <w:gridSpan w:val="2"/>
+            <w:shd w:val="clear" w:color="auto" w:fill="D9D9D9" w:themeFill="background1" w:themeFillShade="D9"/>
+          </w:tcPr>
+          <w:p>
+            <w:pPr>
+              <w:spacing w:before="0" w:after="0"/>
+              <w:rPr>
+                <w:b/>
+              </w:rPr>
+            </w:pPr>
+            <w:r>
+              <w:rPr>
+                <w:b/>
+              </w:rPr>
+              <w:t>Compulsory column names</w:t>
+            </w:r>
+          </w:p>
+        </w:tc>
+        <w:tc>
+          <w:tcPr>
+            <w:tcW w:w="2925" w:type="dxa"/>
+            <w:vMerge w:val="restart"/>
+            <w:shd w:val="clear" w:color="auto" w:fill="D9D9D9" w:themeFill="background1" w:themeFillShade="D9"/>
+          </w:tcPr>
+          <w:p>
+            <w:pPr>
+              <w:spacing w:before="0" w:after="0"/>
+              <w:rPr>
+                <w:b/>
+              </w:rPr>
+            </w:pPr>
+            <w:r>
+              <w:rPr>
+                <w:b/>
+              </w:rPr>
+              <w:t>Restricted column names</w:t>
+            </w:r>
+          </w:p>
+        </w:tc>
+      </w:tr>
+      <w:tr>
+        <w:trPr>
+          <w:trHeight w:val="270"/>
+        </w:trPr>
+        <w:tc>
+          <w:tcPr>
+            <w:tcW w:w="1838" w:type="dxa"/>
+            <w:vMerge/>
+            <w:shd w:val="clear" w:color="auto" w:fill="D9D9D9" w:themeFill="background1" w:themeFillShade="D9"/>
+          </w:tcPr>
+          <w:p>
+            <w:pPr>
+              <w:rPr>
+                <w:b/>
+              </w:rPr>
+            </w:pPr>
+          </w:p>
+        </w:tc>
+        <w:tc>
+          <w:tcPr>
+            <w:tcW w:w="2126" w:type="dxa"/>
+            <w:shd w:val="clear" w:color="auto" w:fill="D9D9D9" w:themeFill="background1" w:themeFillShade="D9"/>
+          </w:tcPr>
+          <w:p>
+            <w:pPr>
+              <w:spacing w:before="0" w:after="0"/>
+              <w:rPr>
+                <w:b/>
+              </w:rPr>
+            </w:pPr>
+            <w:r>
+              <w:rPr>
+                <w:b/>
+              </w:rPr>
+              <w:t>Without Qualifiers</w:t>
+            </w:r>
+          </w:p>
+        </w:tc>
+        <w:tc>
+          <w:tcPr>
+            <w:tcW w:w="2127" w:type="dxa"/>
+            <w:shd w:val="clear" w:color="auto" w:fill="D9D9D9" w:themeFill="background1" w:themeFillShade="D9"/>
+          </w:tcPr>
+          <w:p>
+            <w:pPr>
+              <w:spacing w:before="0" w:after="0"/>
+              <w:rPr>
+                <w:b/>
+              </w:rPr>
+            </w:pPr>
+            <w:r>
+              <w:rPr>
+                <w:b/>
+              </w:rPr>
+              <w:t>With Qualifier</w:t>
+            </w:r>
+          </w:p>
+        </w:tc>
+        <w:tc>
+          <w:tcPr>
+            <w:tcW w:w="2925" w:type="dxa"/>
+            <w:vMerge/>
+            <w:shd w:val="clear" w:color="auto" w:fill="D9D9D9" w:themeFill="background1" w:themeFillShade="D9"/>
+          </w:tcPr>
+          <w:p>
+            <w:pPr>
+              <w:rPr>
+                <w:b/>
+              </w:rPr>
+            </w:pPr>
+          </w:p>
+        </w:tc>
+      </w:tr>
+      <w:tr>
+        <w:tc>
+          <w:tcPr>
+            <w:tcW w:w="1838" w:type="dxa"/>
+          </w:tcPr>
+          <w:p>
+            <w:pPr>
+              <w:spacing w:before="0" w:after="0"/>
+            </w:pPr>
+            <w:r>
+              <w:t xml:space="preserve">Agilent’s </w:t>
+            </w:r>
+            <w:proofErr w:type="spellStart"/>
+            <w:r>
+              <w:t>WideTable</w:t>
+            </w:r>
+            <w:proofErr w:type="spellEnd"/>
+            <w:r>
+              <w:t xml:space="preserve"> form</w:t>
+            </w:r>
+          </w:p>
+        </w:tc>
+        <w:tc>
+          <w:tcPr>
+            <w:tcW w:w="2126" w:type="dxa"/>
+          </w:tcPr>
+          <w:p>
+            <w:pPr>
+              <w:spacing w:before="0" w:after="0"/>
+            </w:pPr>
+            <w:r>
+              <w:t xml:space="preserve">Sample </w:t>
+            </w:r>
+          </w:p>
+          <w:p>
+            <w:pPr>
+              <w:pStyle w:val="ListParagraph"/>
+              <w:keepNext/>
+              <w:keepLines/>
+              <w:numPr>
+                <w:ilvl w:val="0"/>
+                <w:numId w:val="15"/>
+              </w:numPr>
+              <w:spacing w:before="0" w:after="0"/>
+            </w:pPr>
+            <w:r>
+              <w:t>Data File</w:t>
+            </w:r>
+          </w:p>
+          <w:p>
+            <w:pPr>
+              <w:spacing w:before="0" w:after="0"/>
+            </w:pPr>
+            <w:r>
+              <w:t>Compound Results</w:t>
+            </w:r>
+          </w:p>
+          <w:p>
+            <w:pPr>
+              <w:pStyle w:val="ListParagraph"/>
+              <w:keepNext/>
+              <w:keepLines/>
+              <w:numPr>
+                <w:ilvl w:val="0"/>
+                <w:numId w:val="15"/>
+              </w:numPr>
+              <w:spacing w:before="0" w:after="0"/>
+            </w:pPr>
+            <w:r>
+              <w:t>Area</w:t>
+            </w:r>
+          </w:p>
+          <w:p>
+            <w:pPr>
+              <w:spacing w:before="0" w:after="0"/>
+            </w:pPr>
+          </w:p>
+        </w:tc>
+        <w:tc>
+          <w:tcPr>
+            <w:tcW w:w="2127" w:type="dxa"/>
+          </w:tcPr>
+          <w:p>
+            <w:pPr>
+              <w:spacing w:before="0" w:after="0"/>
+            </w:pPr>
+            <w:r>
+              <w:t>Qualifier Results</w:t>
+            </w:r>
+          </w:p>
+          <w:p>
+            <w:pPr>
+              <w:pStyle w:val="ListParagraph"/>
+              <w:keepNext/>
+              <w:keepLines/>
+              <w:numPr>
+                <w:ilvl w:val="0"/>
+                <w:numId w:val="15"/>
+              </w:numPr>
+              <w:spacing w:before="0" w:after="0"/>
+            </w:pPr>
+            <w:r>
+              <w:t>Area</w:t>
+            </w:r>
+          </w:p>
+          <w:p>
+            <w:pPr>
+              <w:spacing w:before="0" w:after="0"/>
+            </w:pPr>
+          </w:p>
+        </w:tc>
+        <w:tc>
+          <w:tcPr>
+            <w:tcW w:w="2925" w:type="dxa"/>
+            <w:vMerge w:val="restart"/>
+          </w:tcPr>
+          <w:p>
+            <w:pPr>
+              <w:spacing w:before="0" w:after="0"/>
+            </w:pPr>
+            <w:r>
+              <w:t>Sample</w:t>
+            </w:r>
+          </w:p>
+          <w:p>
+            <w:pPr>
+              <w:pStyle w:val="ListParagraph"/>
+              <w:keepNext/>
+              <w:keepLines/>
+              <w:numPr>
+                <w:ilvl w:val="0"/>
+                <w:numId w:val="15"/>
+              </w:numPr>
+              <w:spacing w:before="0" w:after="0"/>
+            </w:pPr>
+            <w:r>
+              <w:t>Quantitation Message</w:t>
+            </w:r>
+          </w:p>
+          <w:p>
+            <w:pPr>
+              <w:spacing w:before="0" w:after="0"/>
+            </w:pPr>
+            <w:r>
+              <w:t xml:space="preserve">Columns from </w:t>
+            </w:r>
+          </w:p>
+          <w:p>
+            <w:pPr>
+              <w:pStyle w:val="ListParagraph"/>
+              <w:keepNext/>
+              <w:keepLines/>
+              <w:numPr>
+                <w:ilvl w:val="0"/>
+                <w:numId w:val="15"/>
+              </w:numPr>
+              <w:spacing w:before="0" w:after="0"/>
+            </w:pPr>
+            <w:r>
+              <w:t>ISTD Compound Methods</w:t>
+            </w:r>
+          </w:p>
+          <w:p>
+            <w:pPr>
+              <w:pStyle w:val="ListParagraph"/>
+              <w:keepNext/>
+              <w:keepLines/>
+              <w:numPr>
+                <w:ilvl w:val="0"/>
+                <w:numId w:val="15"/>
+              </w:numPr>
+              <w:spacing w:before="0" w:after="0"/>
+            </w:pPr>
+            <w:r>
+              <w:t>ISTD Compound Results</w:t>
+            </w:r>
+          </w:p>
+        </w:tc>
+      </w:tr>
+      <w:tr>
+        <w:trPr>
+          <w:trHeight w:val="1098"/>
+        </w:trPr>
+        <w:tc>
+          <w:tcPr>
+            <w:tcW w:w="1838" w:type="dxa"/>
+          </w:tcPr>
+          <w:p>
+            <w:pPr>
+              <w:spacing w:before="0" w:after="0"/>
+            </w:pPr>
+            <w:r>
+              <w:t xml:space="preserve">Agilent’s </w:t>
+            </w:r>
+            <w:proofErr w:type="spellStart"/>
+            <w:r>
+              <w:t>CompoundTable</w:t>
+            </w:r>
+            <w:proofErr w:type="spellEnd"/>
+            <w:r>
+              <w:t xml:space="preserve"> form</w:t>
+            </w:r>
+          </w:p>
+        </w:tc>
+        <w:tc>
+          <w:tcPr>
+            <w:tcW w:w="2126" w:type="dxa"/>
+          </w:tcPr>
+          <w:p>
+            <w:pPr>
+              <w:spacing w:before="0" w:after="0"/>
+            </w:pPr>
+            <w:r>
+              <w:t xml:space="preserve">Sample </w:t>
+            </w:r>
+          </w:p>
+          <w:p>
+            <w:pPr>
+              <w:pStyle w:val="ListParagraph"/>
+              <w:keepNext/>
+              <w:keepLines/>
+              <w:numPr>
+                <w:ilvl w:val="0"/>
+                <w:numId w:val="15"/>
+              </w:numPr>
+              <w:spacing w:before="0" w:after="0"/>
+            </w:pPr>
+            <w:r>
+              <w:t>Data File</w:t>
+            </w:r>
+          </w:p>
+          <w:p>
+            <w:pPr>
+              <w:spacing w:before="0" w:after="0"/>
+            </w:pPr>
+            <w:r>
+              <w:t>Compound Method</w:t>
+            </w:r>
+          </w:p>
+          <w:p>
+            <w:pPr>
+              <w:pStyle w:val="ListParagraph"/>
+              <w:keepNext/>
+              <w:keepLines/>
+              <w:numPr>
+                <w:ilvl w:val="0"/>
+                <w:numId w:val="15"/>
+              </w:numPr>
+              <w:spacing w:before="0" w:after="0"/>
+            </w:pPr>
+            <w:r>
+              <w:t>Name</w:t>
+            </w:r>
+          </w:p>
+          <w:p>
+            <w:pPr>
+              <w:spacing w:before="0" w:after="0"/>
+            </w:pPr>
+            <w:r>
+              <w:t>Compound Results</w:t>
+            </w:r>
+          </w:p>
+          <w:p>
+            <w:pPr>
+              <w:pStyle w:val="ListParagraph"/>
+              <w:keepNext/>
+              <w:keepLines/>
+              <w:numPr>
+                <w:ilvl w:val="0"/>
+                <w:numId w:val="15"/>
+              </w:numPr>
+              <w:spacing w:before="0" w:after="0"/>
+            </w:pPr>
+            <w:r>
+              <w:t>Area</w:t>
+            </w:r>
+          </w:p>
+          <w:p>
+            <w:pPr>
+              <w:spacing w:before="0" w:after="0"/>
+            </w:pPr>
+          </w:p>
+        </w:tc>
+        <w:tc>
+          <w:tcPr>
+            <w:tcW w:w="2127" w:type="dxa"/>
+          </w:tcPr>
+          <w:p>
+            <w:pPr>
+              <w:spacing w:before="0" w:after="0"/>
+            </w:pPr>
+            <w:proofErr w:type="spellStart"/>
+            <w:r>
+              <w:t>Qualifer</w:t>
+            </w:r>
+            <w:proofErr w:type="spellEnd"/>
+            <w:r>
+              <w:t xml:space="preserve"> Method</w:t>
+            </w:r>
+          </w:p>
+          <w:p>
+            <w:pPr>
+              <w:pStyle w:val="ListParagraph"/>
+              <w:keepNext/>
+              <w:keepLines/>
+              <w:numPr>
+                <w:ilvl w:val="0"/>
+                <w:numId w:val="15"/>
+              </w:numPr>
+              <w:spacing w:before="0" w:after="0"/>
+            </w:pPr>
+            <w:r>
+              <w:t>Transition</w:t>
+            </w:r>
+          </w:p>
+          <w:p>
+            <w:pPr>
+              <w:spacing w:before="0" w:after="0"/>
+            </w:pPr>
+            <w:r>
+              <w:t>Qualifier Results</w:t>
+            </w:r>
+          </w:p>
+          <w:p>
+            <w:pPr>
+              <w:pStyle w:val="ListParagraph"/>
+              <w:keepNext/>
+              <w:keepLines/>
+              <w:numPr>
+                <w:ilvl w:val="0"/>
+                <w:numId w:val="15"/>
+              </w:numPr>
+              <w:spacing w:before="0" w:after="0"/>
+            </w:pPr>
+            <w:r>
+              <w:t>Area</w:t>
+            </w:r>
+          </w:p>
+          <w:p>
+            <w:pPr>
+              <w:spacing w:before="0" w:after="0"/>
+            </w:pPr>
+          </w:p>
+        </w:tc>
+        <w:tc>
+          <w:tcPr>
+            <w:tcW w:w="2925" w:type="dxa"/>
+            <w:vMerge/>
+          </w:tcPr>
+          <w:p>
+            <w:pPr>
+              <w:spacing w:before="0" w:after="0"/>
+            </w:pPr>
+          </w:p>
+        </w:tc>
+      </w:tr>
+      <w:tr>
+        <w:tc>
+          <w:tcPr>
+            <w:tcW w:w="1838" w:type="dxa"/>
+          </w:tcPr>
+          <w:p>
+            <w:pPr>
+              <w:spacing w:before="0" w:after="0"/>
+            </w:pPr>
+            <w:proofErr w:type="spellStart"/>
+            <w:r>
+              <w:lastRenderedPageBreak/>
+              <w:t>Sciex’s</w:t>
+            </w:r>
+            <w:proofErr w:type="spellEnd"/>
+            <w:r>
+              <w:t xml:space="preserve"> </w:t>
+            </w:r>
+            <w:proofErr w:type="spellStart"/>
+            <w:r>
+              <w:t>LongTable</w:t>
+            </w:r>
+            <w:proofErr w:type="spellEnd"/>
+            <w:r>
+              <w:t xml:space="preserve"> form</w:t>
+            </w:r>
+          </w:p>
+        </w:tc>
+        <w:tc>
+          <w:tcPr>
+            <w:tcW w:w="2126" w:type="dxa"/>
+          </w:tcPr>
+          <w:p>
+            <w:pPr>
+              <w:spacing w:before="0" w:after="0"/>
+            </w:pPr>
+            <w:r>
+              <w:t>Sample Name</w:t>
+            </w:r>
+          </w:p>
+          <w:p>
+            <w:pPr>
+              <w:spacing w:before="0" w:after="0"/>
+            </w:pPr>
+            <w:r>
+              <w:t>Component Name</w:t>
+            </w:r>
+          </w:p>
+        </w:tc>
+        <w:tc>
+          <w:tcPr>
+            <w:tcW w:w="2127" w:type="dxa"/>
+          </w:tcPr>
+          <w:p>
+            <w:pPr>
+              <w:spacing w:before="0" w:after="0"/>
+            </w:pPr>
+            <w:r>
+              <w:t>Not Applicable</w:t>
+            </w:r>
+          </w:p>
+        </w:tc>
+        <w:tc>
+          <w:tcPr>
+            <w:tcW w:w="2925" w:type="dxa"/>
+          </w:tcPr>
+          <w:p>
+            <w:pPr>
+              <w:spacing w:before="0" w:after="0"/>
+            </w:pPr>
+          </w:p>
+        </w:tc>
+      </w:tr>
+    </w:tbl>
+    <w:p>
+      <w:bookmarkStart w:id="9" w:name="_Toc85020529"/>
+    </w:p>
+    <w:p>
+      <w:pPr>
+        <w:pStyle w:val="Heading2"/>
+        <w:spacing w:line="240" w:lineRule="auto"/>
+        <w:ind w:left="578" w:hanging="578"/>
+      </w:pPr>
+      <w:r>
+        <w:t>Exporting</w:t>
+      </w:r>
+      <w:r>
+        <w:t xml:space="preserve"> MRM transition names data from </w:t>
       </w:r>
       <w:proofErr w:type="spellStart"/>
       <w:r>
@@ -4218,13 +5036,14 @@
       <w:r>
         <w:t xml:space="preserve"> by Agilent</w:t>
       </w:r>
-      <w:bookmarkEnd w:id="8"/>
+      <w:bookmarkEnd w:id="9"/>
     </w:p>
     <w:p>
       <w:pPr>
         <w:pStyle w:val="Heading3"/>
-      </w:pPr>
-      <w:bookmarkStart w:id="9" w:name="_Toc71027464"/>
+        <w:spacing w:line="240" w:lineRule="auto"/>
+      </w:pPr>
+      <w:bookmarkStart w:id="10" w:name="_Toc85020530"/>
       <w:proofErr w:type="spellStart"/>
       <w:r>
         <w:t>WideTable</w:t>
@@ -4233,11 +5052,11 @@
       <w:r>
         <w:t xml:space="preserve"> Form</w:t>
       </w:r>
-      <w:bookmarkEnd w:id="9"/>
-    </w:p>
-    <w:p>
-      <w:r>
-        <w:t>Ensure that you are viewing the MRM transition names data under “Flat Table” and “Display Multiple Compounds/Sample in Batch Table”</w:t>
+      <w:bookmarkEnd w:id="10"/>
+    </w:p>
+    <w:p>
+      <w:r>
+        <w:t xml:space="preserve">Ensure that you are viewing the MRM transition names data under “Flat Table” and “Display Multiple Compounds/Sample in Batch Table” </w:t>
       </w:r>
     </w:p>
     <w:tbl>
@@ -4280,10 +5099,10 @@
                 <w:noProof/>
               </w:rPr>
               <w:drawing>
-                <wp:inline distT="0" distB="0" distL="0" distR="0" wp14:anchorId="379920D0" wp14:editId="088C9479">
+                <wp:inline distT="0" distB="0" distL="0" distR="0" wp14:anchorId="126ACC9E" wp14:editId="26388A23">
                   <wp:extent cx="1085850" cy="838200"/>
                   <wp:effectExtent l="0" t="0" r="0" b="0"/>
-                  <wp:docPr id="7" name="Picture 7"/>
+                  <wp:docPr id="17" name="Picture 17"/>
                   <wp:cNvGraphicFramePr>
                     <a:graphicFrameLocks xmlns:a="http://schemas.openxmlformats.org/drawingml/2006/main" noChangeAspect="1"/>
                   </wp:cNvGraphicFramePr>
@@ -4336,10 +5155,10 @@
                 <w:noProof/>
               </w:rPr>
               <w:drawing>
-                <wp:inline distT="0" distB="0" distL="0" distR="0" wp14:anchorId="14288F52" wp14:editId="730EFA74">
+                <wp:inline distT="0" distB="0" distL="0" distR="0" wp14:anchorId="62183828" wp14:editId="562F2F65">
                   <wp:extent cx="3286125" cy="933450"/>
                   <wp:effectExtent l="0" t="0" r="9525" b="0"/>
-                  <wp:docPr id="8" name="Picture 8"/>
+                  <wp:docPr id="30" name="Picture 30"/>
                   <wp:cNvGraphicFramePr>
                     <a:graphicFrameLocks xmlns:a="http://schemas.openxmlformats.org/drawingml/2006/main" noChangeAspect="1"/>
                   </wp:cNvGraphicFramePr>
@@ -4377,7 +5196,7 @@
     </w:tbl>
     <w:p>
       <w:r>
-        <w:t xml:space="preserve">Ensure that “Data File” is present under the Sample Column as it will be used </w:t>
+        <w:t>Ensure that “Data File” is present under the Sample Column.</w:t>
       </w:r>
     </w:p>
     <w:p>
@@ -4389,10 +5208,10 @@
           <w:noProof/>
         </w:rPr>
         <w:drawing>
-          <wp:inline distT="0" distB="0" distL="0" distR="0" wp14:anchorId="5CC9A503" wp14:editId="3ECC4725">
+          <wp:inline distT="0" distB="0" distL="0" distR="0" wp14:anchorId="6B3A1FDD" wp14:editId="2FE549E3">
             <wp:extent cx="3021178" cy="1520612"/>
             <wp:effectExtent l="0" t="0" r="8255" b="3810"/>
-            <wp:docPr id="12" name="Picture 12"/>
+            <wp:docPr id="32" name="Picture 32"/>
             <wp:cNvGraphicFramePr>
               <a:graphicFrameLocks xmlns:a="http://schemas.openxmlformats.org/drawingml/2006/main" noChangeAspect="1"/>
             </wp:cNvGraphicFramePr>
@@ -4433,12 +5252,11 @@
         <w:rPr>
           <w:noProof/>
         </w:rPr>
-        <w:lastRenderedPageBreak/>
         <w:drawing>
-          <wp:inline distT="0" distB="0" distL="0" distR="0" wp14:anchorId="5288A3CE" wp14:editId="5F0101F5">
-            <wp:extent cx="2926080" cy="1053713"/>
-            <wp:effectExtent l="0" t="0" r="7620" b="0"/>
-            <wp:docPr id="9" name="Picture 9"/>
+          <wp:inline distT="0" distB="0" distL="0" distR="0" wp14:anchorId="0A5052D3" wp14:editId="46861576">
+            <wp:extent cx="2647950" cy="428625"/>
+            <wp:effectExtent l="0" t="0" r="0" b="9525"/>
+            <wp:docPr id="36" name="Picture 36"/>
             <wp:cNvGraphicFramePr>
               <a:graphicFrameLocks xmlns:a="http://schemas.openxmlformats.org/drawingml/2006/main" noChangeAspect="1"/>
             </wp:cNvGraphicFramePr>
@@ -4458,7 +5276,7 @@
                   <pic:spPr>
                     <a:xfrm>
                       <a:off x="0" y="0"/>
-                      <a:ext cx="2985162" cy="1074989"/>
+                      <a:ext cx="2647950" cy="428625"/>
                     </a:xfrm>
                     <a:prstGeom prst="rect">
                       <a:avLst/>
@@ -4485,10 +5303,10 @@
           <w:noProof/>
         </w:rPr>
         <w:drawing>
-          <wp:inline distT="0" distB="0" distL="0" distR="0" wp14:anchorId="2D557347" wp14:editId="423441C9">
-            <wp:extent cx="2716449" cy="1910637"/>
-            <wp:effectExtent l="0" t="0" r="8255" b="0"/>
-            <wp:docPr id="4" name="Picture 4" descr="cid:image002.jpg@01D38FB7.2B868660"/>
+          <wp:inline distT="0" distB="0" distL="0" distR="0" wp14:anchorId="20F21B2C" wp14:editId="03092F85">
+            <wp:extent cx="3277209" cy="2305052"/>
+            <wp:effectExtent l="0" t="0" r="0" b="0"/>
+            <wp:docPr id="37" name="Picture 37" descr="cid:image002.jpg@01D38FB7.2B868660"/>
             <wp:cNvGraphicFramePr>
               <a:graphicFrameLocks xmlns:a="http://schemas.openxmlformats.org/drawingml/2006/main" noChangeAspect="1"/>
             </wp:cNvGraphicFramePr>
@@ -4517,7 +5335,7 @@
                   <pic:spPr bwMode="auto">
                     <a:xfrm>
                       <a:off x="0" y="0"/>
-                      <a:ext cx="2744383" cy="1930285"/>
+                      <a:ext cx="3292133" cy="2315549"/>
                     </a:xfrm>
                     <a:prstGeom prst="rect">
                       <a:avLst/>
@@ -4547,11 +5365,12 @@
         <w:rPr>
           <w:noProof/>
         </w:rPr>
+        <w:lastRenderedPageBreak/>
         <w:drawing>
-          <wp:inline distT="0" distB="0" distL="0" distR="0" wp14:anchorId="39005D9E" wp14:editId="5E1451F6">
+          <wp:inline distT="0" distB="0" distL="0" distR="0" wp14:anchorId="1270AE34" wp14:editId="07D7ACCE">
             <wp:extent cx="3482035" cy="2093619"/>
             <wp:effectExtent l="0" t="0" r="4445" b="1905"/>
-            <wp:docPr id="6" name="Picture 6"/>
+            <wp:docPr id="45" name="Picture 45"/>
             <wp:cNvGraphicFramePr>
               <a:graphicFrameLocks xmlns:a="http://schemas.openxmlformats.org/drawingml/2006/main" noChangeAspect="1"/>
             </wp:cNvGraphicFramePr>
@@ -4590,18 +5409,100 @@
       </w:r>
     </w:p>
     <w:p>
-      <w:pPr>
-        <w:jc w:val="center"/>
-      </w:pPr>
       <w:r>
         <w:rPr>
           <w:noProof/>
         </w:rPr>
         <w:drawing>
-          <wp:inline distT="0" distB="0" distL="0" distR="0" wp14:anchorId="25EF43DD" wp14:editId="552F37B9">
-            <wp:extent cx="5731510" cy="1028700"/>
-            <wp:effectExtent l="0" t="0" r="2540" b="0"/>
-            <wp:docPr id="5" name="Picture 5"/>
+          <wp:inline distT="0" distB="0" distL="0" distR="0" wp14:anchorId="780D0FE2" wp14:editId="28274205">
+            <wp:extent cx="5648325" cy="726530"/>
+            <wp:effectExtent l="0" t="0" r="0" b="0"/>
+            <wp:docPr id="26" name="Picture 25">
+              <a:extLst xmlns:a="http://schemas.openxmlformats.org/drawingml/2006/main">
+                <a:ext uri="{FF2B5EF4-FFF2-40B4-BE49-F238E27FC236}">
+                  <a16:creationId xmlns:a16="http://schemas.microsoft.com/office/drawing/2014/main" id="{F99F8727-9362-42FC-9924-3B25A1A45697}"/>
+                </a:ext>
+              </a:extLst>
+            </wp:docPr>
+            <wp:cNvGraphicFramePr>
+              <a:graphicFrameLocks xmlns:a="http://schemas.openxmlformats.org/drawingml/2006/main" noChangeAspect="1"/>
+            </wp:cNvGraphicFramePr>
+            <a:graphic xmlns:a="http://schemas.openxmlformats.org/drawingml/2006/main">
+              <a:graphicData uri="http://schemas.openxmlformats.org/drawingml/2006/picture">
+                <pic:pic xmlns:pic="http://schemas.openxmlformats.org/drawingml/2006/picture">
+                  <pic:nvPicPr>
+                    <pic:cNvPr id="26" name="Picture 25">
+                      <a:extLst>
+                        <a:ext uri="{FF2B5EF4-FFF2-40B4-BE49-F238E27FC236}">
+                          <a16:creationId xmlns:a16="http://schemas.microsoft.com/office/drawing/2014/main" id="{F99F8727-9362-42FC-9924-3B25A1A45697}"/>
+                        </a:ext>
+                      </a:extLst>
+                    </pic:cNvPr>
+                    <pic:cNvPicPr>
+                      <a:picLocks noChangeAspect="1"/>
+                    </pic:cNvPicPr>
+                  </pic:nvPicPr>
+                  <pic:blipFill>
+                    <a:blip r:embed="rId16"/>
+                    <a:stretch>
+                      <a:fillRect/>
+                    </a:stretch>
+                  </pic:blipFill>
+                  <pic:spPr>
+                    <a:xfrm>
+                      <a:off x="0" y="0"/>
+                      <a:ext cx="5758626" cy="740718"/>
+                    </a:xfrm>
+                    <a:prstGeom prst="rect">
+                      <a:avLst/>
+                    </a:prstGeom>
+                  </pic:spPr>
+                </pic:pic>
+              </a:graphicData>
+            </a:graphic>
+          </wp:inline>
+        </w:drawing>
+      </w:r>
+    </w:p>
+    <w:p>
+      <w:pPr>
+        <w:pStyle w:val="Heading3"/>
+        <w:spacing w:line="240" w:lineRule="auto"/>
+      </w:pPr>
+      <w:bookmarkStart w:id="11" w:name="_Toc85020531"/>
+      <w:proofErr w:type="spellStart"/>
+      <w:r>
+        <w:t>WideTable</w:t>
+      </w:r>
+      <w:proofErr w:type="spellEnd"/>
+      <w:r>
+        <w:t xml:space="preserve"> Form with Qualifier</w:t>
+      </w:r>
+      <w:bookmarkEnd w:id="11"/>
+    </w:p>
+    <w:p>
+      <w:r>
+        <w:t>In addition to the conditions mentioned in the previous section,</w:t>
+      </w:r>
+    </w:p>
+    <w:p>
+      <w:r>
+        <w:t>Ensure that relevant columns from the Qualifier Results Column are selected.</w:t>
+      </w:r>
+    </w:p>
+    <w:p>
+      <w:pPr>
+        <w:jc w:val="center"/>
+      </w:pPr>
+      <w:r>
+        <w:rPr>
+          <w:noProof/>
+        </w:rPr>
+        <w:drawing>
+          <wp:inline distT="0" distB="0" distL="0" distR="0" wp14:anchorId="051C8978" wp14:editId="32D2774B">
+            <wp:extent cx="3248025" cy="2744985"/>
+            <wp:effectExtent l="0" t="0" r="0" b="0"/>
+            <wp:docPr id="46" name="Picture 46"/>
             <wp:cNvGraphicFramePr>
               <a:graphicFrameLocks xmlns:a="http://schemas.openxmlformats.org/drawingml/2006/main" noChangeAspect="1"/>
             </wp:cNvGraphicFramePr>
@@ -4613,7 +5514,7 @@
                     <pic:cNvPicPr/>
                   </pic:nvPicPr>
                   <pic:blipFill>
-                    <a:blip r:embed="rId16"/>
+                    <a:blip r:embed="rId17"/>
                     <a:stretch>
                       <a:fillRect/>
                     </a:stretch>
@@ -4621,7 +5522,7 @@
                   <pic:spPr>
                     <a:xfrm>
                       <a:off x="0" y="0"/>
-                      <a:ext cx="5731510" cy="1028700"/>
+                      <a:ext cx="3264833" cy="2759190"/>
                     </a:xfrm>
                     <a:prstGeom prst="rect">
                       <a:avLst/>
@@ -4635,23 +5536,72 @@
       </w:r>
     </w:p>
     <w:p>
+      <w:r>
+        <w:t>To give</w:t>
+      </w:r>
+    </w:p>
+    <w:p>
+      <w:r>
+        <w:rPr>
+          <w:noProof/>
+        </w:rPr>
+        <w:drawing>
+          <wp:inline distT="0" distB="0" distL="0" distR="0" wp14:anchorId="4F3742A6" wp14:editId="1604C24F">
+            <wp:extent cx="5731510" cy="681990"/>
+            <wp:effectExtent l="0" t="0" r="2540" b="3810"/>
+            <wp:docPr id="47" name="Picture 47"/>
+            <wp:cNvGraphicFramePr>
+              <a:graphicFrameLocks xmlns:a="http://schemas.openxmlformats.org/drawingml/2006/main" noChangeAspect="1"/>
+            </wp:cNvGraphicFramePr>
+            <a:graphic xmlns:a="http://schemas.openxmlformats.org/drawingml/2006/main">
+              <a:graphicData uri="http://schemas.openxmlformats.org/drawingml/2006/picture">
+                <pic:pic xmlns:pic="http://schemas.openxmlformats.org/drawingml/2006/picture">
+                  <pic:nvPicPr>
+                    <pic:cNvPr id="1" name=""/>
+                    <pic:cNvPicPr/>
+                  </pic:nvPicPr>
+                  <pic:blipFill>
+                    <a:blip r:embed="rId18"/>
+                    <a:stretch>
+                      <a:fillRect/>
+                    </a:stretch>
+                  </pic:blipFill>
+                  <pic:spPr>
+                    <a:xfrm>
+                      <a:off x="0" y="0"/>
+                      <a:ext cx="5731510" cy="681990"/>
+                    </a:xfrm>
+                    <a:prstGeom prst="rect">
+                      <a:avLst/>
+                    </a:prstGeom>
+                  </pic:spPr>
+                </pic:pic>
+              </a:graphicData>
+            </a:graphic>
+          </wp:inline>
+        </w:drawing>
+      </w:r>
+    </w:p>
+    <w:p>
       <w:pPr>
         <w:pStyle w:val="Heading3"/>
-      </w:pPr>
-      <w:bookmarkStart w:id="10" w:name="_Toc71027465"/>
+        <w:spacing w:line="240" w:lineRule="auto"/>
+      </w:pPr>
+      <w:bookmarkStart w:id="12" w:name="_Toc85020532"/>
       <w:proofErr w:type="spellStart"/>
       <w:r>
+        <w:lastRenderedPageBreak/>
         <w:t>CompoundTable</w:t>
       </w:r>
       <w:proofErr w:type="spellEnd"/>
       <w:r>
         <w:t xml:space="preserve"> Form</w:t>
       </w:r>
-      <w:bookmarkEnd w:id="10"/>
-    </w:p>
-    <w:p>
-      <w:r>
-        <w:t>Ensure that you are viewing the MRM transition names data under “Compound Table” and “Display Multiple Compounds/Sample in Batch Table”</w:t>
+      <w:bookmarkEnd w:id="12"/>
+    </w:p>
+    <w:p>
+      <w:r>
+        <w:t xml:space="preserve">Ensure that you are viewing the MRM transition names data under “Compound Table” and “Display Multiple Compounds/Sample in Batch Table” </w:t>
       </w:r>
     </w:p>
     <w:tbl>
@@ -4678,7 +5628,7 @@
         </w:trPr>
         <w:tc>
           <w:tcPr>
-            <w:tcW w:w="3066" w:type="dxa"/>
+            <w:tcW w:w="2408" w:type="dxa"/>
           </w:tcPr>
           <w:p>
             <w:pPr>
@@ -4693,12 +5643,11 @@
               <w:rPr>
                 <w:noProof/>
               </w:rPr>
-              <w:lastRenderedPageBreak/>
               <w:drawing>
-                <wp:inline distT="0" distB="0" distL="0" distR="0" wp14:anchorId="22202509" wp14:editId="463985C3">
+                <wp:inline distT="0" distB="0" distL="0" distR="0" wp14:anchorId="4F9F08AC" wp14:editId="231C7C43">
                   <wp:extent cx="1809750" cy="561975"/>
                   <wp:effectExtent l="0" t="0" r="0" b="9525"/>
-                  <wp:docPr id="57" name="Picture 57"/>
+                  <wp:docPr id="50" name="Picture 50"/>
                   <wp:cNvGraphicFramePr>
                     <a:graphicFrameLocks xmlns:a="http://schemas.openxmlformats.org/drawingml/2006/main" noChangeAspect="1"/>
                   </wp:cNvGraphicFramePr>
@@ -4710,7 +5659,7 @@
                           <pic:cNvPicPr/>
                         </pic:nvPicPr>
                         <pic:blipFill>
-                          <a:blip r:embed="rId17"/>
+                          <a:blip r:embed="rId19"/>
                           <a:stretch>
                             <a:fillRect/>
                           </a:stretch>
@@ -4734,7 +5683,7 @@
         </w:tc>
         <w:tc>
           <w:tcPr>
-            <w:tcW w:w="6104" w:type="dxa"/>
+            <w:tcW w:w="6762" w:type="dxa"/>
             <w:vAlign w:val="center"/>
           </w:tcPr>
           <w:p>
@@ -4751,10 +5700,10 @@
                 <w:noProof/>
               </w:rPr>
               <w:drawing>
-                <wp:inline distT="0" distB="0" distL="0" distR="0" wp14:anchorId="27CD6C39" wp14:editId="0EBD8D25">
+                <wp:inline distT="0" distB="0" distL="0" distR="0" wp14:anchorId="16D7DEA6" wp14:editId="728544A4">
                   <wp:extent cx="3286125" cy="933450"/>
                   <wp:effectExtent l="0" t="0" r="9525" b="0"/>
-                  <wp:docPr id="56" name="Picture 56"/>
+                  <wp:docPr id="51" name="Picture 51"/>
                   <wp:cNvGraphicFramePr>
                     <a:graphicFrameLocks xmlns:a="http://schemas.openxmlformats.org/drawingml/2006/main" noChangeAspect="1"/>
                   </wp:cNvGraphicFramePr>
@@ -4795,6 +5744,7 @@
         <w:t>Ensure that “Name” is present under the Compound Method Column.</w:t>
       </w:r>
     </w:p>
+    <w:p/>
     <w:p>
       <w:pPr>
         <w:jc w:val="center"/>
@@ -4804,100 +5754,10 @@
           <w:noProof/>
         </w:rPr>
         <w:drawing>
-          <wp:inline distT="0" distB="0" distL="0" distR="0" wp14:anchorId="34C13912" wp14:editId="73B735C3">
+          <wp:inline distT="0" distB="0" distL="0" distR="0" wp14:anchorId="7DA74C93" wp14:editId="16318D21">
             <wp:extent cx="1975104" cy="1651563"/>
             <wp:effectExtent l="0" t="0" r="6350" b="6350"/>
-            <wp:docPr id="58" name="Picture 58"/>
-            <wp:cNvGraphicFramePr>
-              <a:graphicFrameLocks xmlns:a="http://schemas.openxmlformats.org/drawingml/2006/main" noChangeAspect="1"/>
-            </wp:cNvGraphicFramePr>
-            <a:graphic xmlns:a="http://schemas.openxmlformats.org/drawingml/2006/main">
-              <a:graphicData uri="http://schemas.openxmlformats.org/drawingml/2006/picture">
-                <pic:pic xmlns:pic="http://schemas.openxmlformats.org/drawingml/2006/picture">
-                  <pic:nvPicPr>
-                    <pic:cNvPr id="1" name=""/>
-                    <pic:cNvPicPr/>
-                  </pic:nvPicPr>
-                  <pic:blipFill>
-                    <a:blip r:embed="rId18"/>
-                    <a:stretch>
-                      <a:fillRect/>
-                    </a:stretch>
-                  </pic:blipFill>
-                  <pic:spPr>
-                    <a:xfrm>
-                      <a:off x="0" y="0"/>
-                      <a:ext cx="1992113" cy="1665786"/>
-                    </a:xfrm>
-                    <a:prstGeom prst="rect">
-                      <a:avLst/>
-                    </a:prstGeom>
-                  </pic:spPr>
-                </pic:pic>
-              </a:graphicData>
-            </a:graphic>
-          </wp:inline>
-        </w:drawing>
-      </w:r>
-      <w:r>
-        <w:rPr>
-          <w:noProof/>
-        </w:rPr>
-        <w:drawing>
-          <wp:inline distT="0" distB="0" distL="0" distR="0" wp14:anchorId="3693913A" wp14:editId="56372121">
-            <wp:extent cx="1372780" cy="950976"/>
-            <wp:effectExtent l="0" t="0" r="0" b="1905"/>
-            <wp:docPr id="59" name="Picture 59"/>
-            <wp:cNvGraphicFramePr>
-              <a:graphicFrameLocks xmlns:a="http://schemas.openxmlformats.org/drawingml/2006/main" noChangeAspect="1"/>
-            </wp:cNvGraphicFramePr>
-            <a:graphic xmlns:a="http://schemas.openxmlformats.org/drawingml/2006/main">
-              <a:graphicData uri="http://schemas.openxmlformats.org/drawingml/2006/picture">
-                <pic:pic xmlns:pic="http://schemas.openxmlformats.org/drawingml/2006/picture">
-                  <pic:nvPicPr>
-                    <pic:cNvPr id="1" name=""/>
-                    <pic:cNvPicPr/>
-                  </pic:nvPicPr>
-                  <pic:blipFill>
-                    <a:blip r:embed="rId19"/>
-                    <a:stretch>
-                      <a:fillRect/>
-                    </a:stretch>
-                  </pic:blipFill>
-                  <pic:spPr>
-                    <a:xfrm>
-                      <a:off x="0" y="0"/>
-                      <a:ext cx="1380281" cy="956172"/>
-                    </a:xfrm>
-                    <a:prstGeom prst="rect">
-                      <a:avLst/>
-                    </a:prstGeom>
-                  </pic:spPr>
-                </pic:pic>
-              </a:graphicData>
-            </a:graphic>
-          </wp:inline>
-        </w:drawing>
-      </w:r>
-    </w:p>
-    <w:p>
-      <w:r>
-        <w:t>Ensure that “Data File” is present under the Sample Column.</w:t>
-      </w:r>
-    </w:p>
-    <w:p>
-      <w:pPr>
-        <w:jc w:val="center"/>
-      </w:pPr>
-      <w:r>
-        <w:rPr>
-          <w:noProof/>
-        </w:rPr>
-        <w:drawing>
-          <wp:inline distT="0" distB="0" distL="0" distR="0" wp14:anchorId="06F6D410" wp14:editId="46321233">
-            <wp:extent cx="1997050" cy="1694815"/>
-            <wp:effectExtent l="0" t="0" r="3810" b="635"/>
-            <wp:docPr id="44" name="Picture 44"/>
+            <wp:docPr id="55" name="Picture 55"/>
             <wp:cNvGraphicFramePr>
               <a:graphicFrameLocks xmlns:a="http://schemas.openxmlformats.org/drawingml/2006/main" noChangeAspect="1"/>
             </wp:cNvGraphicFramePr>
@@ -4917,7 +5777,7 @@
                   <pic:spPr>
                     <a:xfrm>
                       <a:off x="0" y="0"/>
-                      <a:ext cx="2007840" cy="1703972"/>
+                      <a:ext cx="1992113" cy="1665786"/>
                     </a:xfrm>
                     <a:prstGeom prst="rect">
                       <a:avLst/>
@@ -4933,11 +5793,17 @@
         <w:rPr>
           <w:noProof/>
         </w:rPr>
+        <w:t xml:space="preserve"> </w:t>
+      </w:r>
+      <w:r>
+        <w:rPr>
+          <w:noProof/>
+        </w:rPr>
         <w:drawing>
-          <wp:inline distT="0" distB="0" distL="0" distR="0" wp14:anchorId="0FE9400A" wp14:editId="024A7B81">
-            <wp:extent cx="1303782" cy="809244"/>
-            <wp:effectExtent l="0" t="0" r="0" b="0"/>
-            <wp:docPr id="63" name="Picture 63"/>
+          <wp:inline distT="0" distB="0" distL="0" distR="0" wp14:anchorId="05FFE9DB" wp14:editId="45BB393F">
+            <wp:extent cx="1381125" cy="409575"/>
+            <wp:effectExtent l="0" t="0" r="9525" b="9525"/>
+            <wp:docPr id="67" name="Picture 67"/>
             <wp:cNvGraphicFramePr>
               <a:graphicFrameLocks xmlns:a="http://schemas.openxmlformats.org/drawingml/2006/main" noChangeAspect="1"/>
             </wp:cNvGraphicFramePr>
@@ -4957,7 +5823,7 @@
                   <pic:spPr>
                     <a:xfrm>
                       <a:off x="0" y="0"/>
-                      <a:ext cx="1313584" cy="815328"/>
+                      <a:ext cx="1381125" cy="409575"/>
                     </a:xfrm>
                     <a:prstGeom prst="rect">
                       <a:avLst/>
@@ -4972,7 +5838,7 @@
     </w:p>
     <w:p>
       <w:r>
-        <w:t>Click on File -&gt; Export -&gt; Export Table</w:t>
+        <w:t>Ensure that “Data File” is present under the Sample Column.</w:t>
       </w:r>
     </w:p>
     <w:p>
@@ -4984,10 +5850,10 @@
           <w:noProof/>
         </w:rPr>
         <w:drawing>
-          <wp:inline distT="0" distB="0" distL="0" distR="0" wp14:anchorId="2D0688DC" wp14:editId="6EBD3E2E">
-            <wp:extent cx="3576981" cy="1940165"/>
-            <wp:effectExtent l="0" t="0" r="4445" b="3175"/>
-            <wp:docPr id="64" name="Picture 64"/>
+          <wp:inline distT="0" distB="0" distL="0" distR="0" wp14:anchorId="3A8FF2B0" wp14:editId="3F5E2ABF">
+            <wp:extent cx="1997050" cy="1694815"/>
+            <wp:effectExtent l="0" t="0" r="3810" b="635"/>
+            <wp:docPr id="84" name="Picture 84"/>
             <wp:cNvGraphicFramePr>
               <a:graphicFrameLocks xmlns:a="http://schemas.openxmlformats.org/drawingml/2006/main" noChangeAspect="1"/>
             </wp:cNvGraphicFramePr>
@@ -5007,7 +5873,7 @@
                   <pic:spPr>
                     <a:xfrm>
                       <a:off x="0" y="0"/>
-                      <a:ext cx="3592261" cy="1948453"/>
+                      <a:ext cx="2007840" cy="1703972"/>
                     </a:xfrm>
                     <a:prstGeom prst="rect">
                       <a:avLst/>
@@ -5019,26 +5885,21 @@
           </wp:inline>
         </w:drawing>
       </w:r>
-    </w:p>
-    <w:p>
-      <w:r>
-        <w:t>Choose File type as csv</w:t>
-      </w:r>
-    </w:p>
-    <w:p>
-      <w:pPr>
-        <w:jc w:val="center"/>
-      </w:pPr>
       <w:r>
         <w:rPr>
           <w:noProof/>
         </w:rPr>
-        <w:lastRenderedPageBreak/>
+        <w:t xml:space="preserve"> </w:t>
+      </w:r>
+      <w:r>
+        <w:rPr>
+          <w:noProof/>
+        </w:rPr>
         <w:drawing>
-          <wp:inline distT="0" distB="0" distL="0" distR="0" wp14:anchorId="7A5862BF" wp14:editId="2BD134DF">
-            <wp:extent cx="3233318" cy="1980613"/>
-            <wp:effectExtent l="0" t="0" r="5715" b="635"/>
-            <wp:docPr id="61" name="Picture 61"/>
+          <wp:inline distT="0" distB="0" distL="0" distR="0" wp14:anchorId="1A9AAEF1" wp14:editId="3B3606F4">
+            <wp:extent cx="2047875" cy="400050"/>
+            <wp:effectExtent l="0" t="0" r="9525" b="0"/>
+            <wp:docPr id="85" name="Picture 85"/>
             <wp:cNvGraphicFramePr>
               <a:graphicFrameLocks xmlns:a="http://schemas.openxmlformats.org/drawingml/2006/main" noChangeAspect="1"/>
             </wp:cNvGraphicFramePr>
@@ -5058,7 +5919,7 @@
                   <pic:spPr>
                     <a:xfrm>
                       <a:off x="0" y="0"/>
-                      <a:ext cx="3251845" cy="1991962"/>
+                      <a:ext cx="2047875" cy="400050"/>
                     </a:xfrm>
                     <a:prstGeom prst="rect">
                       <a:avLst/>
@@ -5073,19 +5934,23 @@
     </w:p>
     <w:p>
       <w:r>
-        <w:t>The exported raw data should look like this</w:t>
-      </w:r>
-    </w:p>
-    <w:p>
+        <w:t>Click on File -&gt; Export -&gt; Export Table</w:t>
+      </w:r>
+    </w:p>
+    <w:p>
+      <w:pPr>
+        <w:jc w:val="center"/>
+      </w:pPr>
       <w:r>
         <w:rPr>
           <w:noProof/>
         </w:rPr>
+        <w:lastRenderedPageBreak/>
         <w:drawing>
-          <wp:inline distT="0" distB="0" distL="0" distR="0" wp14:anchorId="57521051" wp14:editId="0248D86F">
-            <wp:extent cx="5731510" cy="1235710"/>
-            <wp:effectExtent l="0" t="0" r="2540" b="2540"/>
-            <wp:docPr id="65" name="Picture 65"/>
+          <wp:inline distT="0" distB="0" distL="0" distR="0" wp14:anchorId="22B58959" wp14:editId="2962D27B">
+            <wp:extent cx="3576981" cy="1940165"/>
+            <wp:effectExtent l="0" t="0" r="4445" b="3175"/>
+            <wp:docPr id="100" name="Picture 100"/>
             <wp:cNvGraphicFramePr>
               <a:graphicFrameLocks xmlns:a="http://schemas.openxmlformats.org/drawingml/2006/main" noChangeAspect="1"/>
             </wp:cNvGraphicFramePr>
@@ -5105,7 +5970,7 @@
                   <pic:spPr>
                     <a:xfrm>
                       <a:off x="0" y="0"/>
-                      <a:ext cx="5731510" cy="1235710"/>
+                      <a:ext cx="3592261" cy="1948453"/>
                     </a:xfrm>
                     <a:prstGeom prst="rect">
                       <a:avLst/>
@@ -5119,11 +5984,340 @@
       </w:r>
     </w:p>
     <w:p>
+      <w:r>
+        <w:t>Choose File type as csv</w:t>
+      </w:r>
+    </w:p>
+    <w:p>
+      <w:pPr>
+        <w:jc w:val="center"/>
+      </w:pPr>
+      <w:r>
+        <w:rPr>
+          <w:noProof/>
+        </w:rPr>
+        <w:drawing>
+          <wp:inline distT="0" distB="0" distL="0" distR="0" wp14:anchorId="4F318689" wp14:editId="3A03050B">
+            <wp:extent cx="2238451" cy="1371194"/>
+            <wp:effectExtent l="0" t="0" r="0" b="635"/>
+            <wp:docPr id="109" name="Picture 109"/>
+            <wp:cNvGraphicFramePr>
+              <a:graphicFrameLocks xmlns:a="http://schemas.openxmlformats.org/drawingml/2006/main" noChangeAspect="1"/>
+            </wp:cNvGraphicFramePr>
+            <a:graphic xmlns:a="http://schemas.openxmlformats.org/drawingml/2006/main">
+              <a:graphicData uri="http://schemas.openxmlformats.org/drawingml/2006/picture">
+                <pic:pic xmlns:pic="http://schemas.openxmlformats.org/drawingml/2006/picture">
+                  <pic:nvPicPr>
+                    <pic:cNvPr id="1" name=""/>
+                    <pic:cNvPicPr/>
+                  </pic:nvPicPr>
+                  <pic:blipFill>
+                    <a:blip r:embed="rId25"/>
+                    <a:stretch>
+                      <a:fillRect/>
+                    </a:stretch>
+                  </pic:blipFill>
+                  <pic:spPr>
+                    <a:xfrm>
+                      <a:off x="0" y="0"/>
+                      <a:ext cx="2256563" cy="1382289"/>
+                    </a:xfrm>
+                    <a:prstGeom prst="rect">
+                      <a:avLst/>
+                    </a:prstGeom>
+                  </pic:spPr>
+                </pic:pic>
+              </a:graphicData>
+            </a:graphic>
+          </wp:inline>
+        </w:drawing>
+      </w:r>
+    </w:p>
+    <w:p>
+      <w:r>
+        <w:t>The exported raw data should look like this</w:t>
+      </w:r>
+    </w:p>
+    <w:p>
+      <w:r>
+        <w:rPr>
+          <w:noProof/>
+        </w:rPr>
+        <w:drawing>
+          <wp:inline distT="0" distB="0" distL="0" distR="0" wp14:anchorId="20E55795" wp14:editId="195DA7C7">
+            <wp:extent cx="5276133" cy="657860"/>
+            <wp:effectExtent l="0" t="0" r="1270" b="8890"/>
+            <wp:docPr id="114" name="Picture 22">
+              <a:extLst xmlns:a="http://schemas.openxmlformats.org/drawingml/2006/main">
+                <a:ext uri="{FF2B5EF4-FFF2-40B4-BE49-F238E27FC236}">
+                  <a16:creationId xmlns:a16="http://schemas.microsoft.com/office/drawing/2014/main" id="{B2149A40-7DAC-4CB3-8538-AA64FB187012}"/>
+                </a:ext>
+              </a:extLst>
+            </wp:docPr>
+            <wp:cNvGraphicFramePr>
+              <a:graphicFrameLocks xmlns:a="http://schemas.openxmlformats.org/drawingml/2006/main" noChangeAspect="1"/>
+            </wp:cNvGraphicFramePr>
+            <a:graphic xmlns:a="http://schemas.openxmlformats.org/drawingml/2006/main">
+              <a:graphicData uri="http://schemas.openxmlformats.org/drawingml/2006/picture">
+                <pic:pic xmlns:pic="http://schemas.openxmlformats.org/drawingml/2006/picture">
+                  <pic:nvPicPr>
+                    <pic:cNvPr id="23" name="Picture 22">
+                      <a:extLst>
+                        <a:ext uri="{FF2B5EF4-FFF2-40B4-BE49-F238E27FC236}">
+                          <a16:creationId xmlns:a16="http://schemas.microsoft.com/office/drawing/2014/main" id="{B2149A40-7DAC-4CB3-8538-AA64FB187012}"/>
+                        </a:ext>
+                      </a:extLst>
+                    </pic:cNvPr>
+                    <pic:cNvPicPr>
+                      <a:picLocks noChangeAspect="1"/>
+                    </pic:cNvPicPr>
+                  </pic:nvPicPr>
+                  <pic:blipFill rotWithShape="1">
+                    <a:blip r:embed="rId26"/>
+                    <a:srcRect b="37713"/>
+                    <a:stretch/>
+                  </pic:blipFill>
+                  <pic:spPr>
+                    <a:xfrm>
+                      <a:off x="0" y="0"/>
+                      <a:ext cx="5327137" cy="664220"/>
+                    </a:xfrm>
+                    <a:prstGeom prst="rect">
+                      <a:avLst/>
+                    </a:prstGeom>
+                  </pic:spPr>
+                </pic:pic>
+              </a:graphicData>
+            </a:graphic>
+          </wp:inline>
+        </w:drawing>
+      </w:r>
+    </w:p>
+    <w:p>
+      <w:pPr>
+        <w:pStyle w:val="Heading3"/>
+        <w:spacing w:line="240" w:lineRule="auto"/>
+      </w:pPr>
+      <w:bookmarkStart w:id="13" w:name="_Toc85020533"/>
+      <w:proofErr w:type="spellStart"/>
+      <w:r>
+        <w:t>CompoundTable</w:t>
+      </w:r>
+      <w:proofErr w:type="spellEnd"/>
+      <w:r>
+        <w:t xml:space="preserve"> Form with Qualifier</w:t>
+      </w:r>
+      <w:bookmarkEnd w:id="13"/>
+    </w:p>
+    <w:p>
+      <w:r>
+        <w:t>In addition to the conditions mentioned in the previous section,</w:t>
+      </w:r>
+    </w:p>
+    <w:p>
+      <w:r>
+        <w:t>Ensure that relevant “Transition” from the Qualifier Method Column is selected</w:t>
+      </w:r>
+    </w:p>
+    <w:p>
+      <w:pPr>
+        <w:jc w:val="center"/>
+      </w:pPr>
+      <w:r>
+        <w:rPr>
+          <w:noProof/>
+        </w:rPr>
+        <w:lastRenderedPageBreak/>
+        <w:drawing>
+          <wp:inline distT="0" distB="0" distL="0" distR="0" wp14:anchorId="38FA3D0F" wp14:editId="73053207">
+            <wp:extent cx="3400425" cy="2874787"/>
+            <wp:effectExtent l="0" t="0" r="0" b="1905"/>
+            <wp:docPr id="126" name="Picture 126"/>
+            <wp:cNvGraphicFramePr>
+              <a:graphicFrameLocks xmlns:a="http://schemas.openxmlformats.org/drawingml/2006/main" noChangeAspect="1"/>
+            </wp:cNvGraphicFramePr>
+            <a:graphic xmlns:a="http://schemas.openxmlformats.org/drawingml/2006/main">
+              <a:graphicData uri="http://schemas.openxmlformats.org/drawingml/2006/picture">
+                <pic:pic xmlns:pic="http://schemas.openxmlformats.org/drawingml/2006/picture">
+                  <pic:nvPicPr>
+                    <pic:cNvPr id="1" name=""/>
+                    <pic:cNvPicPr/>
+                  </pic:nvPicPr>
+                  <pic:blipFill>
+                    <a:blip r:embed="rId27"/>
+                    <a:stretch>
+                      <a:fillRect/>
+                    </a:stretch>
+                  </pic:blipFill>
+                  <pic:spPr>
+                    <a:xfrm>
+                      <a:off x="0" y="0"/>
+                      <a:ext cx="3426494" cy="2896826"/>
+                    </a:xfrm>
+                    <a:prstGeom prst="rect">
+                      <a:avLst/>
+                    </a:prstGeom>
+                  </pic:spPr>
+                </pic:pic>
+              </a:graphicData>
+            </a:graphic>
+          </wp:inline>
+        </w:drawing>
+      </w:r>
+      <w:r>
+        <w:t>.</w:t>
+      </w:r>
+    </w:p>
+    <w:p>
+      <w:pPr>
+        <w:jc w:val="center"/>
+      </w:pPr>
+      <w:r>
+        <w:rPr>
+          <w:noProof/>
+        </w:rPr>
+        <w:drawing>
+          <wp:inline distT="0" distB="0" distL="0" distR="0" wp14:anchorId="295D1E9F" wp14:editId="746C78C6">
+            <wp:extent cx="3362325" cy="323300"/>
+            <wp:effectExtent l="0" t="0" r="0" b="635"/>
+            <wp:docPr id="127" name="Picture 127"/>
+            <wp:cNvGraphicFramePr>
+              <a:graphicFrameLocks xmlns:a="http://schemas.openxmlformats.org/drawingml/2006/main" noChangeAspect="1"/>
+            </wp:cNvGraphicFramePr>
+            <a:graphic xmlns:a="http://schemas.openxmlformats.org/drawingml/2006/main">
+              <a:graphicData uri="http://schemas.openxmlformats.org/drawingml/2006/picture">
+                <pic:pic xmlns:pic="http://schemas.openxmlformats.org/drawingml/2006/picture">
+                  <pic:nvPicPr>
+                    <pic:cNvPr id="1" name=""/>
+                    <pic:cNvPicPr/>
+                  </pic:nvPicPr>
+                  <pic:blipFill>
+                    <a:blip r:embed="rId28"/>
+                    <a:stretch>
+                      <a:fillRect/>
+                    </a:stretch>
+                  </pic:blipFill>
+                  <pic:spPr>
+                    <a:xfrm>
+                      <a:off x="0" y="0"/>
+                      <a:ext cx="3552654" cy="341601"/>
+                    </a:xfrm>
+                    <a:prstGeom prst="rect">
+                      <a:avLst/>
+                    </a:prstGeom>
+                  </pic:spPr>
+                </pic:pic>
+              </a:graphicData>
+            </a:graphic>
+          </wp:inline>
+        </w:drawing>
+      </w:r>
+    </w:p>
+    <w:p>
+      <w:r>
+        <w:t>Ensure that relevant columns from the Qualifier Results Column are selected.</w:t>
+      </w:r>
+    </w:p>
+    <w:p>
+      <w:pPr>
+        <w:jc w:val="center"/>
+      </w:pPr>
+      <w:r>
+        <w:rPr>
+          <w:noProof/>
+        </w:rPr>
+        <w:drawing>
+          <wp:inline distT="0" distB="0" distL="0" distR="0" wp14:anchorId="00623AEC" wp14:editId="537B0DEE">
+            <wp:extent cx="3248025" cy="2744985"/>
+            <wp:effectExtent l="0" t="0" r="0" b="0"/>
+            <wp:docPr id="128" name="Picture 128"/>
+            <wp:cNvGraphicFramePr>
+              <a:graphicFrameLocks xmlns:a="http://schemas.openxmlformats.org/drawingml/2006/main" noChangeAspect="1"/>
+            </wp:cNvGraphicFramePr>
+            <a:graphic xmlns:a="http://schemas.openxmlformats.org/drawingml/2006/main">
+              <a:graphicData uri="http://schemas.openxmlformats.org/drawingml/2006/picture">
+                <pic:pic xmlns:pic="http://schemas.openxmlformats.org/drawingml/2006/picture">
+                  <pic:nvPicPr>
+                    <pic:cNvPr id="1" name=""/>
+                    <pic:cNvPicPr/>
+                  </pic:nvPicPr>
+                  <pic:blipFill>
+                    <a:blip r:embed="rId17"/>
+                    <a:stretch>
+                      <a:fillRect/>
+                    </a:stretch>
+                  </pic:blipFill>
+                  <pic:spPr>
+                    <a:xfrm>
+                      <a:off x="0" y="0"/>
+                      <a:ext cx="3264833" cy="2759190"/>
+                    </a:xfrm>
+                    <a:prstGeom prst="rect">
+                      <a:avLst/>
+                    </a:prstGeom>
+                  </pic:spPr>
+                </pic:pic>
+              </a:graphicData>
+            </a:graphic>
+          </wp:inline>
+        </w:drawing>
+      </w:r>
+    </w:p>
+    <w:p>
+      <w:r>
+        <w:t>To give</w:t>
+      </w:r>
+    </w:p>
+    <w:p>
+      <w:r>
+        <w:rPr>
+          <w:noProof/>
+        </w:rPr>
+        <w:drawing>
+          <wp:inline distT="0" distB="0" distL="0" distR="0" wp14:anchorId="32D24505" wp14:editId="47AEA5B6">
+            <wp:extent cx="5731510" cy="887730"/>
+            <wp:effectExtent l="0" t="0" r="2540" b="7620"/>
+            <wp:docPr id="129" name="Picture 129"/>
+            <wp:cNvGraphicFramePr>
+              <a:graphicFrameLocks xmlns:a="http://schemas.openxmlformats.org/drawingml/2006/main" noChangeAspect="1"/>
+            </wp:cNvGraphicFramePr>
+            <a:graphic xmlns:a="http://schemas.openxmlformats.org/drawingml/2006/main">
+              <a:graphicData uri="http://schemas.openxmlformats.org/drawingml/2006/picture">
+                <pic:pic xmlns:pic="http://schemas.openxmlformats.org/drawingml/2006/picture">
+                  <pic:nvPicPr>
+                    <pic:cNvPr id="1" name=""/>
+                    <pic:cNvPicPr/>
+                  </pic:nvPicPr>
+                  <pic:blipFill>
+                    <a:blip r:embed="rId29"/>
+                    <a:stretch>
+                      <a:fillRect/>
+                    </a:stretch>
+                  </pic:blipFill>
+                  <pic:spPr>
+                    <a:xfrm>
+                      <a:off x="0" y="0"/>
+                      <a:ext cx="5731510" cy="887730"/>
+                    </a:xfrm>
+                    <a:prstGeom prst="rect">
+                      <a:avLst/>
+                    </a:prstGeom>
+                  </pic:spPr>
+                </pic:pic>
+              </a:graphicData>
+            </a:graphic>
+          </wp:inline>
+        </w:drawing>
+      </w:r>
+    </w:p>
+    <w:p/>
+    <w:p>
       <w:pPr>
         <w:pStyle w:val="Heading2"/>
       </w:pPr>
-      <w:bookmarkStart w:id="11" w:name="_Toc71027466"/>
-      <w:r>
+      <w:bookmarkStart w:id="14" w:name="_Toc71027466"/>
+      <w:r>
+        <w:lastRenderedPageBreak/>
         <w:t xml:space="preserve">Exporting MRM transition names data from </w:t>
       </w:r>
       <w:proofErr w:type="spellStart"/>
@@ -5141,7 +6335,7 @@
       <w:r>
         <w:t>SciEx</w:t>
       </w:r>
-      <w:bookmarkEnd w:id="11"/>
+      <w:bookmarkEnd w:id="14"/>
       <w:proofErr w:type="spellEnd"/>
     </w:p>
     <w:p>
@@ -5186,7 +6380,7 @@
                     <pic:cNvPicPr/>
                   </pic:nvPicPr>
                   <pic:blipFill>
-                    <a:blip r:embed="rId25"/>
+                    <a:blip r:embed="rId30"/>
                     <a:stretch>
                       <a:fillRect/>
                     </a:stretch>
@@ -5236,7 +6430,7 @@
                     <pic:cNvPicPr/>
                   </pic:nvPicPr>
                   <pic:blipFill>
-                    <a:blip r:embed="rId26"/>
+                    <a:blip r:embed="rId31"/>
                     <a:stretch>
                       <a:fillRect/>
                     </a:stretch>
@@ -5259,7 +6453,6 @@
     </w:p>
     <w:p>
       <w:r>
-        <w:lastRenderedPageBreak/>
         <w:t>Right click on the “Results Table”. Click on “Column Settings”</w:t>
       </w:r>
     </w:p>
@@ -5284,7 +6477,7 @@
                     <pic:cNvPicPr/>
                   </pic:nvPicPr>
                   <pic:blipFill>
-                    <a:blip r:embed="rId27"/>
+                    <a:blip r:embed="rId32"/>
                     <a:stretch>
                       <a:fillRect/>
                     </a:stretch>
@@ -5321,6 +6514,7 @@
         <w:rPr>
           <w:noProof/>
         </w:rPr>
+        <w:lastRenderedPageBreak/>
         <w:drawing>
           <wp:inline distT="0" distB="0" distL="0" distR="0" wp14:anchorId="5626F91B" wp14:editId="7CFB7F14">
             <wp:extent cx="3021191" cy="4469587"/>
@@ -5337,7 +6531,7 @@
                     <pic:cNvPicPr/>
                   </pic:nvPicPr>
                   <pic:blipFill>
-                    <a:blip r:embed="rId28"/>
+                    <a:blip r:embed="rId33"/>
                     <a:stretch>
                       <a:fillRect/>
                     </a:stretch>
@@ -5382,7 +6576,6 @@
           </w:tcPr>
           <w:p>
             <w:r>
-              <w:lastRenderedPageBreak/>
               <w:t>Compulsory Columns</w:t>
             </w:r>
           </w:p>
@@ -5414,7 +6607,7 @@
                           <pic:cNvPicPr/>
                         </pic:nvPicPr>
                         <pic:blipFill>
-                          <a:blip r:embed="rId29"/>
+                          <a:blip r:embed="rId34"/>
                           <a:stretch>
                             <a:fillRect/>
                           </a:stretch>
@@ -5463,7 +6656,7 @@
                           <pic:cNvPicPr/>
                         </pic:nvPicPr>
                         <pic:blipFill>
-                          <a:blip r:embed="rId30"/>
+                          <a:blip r:embed="rId35"/>
                           <a:stretch>
                             <a:fillRect/>
                           </a:stretch>
@@ -5537,7 +6730,7 @@
                           <pic:cNvPicPr/>
                         </pic:nvPicPr>
                         <pic:blipFill>
-                          <a:blip r:embed="rId31"/>
+                          <a:blip r:embed="rId36"/>
                           <a:stretch>
                             <a:fillRect/>
                           </a:stretch>
@@ -5591,7 +6784,7 @@
                           <pic:cNvPicPr/>
                         </pic:nvPicPr>
                         <pic:blipFill>
-                          <a:blip r:embed="rId32"/>
+                          <a:blip r:embed="rId37"/>
                           <a:stretch>
                             <a:fillRect/>
                           </a:stretch>
@@ -5645,7 +6838,7 @@
                           <pic:cNvPicPr/>
                         </pic:nvPicPr>
                         <pic:blipFill>
-                          <a:blip r:embed="rId33"/>
+                          <a:blip r:embed="rId38"/>
                           <a:stretch>
                             <a:fillRect/>
                           </a:stretch>
@@ -5699,7 +6892,7 @@
                           <pic:cNvPicPr/>
                         </pic:nvPicPr>
                         <pic:blipFill>
-                          <a:blip r:embed="rId34"/>
+                          <a:blip r:embed="rId39"/>
                           <a:stretch>
                             <a:fillRect/>
                           </a:stretch>
@@ -5725,6 +6918,7 @@
     </w:tbl>
     <w:p>
       <w:r>
+        <w:lastRenderedPageBreak/>
         <w:t>The output will look like this</w:t>
       </w:r>
     </w:p>
@@ -5736,7 +6930,6 @@
         <w:rPr>
           <w:noProof/>
         </w:rPr>
-        <w:lastRenderedPageBreak/>
         <w:drawing>
           <wp:inline distT="0" distB="0" distL="0" distR="0" wp14:anchorId="2F058431" wp14:editId="4FF4779E">
             <wp:extent cx="5486400" cy="5015321"/>
@@ -5753,7 +6946,7 @@
                     <pic:cNvPicPr/>
                   </pic:nvPicPr>
                   <pic:blipFill>
-                    <a:blip r:embed="rId35"/>
+                    <a:blip r:embed="rId40"/>
                     <a:stretch>
                       <a:fillRect/>
                     </a:stretch>
@@ -5803,7 +6996,7 @@
                     <pic:cNvPicPr/>
                   </pic:nvPicPr>
                   <pic:blipFill>
-                    <a:blip r:embed="rId36"/>
+                    <a:blip r:embed="rId41"/>
                     <a:stretch>
                       <a:fillRect/>
                     </a:stretch>
@@ -5854,7 +7047,7 @@
                     <pic:cNvPicPr/>
                   </pic:nvPicPr>
                   <pic:blipFill>
-                    <a:blip r:embed="rId37"/>
+                    <a:blip r:embed="rId42"/>
                     <a:stretch>
                       <a:fillRect/>
                     </a:stretch>
@@ -5909,7 +7102,7 @@
                     <pic:cNvPicPr/>
                   </pic:nvPicPr>
                   <pic:blipFill>
-                    <a:blip r:embed="rId38"/>
+                    <a:blip r:embed="rId43"/>
                     <a:stretch>
                       <a:fillRect/>
                     </a:stretch>
@@ -5965,7 +7158,7 @@
                     <pic:cNvPicPr/>
                   </pic:nvPicPr>
                   <pic:blipFill>
-                    <a:blip r:embed="rId39"/>
+                    <a:blip r:embed="rId44"/>
                     <a:stretch>
                       <a:fillRect/>
                     </a:stretch>
@@ -5990,7 +7183,7 @@
       <w:pPr>
         <w:pStyle w:val="Heading1"/>
       </w:pPr>
-      <w:bookmarkStart w:id="12" w:name="_Toc71027467"/>
+      <w:bookmarkStart w:id="15" w:name="_Toc71027467"/>
       <w:r>
         <w:t>Data extraction</w:t>
       </w:r>
@@ -6000,7 +7193,7 @@
       <w:r>
         <w:t xml:space="preserve"> from MRM transition names data</w:t>
       </w:r>
-      <w:bookmarkEnd w:id="12"/>
+      <w:bookmarkEnd w:id="15"/>
     </w:p>
     <w:p>
       <w:r>
@@ -6113,7 +7306,7 @@
       </w:tblGrid>
       <w:tr>
         <w:trPr>
-          <w:trHeight w:val="585"/>
+          <w:trHeight w:val="359"/>
         </w:trPr>
         <w:tc>
           <w:tcPr>
@@ -6121,39 +7314,47 @@
           </w:tcPr>
           <w:p>
             <w:pPr>
-              <w:jc w:val="center"/>
-            </w:pPr>
-            <w:r>
-              <w:t>MSOrganiser Output Options</w:t>
-            </w:r>
-          </w:p>
-        </w:tc>
-        <w:tc>
-          <w:tcPr>
-            <w:tcW w:w="3005" w:type="dxa"/>
-          </w:tcPr>
-          <w:p>
-            <w:pPr>
+              <w:spacing w:before="0" w:after="0"/>
               <w:jc w:val="center"/>
             </w:pPr>
             <w:proofErr w:type="spellStart"/>
             <w:r>
-              <w:t>MassHunter</w:t>
+              <w:t>MSOrganiser</w:t>
             </w:r>
             <w:proofErr w:type="spellEnd"/>
             <w:r>
-              <w:t xml:space="preserve"> from Agilent</w:t>
-            </w:r>
-          </w:p>
-        </w:tc>
-        <w:tc>
-          <w:tcPr>
-            <w:tcW w:w="3006" w:type="dxa"/>
+              <w:t xml:space="preserve"> Output Options</w:t>
+            </w:r>
+          </w:p>
+        </w:tc>
+        <w:tc>
+          <w:tcPr>
+            <w:tcW w:w="3005" w:type="dxa"/>
           </w:tcPr>
           <w:p>
             <w:pPr>
+              <w:spacing w:before="0" w:after="0"/>
               <w:jc w:val="center"/>
             </w:pPr>
+            <w:proofErr w:type="spellStart"/>
+            <w:r>
+              <w:t>MassHunter</w:t>
+            </w:r>
+            <w:proofErr w:type="spellEnd"/>
+            <w:r>
+              <w:t xml:space="preserve"> from Agilent</w:t>
+            </w:r>
+          </w:p>
+        </w:tc>
+        <w:tc>
+          <w:tcPr>
+            <w:tcW w:w="3006" w:type="dxa"/>
+          </w:tcPr>
+          <w:p>
+            <w:pPr>
+              <w:spacing w:before="0" w:after="0"/>
+              <w:jc w:val="center"/>
+            </w:pPr>
             <w:r>
               <w:t xml:space="preserve">Quant from </w:t>
             </w:r>
@@ -6171,6 +7372,9 @@
             <w:tcW w:w="3005" w:type="dxa"/>
           </w:tcPr>
           <w:p>
+            <w:pPr>
+              <w:spacing w:before="0" w:after="0"/>
+            </w:pPr>
             <w:r>
               <w:t>Area</w:t>
             </w:r>
@@ -6181,6 +7385,9 @@
             <w:tcW w:w="3005" w:type="dxa"/>
           </w:tcPr>
           <w:p>
+            <w:pPr>
+              <w:spacing w:before="0" w:after="0"/>
+            </w:pPr>
             <w:r>
               <w:t>Area</w:t>
             </w:r>
@@ -6191,6 +7398,9 @@
             <w:tcW w:w="3006" w:type="dxa"/>
           </w:tcPr>
           <w:p>
+            <w:pPr>
+              <w:spacing w:before="0" w:after="0"/>
+            </w:pPr>
             <w:r>
               <w:t>Area</w:t>
             </w:r>
@@ -6203,6 +7413,9 @@
             <w:tcW w:w="3005" w:type="dxa"/>
           </w:tcPr>
           <w:p>
+            <w:pPr>
+              <w:spacing w:before="0" w:after="0"/>
+            </w:pPr>
             <w:r>
               <w:t>RT</w:t>
             </w:r>
@@ -6213,6 +7426,9 @@
             <w:tcW w:w="3005" w:type="dxa"/>
           </w:tcPr>
           <w:p>
+            <w:pPr>
+              <w:spacing w:before="0" w:after="0"/>
+            </w:pPr>
             <w:r>
               <w:t>RT</w:t>
             </w:r>
@@ -6223,6 +7439,9 @@
             <w:tcW w:w="3006" w:type="dxa"/>
           </w:tcPr>
           <w:p>
+            <w:pPr>
+              <w:spacing w:before="0" w:after="0"/>
+            </w:pPr>
             <w:r>
               <w:t>Retention Time</w:t>
             </w:r>
@@ -6235,6 +7454,9 @@
             <w:tcW w:w="3005" w:type="dxa"/>
           </w:tcPr>
           <w:p>
+            <w:pPr>
+              <w:spacing w:before="0" w:after="0"/>
+            </w:pPr>
             <w:r>
               <w:t>FWHM</w:t>
             </w:r>
@@ -6245,6 +7467,9 @@
             <w:tcW w:w="3005" w:type="dxa"/>
           </w:tcPr>
           <w:p>
+            <w:pPr>
+              <w:spacing w:before="0" w:after="0"/>
+            </w:pPr>
             <w:r>
               <w:t>FWHM</w:t>
             </w:r>
@@ -6255,6 +7480,9 @@
             <w:tcW w:w="3006" w:type="dxa"/>
           </w:tcPr>
           <w:p>
+            <w:pPr>
+              <w:spacing w:before="0" w:after="0"/>
+            </w:pPr>
             <w:r>
               <w:t>Width at 50%</w:t>
             </w:r>
@@ -6267,6 +7495,9 @@
             <w:tcW w:w="3005" w:type="dxa"/>
           </w:tcPr>
           <w:p>
+            <w:pPr>
+              <w:spacing w:before="0" w:after="0"/>
+            </w:pPr>
             <w:r>
               <w:t>S/N</w:t>
             </w:r>
@@ -6277,6 +7508,9 @@
             <w:tcW w:w="3005" w:type="dxa"/>
           </w:tcPr>
           <w:p>
+            <w:pPr>
+              <w:spacing w:before="0" w:after="0"/>
+            </w:pPr>
             <w:r>
               <w:t>S/N</w:t>
             </w:r>
@@ -6287,6 +7521,9 @@
             <w:tcW w:w="3006" w:type="dxa"/>
           </w:tcPr>
           <w:p>
+            <w:pPr>
+              <w:spacing w:before="0" w:after="0"/>
+            </w:pPr>
             <w:r>
               <w:t>Signal / Noise</w:t>
             </w:r>
@@ -6299,14 +7536,14 @@
       <w:pPr>
         <w:pStyle w:val="Heading2"/>
       </w:pPr>
-      <w:bookmarkStart w:id="13" w:name="_Toc71027468"/>
+      <w:bookmarkStart w:id="16" w:name="_Toc71027468"/>
       <w:r>
         <w:t>Data Extraction S</w:t>
       </w:r>
       <w:r>
         <w:t>teps</w:t>
       </w:r>
-      <w:bookmarkEnd w:id="13"/>
+      <w:bookmarkEnd w:id="16"/>
     </w:p>
     <w:p>
       <w:r>
@@ -6353,7 +7590,7 @@
                     <pic:cNvPicPr/>
                   </pic:nvPicPr>
                   <pic:blipFill>
-                    <a:blip r:embed="rId40"/>
+                    <a:blip r:embed="rId45"/>
                     <a:stretch>
                       <a:fillRect/>
                     </a:stretch>
@@ -6376,7 +7613,6 @@
     </w:p>
     <w:p>
       <w:r>
-        <w:lastRenderedPageBreak/>
         <w:t>And choose the files. You may pick more than one.</w:t>
       </w:r>
     </w:p>
@@ -6385,6 +7621,7 @@
         <w:rPr>
           <w:noProof/>
         </w:rPr>
+        <w:lastRenderedPageBreak/>
         <w:drawing>
           <wp:inline distT="0" distB="0" distL="0" distR="0" wp14:anchorId="10BC1E2C" wp14:editId="3B9AA973">
             <wp:extent cx="5731510" cy="3017520"/>
@@ -6401,7 +7638,7 @@
                     <pic:cNvPicPr/>
                   </pic:nvPicPr>
                   <pic:blipFill>
-                    <a:blip r:embed="rId41"/>
+                    <a:blip r:embed="rId46"/>
                     <a:stretch>
                       <a:fillRect/>
                     </a:stretch>
@@ -6466,7 +7703,7 @@
                     <pic:cNvPicPr/>
                   </pic:nvPicPr>
                   <pic:blipFill>
-                    <a:blip r:embed="rId42"/>
+                    <a:blip r:embed="rId47"/>
                     <a:stretch>
                       <a:fillRect/>
                     </a:stretch>
@@ -6524,7 +7761,7 @@
                     <pic:cNvPicPr/>
                   </pic:nvPicPr>
                   <pic:blipFill>
-                    <a:blip r:embed="rId43"/>
+                    <a:blip r:embed="rId48"/>
                     <a:stretch>
                       <a:fillRect/>
                     </a:stretch>
@@ -6582,7 +7819,7 @@
                     <pic:cNvPicPr/>
                   </pic:nvPicPr>
                   <pic:blipFill>
-                    <a:blip r:embed="rId44"/>
+                    <a:blip r:embed="rId49"/>
                     <a:stretch>
                       <a:fillRect/>
                     </a:stretch>
@@ -6633,7 +7870,7 @@
                     <pic:cNvPicPr/>
                   </pic:nvPicPr>
                   <pic:blipFill>
-                    <a:blip r:embed="rId45"/>
+                    <a:blip r:embed="rId50"/>
                     <a:stretch>
                       <a:fillRect/>
                     </a:stretch>
@@ -6680,7 +7917,7 @@
                     <pic:cNvPicPr/>
                   </pic:nvPicPr>
                   <pic:blipFill>
-                    <a:blip r:embed="rId46"/>
+                    <a:blip r:embed="rId51"/>
                     <a:stretch>
                       <a:fillRect/>
                     </a:stretch>
@@ -6738,7 +7975,7 @@
                     <pic:cNvPicPr/>
                   </pic:nvPicPr>
                   <pic:blipFill>
-                    <a:blip r:embed="rId47"/>
+                    <a:blip r:embed="rId52"/>
                     <a:stretch>
                       <a:fillRect/>
                     </a:stretch>
@@ -6780,7 +8017,7 @@
                     <pic:cNvPicPr/>
                   </pic:nvPicPr>
                   <pic:blipFill>
-                    <a:blip r:embed="rId48"/>
+                    <a:blip r:embed="rId53"/>
                     <a:stretch>
                       <a:fillRect/>
                     </a:stretch>
@@ -6836,7 +8073,7 @@
                     <pic:cNvPicPr/>
                   </pic:nvPicPr>
                   <pic:blipFill>
-                    <a:blip r:embed="rId49"/>
+                    <a:blip r:embed="rId54"/>
                     <a:stretch>
                       <a:fillRect/>
                     </a:stretch>
@@ -6886,7 +8123,7 @@
                     <pic:cNvPicPr/>
                   </pic:nvPicPr>
                   <pic:blipFill>
-                    <a:blip r:embed="rId50"/>
+                    <a:blip r:embed="rId55"/>
                     <a:stretch>
                       <a:fillRect/>
                     </a:stretch>
@@ -6936,7 +8173,7 @@
                     <pic:cNvPicPr/>
                   </pic:nvPicPr>
                   <pic:blipFill>
-                    <a:blip r:embed="rId51"/>
+                    <a:blip r:embed="rId56"/>
                     <a:stretch>
                       <a:fillRect/>
                     </a:stretch>
@@ -6994,7 +8231,7 @@
                     <pic:cNvPicPr/>
                   </pic:nvPicPr>
                   <pic:blipFill>
-                    <a:blip r:embed="rId52"/>
+                    <a:blip r:embed="rId57"/>
                     <a:stretch>
                       <a:fillRect/>
                     </a:stretch>
@@ -7025,11 +8262,11 @@
       <w:pPr>
         <w:pStyle w:val="Heading2"/>
       </w:pPr>
-      <w:bookmarkStart w:id="14" w:name="_Toc71027469"/>
+      <w:bookmarkStart w:id="17" w:name="_Toc71027469"/>
       <w:r>
         <w:t>Data Calculation Steps</w:t>
       </w:r>
-      <w:bookmarkEnd w:id="14"/>
+      <w:bookmarkEnd w:id="17"/>
     </w:p>
     <w:p>
       <w:r>
@@ -7152,7 +8389,7 @@
                     <pic:cNvPicPr/>
                   </pic:nvPicPr>
                   <pic:blipFill>
-                    <a:blip r:embed="rId53" cstate="print">
+                    <a:blip r:embed="rId58" cstate="print">
                       <a:extLst>
                         <a:ext uri="{28A0092B-C50C-407E-A947-70E740481C1C}">
                           <a14:useLocalDpi xmlns:a14="http://schemas.microsoft.com/office/drawing/2010/main" val="0"/>
@@ -7286,7 +8523,7 @@
                     <pic:cNvPicPr/>
                   </pic:nvPicPr>
                   <pic:blipFill>
-                    <a:blip r:embed="rId54"/>
+                    <a:blip r:embed="rId59"/>
                     <a:stretch>
                       <a:fillRect/>
                     </a:stretch>
@@ -7408,6 +8645,7 @@
           </w:tcPr>
           <w:p>
             <w:pPr>
+              <w:spacing w:before="0" w:after="0"/>
               <w:jc w:val="center"/>
             </w:pPr>
             <w:r>
@@ -7421,6 +8659,7 @@
           </w:tcPr>
           <w:p>
             <w:pPr>
+              <w:spacing w:before="0" w:after="0"/>
               <w:jc w:val="center"/>
             </w:pPr>
             <w:r>
@@ -7434,6 +8673,7 @@
           </w:tcPr>
           <w:p>
             <w:pPr>
+              <w:spacing w:before="0" w:after="0"/>
               <w:jc w:val="center"/>
             </w:pPr>
             <w:r>
@@ -7448,6 +8688,9 @@
             <w:tcW w:w="3005" w:type="dxa"/>
           </w:tcPr>
           <w:p>
+            <w:pPr>
+              <w:spacing w:before="0" w:after="0"/>
+            </w:pPr>
             <w:proofErr w:type="spellStart"/>
             <w:r>
               <w:t>normArea</w:t>
@@ -7463,6 +8706,9 @@
             <w:tcW w:w="3005" w:type="dxa"/>
           </w:tcPr>
           <w:p>
+            <w:pPr>
+              <w:spacing w:before="0" w:after="0"/>
+            </w:pPr>
             <w:r>
               <w:t>Peak Area</w:t>
             </w:r>
@@ -7473,6 +8719,9 @@
             <w:tcW w:w="3006" w:type="dxa"/>
           </w:tcPr>
           <w:p>
+            <w:pPr>
+              <w:spacing w:before="0" w:after="0"/>
+            </w:pPr>
             <w:proofErr w:type="spellStart"/>
             <w:r>
               <w:t>Transition_Name_Annot</w:t>
@@ -7493,6 +8742,9 @@
             <w:tcW w:w="3005" w:type="dxa"/>
           </w:tcPr>
           <w:p>
+            <w:pPr>
+              <w:spacing w:before="0" w:after="0"/>
+            </w:pPr>
             <w:proofErr w:type="spellStart"/>
             <w:r>
               <w:t>normConc</w:t>
@@ -7508,6 +8760,9 @@
             <w:tcW w:w="3005" w:type="dxa"/>
           </w:tcPr>
           <w:p>
+            <w:pPr>
+              <w:spacing w:before="0" w:after="0"/>
+            </w:pPr>
             <w:r>
               <w:t>Peak Area</w:t>
             </w:r>
@@ -7518,6 +8773,9 @@
             <w:tcW w:w="3006" w:type="dxa"/>
           </w:tcPr>
           <w:p>
+            <w:pPr>
+              <w:spacing w:before="0" w:after="0"/>
+            </w:pPr>
             <w:proofErr w:type="spellStart"/>
             <w:r>
               <w:t>Transition_Name_Annot</w:t>
@@ -7540,13 +8798,8 @@
             </w:r>
             <w:proofErr w:type="spellEnd"/>
             <w:r>
-              <w:t xml:space="preserve"> sheet filled in </w:t>
-            </w:r>
-            <w:proofErr w:type="spellStart"/>
-            <w:r>
-              <w:t>corrrectly</w:t>
-            </w:r>
-            <w:proofErr w:type="spellEnd"/>
+              <w:t xml:space="preserve"> sheet filled in correctly</w:t>
+            </w:r>
           </w:p>
         </w:tc>
       </w:tr>
@@ -7581,7 +8834,7 @@
                     <pic:cNvPicPr/>
                   </pic:nvPicPr>
                   <pic:blipFill>
-                    <a:blip r:embed="rId55"/>
+                    <a:blip r:embed="rId60"/>
                     <a:stretch>
                       <a:fillRect/>
                     </a:stretch>
@@ -7603,15 +8856,15 @@
       </w:r>
     </w:p>
     <w:p>
-      <w:r>
-        <w:rPr>
-          <w:noProof/>
-        </w:rPr>
+      <w:pPr>
+        <w:jc w:val="center"/>
+      </w:pPr>
+      <w:r>
         <w:drawing>
-          <wp:inline distT="0" distB="0" distL="0" distR="0" wp14:anchorId="327C3975" wp14:editId="55E7502C">
-            <wp:extent cx="5731510" cy="1532255"/>
-            <wp:effectExtent l="0" t="0" r="2540" b="0"/>
-            <wp:docPr id="92" name="Picture 92"/>
+          <wp:inline distT="0" distB="0" distL="0" distR="0" wp14:anchorId="1F274193" wp14:editId="0FE930E3">
+            <wp:extent cx="4978188" cy="885825"/>
+            <wp:effectExtent l="0" t="0" r="0" b="0"/>
+            <wp:docPr id="130" name="Picture 10"/>
             <wp:cNvGraphicFramePr>
               <a:graphicFrameLocks xmlns:a="http://schemas.openxmlformats.org/drawingml/2006/main" noChangeAspect="1"/>
             </wp:cNvGraphicFramePr>
@@ -7619,11 +8872,13 @@
               <a:graphicData uri="http://schemas.openxmlformats.org/drawingml/2006/picture">
                 <pic:pic xmlns:pic="http://schemas.openxmlformats.org/drawingml/2006/picture">
                   <pic:nvPicPr>
-                    <pic:cNvPr id="1" name=""/>
-                    <pic:cNvPicPr/>
+                    <pic:cNvPr id="11" name="Picture 10"/>
+                    <pic:cNvPicPr>
+                      <a:picLocks noChangeAspect="1"/>
+                    </pic:cNvPicPr>
                   </pic:nvPicPr>
                   <pic:blipFill>
-                    <a:blip r:embed="rId56"/>
+                    <a:blip r:embed="rId61"/>
                     <a:stretch>
                       <a:fillRect/>
                     </a:stretch>
@@ -7631,7 +8886,7 @@
                   <pic:spPr>
                     <a:xfrm>
                       <a:off x="0" y="0"/>
-                      <a:ext cx="5731510" cy="1532255"/>
+                      <a:ext cx="4995516" cy="888908"/>
                     </a:xfrm>
                     <a:prstGeom prst="rect">
                       <a:avLst/>
@@ -7665,7 +8920,7 @@
                     <pic:cNvPicPr/>
                   </pic:nvPicPr>
                   <pic:blipFill>
-                    <a:blip r:embed="rId57"/>
+                    <a:blip r:embed="rId62"/>
                     <a:stretch>
                       <a:fillRect/>
                     </a:stretch>
@@ -7723,7 +8978,7 @@
                     <pic:cNvPicPr/>
                   </pic:nvPicPr>
                   <pic:blipFill>
-                    <a:blip r:embed="rId58"/>
+                    <a:blip r:embed="rId63"/>
                     <a:stretch>
                       <a:fillRect/>
                     </a:stretch>
@@ -7751,12 +9006,12 @@
     </w:p>
     <w:p>
       <w:r>
+        <w:t>Firstly, you will need to select the output options listed in Table 4-2</w:t>
+      </w:r>
+    </w:p>
+    <w:p>
+      <w:r>
         <w:lastRenderedPageBreak/>
-        <w:t>Firstly, you will need to select the output options listed in Table 4-2</w:t>
-      </w:r>
-    </w:p>
-    <w:p>
-      <w:r>
         <w:t xml:space="preserve"> </w:t>
       </w:r>
       <w:r>
@@ -7779,7 +9034,7 @@
                     <pic:cNvPicPr/>
                   </pic:nvPicPr>
                   <pic:blipFill>
-                    <a:blip r:embed="rId59"/>
+                    <a:blip r:embed="rId64"/>
                     <a:stretch>
                       <a:fillRect/>
                     </a:stretch>
@@ -7837,7 +9092,7 @@
                     <pic:cNvPicPr/>
                   </pic:nvPicPr>
                   <pic:blipFill>
-                    <a:blip r:embed="rId60"/>
+                    <a:blip r:embed="rId65"/>
                     <a:stretch>
                       <a:fillRect/>
                     </a:stretch>
@@ -7887,7 +9142,7 @@
                     <pic:cNvPicPr/>
                   </pic:nvPicPr>
                   <pic:blipFill>
-                    <a:blip r:embed="rId61"/>
+                    <a:blip r:embed="rId66"/>
                     <a:stretch>
                       <a:fillRect/>
                     </a:stretch>
@@ -7937,7 +9192,7 @@
                     <pic:cNvPicPr/>
                   </pic:nvPicPr>
                   <pic:blipFill>
-                    <a:blip r:embed="rId62"/>
+                    <a:blip r:embed="rId67"/>
                     <a:stretch>
                       <a:fillRect/>
                     </a:stretch>
@@ -7993,7 +9248,7 @@
                     <pic:cNvPicPr/>
                   </pic:nvPicPr>
                   <pic:blipFill>
-                    <a:blip r:embed="rId49"/>
+                    <a:blip r:embed="rId54"/>
                     <a:stretch>
                       <a:fillRect/>
                     </a:stretch>
@@ -8043,7 +9298,7 @@
                     <pic:cNvPicPr/>
                   </pic:nvPicPr>
                   <pic:blipFill>
-                    <a:blip r:embed="rId63"/>
+                    <a:blip r:embed="rId68"/>
                     <a:stretch>
                       <a:fillRect/>
                     </a:stretch>
@@ -8070,6 +9325,7 @@
       </w:r>
     </w:p>
     <w:p>
+      <w:bookmarkStart w:id="18" w:name="_GoBack"/>
       <w:r>
         <w:rPr>
           <w:noProof/>
@@ -8090,7 +9346,7 @@
                     <pic:cNvPicPr/>
                   </pic:nvPicPr>
                   <pic:blipFill>
-                    <a:blip r:embed="rId64"/>
+                    <a:blip r:embed="rId69"/>
                     <a:stretch>
                       <a:fillRect/>
                     </a:stretch>
@@ -8115,22 +9371,23 @@
       <w:pPr>
         <w:pStyle w:val="Heading1"/>
       </w:pPr>
-      <w:bookmarkStart w:id="15" w:name="_Toc71027470"/>
+      <w:bookmarkStart w:id="19" w:name="_Toc71027470"/>
+      <w:bookmarkEnd w:id="18"/>
       <w:r>
         <w:t>Other Features in MSOrganiser</w:t>
       </w:r>
-      <w:bookmarkEnd w:id="15"/>
+      <w:bookmarkEnd w:id="19"/>
     </w:p>
     <w:p>
       <w:pPr>
         <w:pStyle w:val="Heading2"/>
       </w:pPr>
-      <w:bookmarkStart w:id="16" w:name="_Toc71027471"/>
+      <w:bookmarkStart w:id="20" w:name="_Toc71027471"/>
       <w:proofErr w:type="spellStart"/>
       <w:r>
         <w:t>Output_Format</w:t>
       </w:r>
-      <w:bookmarkEnd w:id="16"/>
+      <w:bookmarkEnd w:id="20"/>
       <w:proofErr w:type="spellEnd"/>
     </w:p>
     <w:p>
@@ -8157,7 +9414,7 @@
                     <pic:cNvPicPr/>
                   </pic:nvPicPr>
                   <pic:blipFill>
-                    <a:blip r:embed="rId65"/>
+                    <a:blip r:embed="rId70"/>
                     <a:stretch>
                       <a:fillRect/>
                     </a:stretch>
@@ -8199,12 +9456,12 @@
       <w:pPr>
         <w:pStyle w:val="Heading2"/>
       </w:pPr>
-      <w:bookmarkStart w:id="17" w:name="_Toc71027472"/>
+      <w:bookmarkStart w:id="21" w:name="_Toc71027472"/>
       <w:proofErr w:type="spellStart"/>
       <w:r>
         <w:t>Transpose_Results</w:t>
       </w:r>
-      <w:bookmarkEnd w:id="17"/>
+      <w:bookmarkEnd w:id="21"/>
       <w:proofErr w:type="spellEnd"/>
     </w:p>
     <w:p>
@@ -8231,7 +9488,7 @@
                     <pic:cNvPicPr/>
                   </pic:nvPicPr>
                   <pic:blipFill>
-                    <a:blip r:embed="rId66"/>
+                    <a:blip r:embed="rId71"/>
                     <a:stretch>
                       <a:fillRect/>
                     </a:stretch>
@@ -8295,7 +9552,7 @@
                     <pic:cNvPicPr/>
                   </pic:nvPicPr>
                   <pic:blipFill rotWithShape="1">
-                    <a:blip r:embed="rId51"/>
+                    <a:blip r:embed="rId56"/>
                     <a:srcRect b="38930"/>
                     <a:stretch/>
                   </pic:blipFill>
@@ -8360,7 +9617,7 @@
                     <pic:cNvPicPr/>
                   </pic:nvPicPr>
                   <pic:blipFill>
-                    <a:blip r:embed="rId67"/>
+                    <a:blip r:embed="rId72"/>
                     <a:stretch>
                       <a:fillRect/>
                     </a:stretch>
@@ -8385,11 +9642,11 @@
       <w:pPr>
         <w:pStyle w:val="Heading2"/>
       </w:pPr>
-      <w:bookmarkStart w:id="18" w:name="_Toc71027473"/>
+      <w:bookmarkStart w:id="22" w:name="_Toc71027473"/>
       <w:r>
         <w:t>Long Table Output</w:t>
       </w:r>
-      <w:bookmarkEnd w:id="18"/>
+      <w:bookmarkEnd w:id="22"/>
     </w:p>
     <w:p>
       <w:r>
@@ -8428,7 +9685,7 @@
                     <pic:cNvPicPr/>
                   </pic:nvPicPr>
                   <pic:blipFill>
-                    <a:blip r:embed="rId68"/>
+                    <a:blip r:embed="rId73"/>
                     <a:stretch>
                       <a:fillRect/>
                     </a:stretch>
@@ -8473,7 +9730,7 @@
                     <pic:cNvPicPr/>
                   </pic:nvPicPr>
                   <pic:blipFill>
-                    <a:blip r:embed="rId69"/>
+                    <a:blip r:embed="rId74"/>
                     <a:stretch>
                       <a:fillRect/>
                     </a:stretch>
@@ -8531,7 +9788,7 @@
                     <pic:cNvPicPr/>
                   </pic:nvPicPr>
                   <pic:blipFill>
-                    <a:blip r:embed="rId70"/>
+                    <a:blip r:embed="rId75"/>
                     <a:stretch>
                       <a:fillRect/>
                     </a:stretch>
@@ -8577,7 +9834,7 @@
                     <pic:cNvPicPr/>
                   </pic:nvPicPr>
                   <pic:blipFill>
-                    <a:blip r:embed="rId71"/>
+                    <a:blip r:embed="rId76"/>
                     <a:stretch>
                       <a:fillRect/>
                     </a:stretch>
@@ -8602,11 +9859,11 @@
       <w:pPr>
         <w:pStyle w:val="Heading2"/>
       </w:pPr>
-      <w:bookmarkStart w:id="19" w:name="_Toc71027474"/>
+      <w:bookmarkStart w:id="23" w:name="_Toc71027474"/>
       <w:r>
         <w:t>Concatenation</w:t>
       </w:r>
-      <w:bookmarkEnd w:id="19"/>
+      <w:bookmarkEnd w:id="23"/>
     </w:p>
     <w:p>
       <w:r>
@@ -8647,7 +9904,7 @@
                     </pic:cNvPicPr>
                   </pic:nvPicPr>
                   <pic:blipFill>
-                    <a:blip r:embed="rId72">
+                    <a:blip r:embed="rId77">
                       <a:extLst>
                         <a:ext uri="{28A0092B-C50C-407E-A947-70E740481C1C}">
                           <a14:useLocalDpi xmlns:a14="http://schemas.microsoft.com/office/drawing/2010/main" val="0"/>
@@ -8705,7 +9962,7 @@
                     <pic:cNvPicPr/>
                   </pic:nvPicPr>
                   <pic:blipFill>
-                    <a:blip r:embed="rId73"/>
+                    <a:blip r:embed="rId78"/>
                     <a:stretch>
                       <a:fillRect/>
                     </a:stretch>
@@ -8748,7 +10005,7 @@
                     <pic:cNvPicPr/>
                   </pic:nvPicPr>
                   <pic:blipFill>
-                    <a:blip r:embed="rId74"/>
+                    <a:blip r:embed="rId79"/>
                     <a:stretch>
                       <a:fillRect/>
                     </a:stretch>
@@ -8790,7 +10047,7 @@
                     <pic:cNvPicPr/>
                   </pic:nvPicPr>
                   <pic:blipFill>
-                    <a:blip r:embed="rId75"/>
+                    <a:blip r:embed="rId80"/>
                     <a:stretch>
                       <a:fillRect/>
                     </a:stretch>
@@ -8832,7 +10089,7 @@
                     <pic:cNvPicPr/>
                   </pic:nvPicPr>
                   <pic:blipFill>
-                    <a:blip r:embed="rId76"/>
+                    <a:blip r:embed="rId81"/>
                     <a:stretch>
                       <a:fillRect/>
                     </a:stretch>
@@ -8888,7 +10145,7 @@
                     <pic:cNvPicPr/>
                   </pic:nvPicPr>
                   <pic:blipFill>
-                    <a:blip r:embed="rId77"/>
+                    <a:blip r:embed="rId82"/>
                     <a:stretch>
                       <a:fillRect/>
                     </a:stretch>
@@ -8948,7 +10205,7 @@
                     <pic:cNvPicPr/>
                   </pic:nvPicPr>
                   <pic:blipFill>
-                    <a:blip r:embed="rId78"/>
+                    <a:blip r:embed="rId83"/>
                     <a:stretch>
                       <a:fillRect/>
                     </a:stretch>
@@ -8993,7 +10250,7 @@
                     <pic:cNvPicPr/>
                   </pic:nvPicPr>
                   <pic:blipFill>
-                    <a:blip r:embed="rId74"/>
+                    <a:blip r:embed="rId79"/>
                     <a:stretch>
                       <a:fillRect/>
                     </a:stretch>
@@ -9039,7 +10296,7 @@
                     <pic:cNvPicPr/>
                   </pic:nvPicPr>
                   <pic:blipFill>
-                    <a:blip r:embed="rId79"/>
+                    <a:blip r:embed="rId84"/>
                     <a:stretch>
                       <a:fillRect/>
                     </a:stretch>
@@ -9084,7 +10341,7 @@
                     <pic:cNvPicPr/>
                   </pic:nvPicPr>
                   <pic:blipFill>
-                    <a:blip r:embed="rId80"/>
+                    <a:blip r:embed="rId85"/>
                     <a:stretch>
                       <a:fillRect/>
                     </a:stretch>
@@ -9134,7 +10391,7 @@
                     <pic:cNvPicPr/>
                   </pic:nvPicPr>
                   <pic:blipFill>
-                    <a:blip r:embed="rId81"/>
+                    <a:blip r:embed="rId86"/>
                     <a:stretch>
                       <a:fillRect/>
                     </a:stretch>
@@ -9159,7 +10416,7 @@
       <w:pPr>
         <w:pStyle w:val="Heading2"/>
       </w:pPr>
-      <w:bookmarkStart w:id="20" w:name="_Toc71027475"/>
+      <w:bookmarkStart w:id="24" w:name="_Toc71027475"/>
       <w:r>
         <w:t xml:space="preserve">Allow Normalisation </w:t>
       </w:r>
@@ -9171,7 +10428,7 @@
       <w:r>
         <w:t xml:space="preserve"> Multiple ISTD</w:t>
       </w:r>
-      <w:bookmarkEnd w:id="20"/>
+      <w:bookmarkEnd w:id="24"/>
     </w:p>
     <w:p>
       <w:r>
@@ -9212,7 +10469,7 @@
                     </pic:cNvPicPr>
                   </pic:nvPicPr>
                   <pic:blipFill>
-                    <a:blip r:embed="rId82">
+                    <a:blip r:embed="rId87">
                       <a:extLst>
                         <a:ext uri="{28A0092B-C50C-407E-A947-70E740481C1C}">
                           <a14:useLocalDpi xmlns:a14="http://schemas.microsoft.com/office/drawing/2010/main" val="0"/>
@@ -9271,7 +10528,7 @@
                     <pic:cNvPicPr/>
                   </pic:nvPicPr>
                   <pic:blipFill>
-                    <a:blip r:embed="rId73"/>
+                    <a:blip r:embed="rId78"/>
                     <a:stretch>
                       <a:fillRect/>
                     </a:stretch>
@@ -9313,7 +10570,7 @@
                     <pic:cNvPicPr/>
                   </pic:nvPicPr>
                   <pic:blipFill>
-                    <a:blip r:embed="rId76"/>
+                    <a:blip r:embed="rId81"/>
                     <a:stretch>
                       <a:fillRect/>
                     </a:stretch>
@@ -9361,7 +10618,7 @@
                     <pic:cNvPicPr/>
                   </pic:nvPicPr>
                   <pic:blipFill>
-                    <a:blip r:embed="rId83"/>
+                    <a:blip r:embed="rId88"/>
                     <a:stretch>
                       <a:fillRect/>
                     </a:stretch>
@@ -9403,7 +10660,7 @@
                     <pic:cNvPicPr/>
                   </pic:nvPicPr>
                   <pic:blipFill>
-                    <a:blip r:embed="rId84"/>
+                    <a:blip r:embed="rId89"/>
                     <a:stretch>
                       <a:fillRect/>
                     </a:stretch>
@@ -9450,7 +10707,7 @@
                     <pic:cNvPicPr/>
                   </pic:nvPicPr>
                   <pic:blipFill>
-                    <a:blip r:embed="rId85"/>
+                    <a:blip r:embed="rId90"/>
                     <a:stretch>
                       <a:fillRect/>
                     </a:stretch>
@@ -9495,7 +10752,7 @@
                     </pic:cNvPicPr>
                   </pic:nvPicPr>
                   <pic:blipFill>
-                    <a:blip r:embed="rId86">
+                    <a:blip r:embed="rId91">
                       <a:extLst>
                         <a:ext uri="{28A0092B-C50C-407E-A947-70E740481C1C}">
                           <a14:useLocalDpi xmlns:a14="http://schemas.microsoft.com/office/drawing/2010/main" val="0"/>
@@ -9531,11 +10788,11 @@
       <w:pPr>
         <w:pStyle w:val="Heading2"/>
       </w:pPr>
-      <w:bookmarkStart w:id="21" w:name="_Toc71027476"/>
+      <w:bookmarkStart w:id="25" w:name="_Toc71027476"/>
       <w:r>
         <w:t>Testing Mode</w:t>
       </w:r>
-      <w:bookmarkEnd w:id="21"/>
+      <w:bookmarkEnd w:id="25"/>
     </w:p>
     <w:p>
       <w:pPr>
@@ -9561,7 +10818,7 @@
                     <pic:cNvPicPr/>
                   </pic:nvPicPr>
                   <pic:blipFill>
-                    <a:blip r:embed="rId87"/>
+                    <a:blip r:embed="rId92"/>
                     <a:stretch>
                       <a:fillRect/>
                     </a:stretch>
@@ -9601,11 +10858,11 @@
       <w:pPr>
         <w:pStyle w:val="Heading2"/>
       </w:pPr>
-      <w:bookmarkStart w:id="22" w:name="_Toc71027477"/>
+      <w:bookmarkStart w:id="26" w:name="_Toc71027477"/>
       <w:r>
         <w:t>Saving your settings with a Json file</w:t>
       </w:r>
-      <w:bookmarkEnd w:id="22"/>
+      <w:bookmarkEnd w:id="26"/>
     </w:p>
     <w:p>
       <w:r>
@@ -9636,7 +10893,7 @@
                     <pic:cNvPicPr/>
                   </pic:nvPicPr>
                   <pic:blipFill>
-                    <a:blip r:embed="rId88"/>
+                    <a:blip r:embed="rId93"/>
                     <a:stretch>
                       <a:fillRect/>
                     </a:stretch>
@@ -9661,18 +10918,16 @@
       <w:r>
         <w:t>To clear your settings, just delete the json file.</w:t>
       </w:r>
-      <w:bookmarkStart w:id="23" w:name="_GoBack"/>
-      <w:bookmarkEnd w:id="23"/>
     </w:p>
     <w:p>
       <w:pPr>
         <w:pStyle w:val="Heading2"/>
       </w:pPr>
-      <w:bookmarkStart w:id="24" w:name="_Toc71027478"/>
+      <w:bookmarkStart w:id="27" w:name="_Toc71027478"/>
       <w:r>
         <w:t>Log files</w:t>
       </w:r>
-      <w:bookmarkEnd w:id="24"/>
+      <w:bookmarkEnd w:id="27"/>
     </w:p>
     <w:p>
       <w:r>
@@ -9700,7 +10955,7 @@
                     <pic:cNvPicPr/>
                   </pic:nvPicPr>
                   <pic:blipFill>
-                    <a:blip r:embed="rId89"/>
+                    <a:blip r:embed="rId94"/>
                     <a:stretch>
                       <a:fillRect/>
                     </a:stretch>
@@ -9748,7 +11003,7 @@
                     <pic:cNvPicPr/>
                   </pic:nvPicPr>
                   <pic:blipFill>
-                    <a:blip r:embed="rId90"/>
+                    <a:blip r:embed="rId95"/>
                     <a:stretch>
                       <a:fillRect/>
                     </a:stretch>
@@ -9773,14 +11028,14 @@
       <w:pPr>
         <w:pStyle w:val="Heading1"/>
       </w:pPr>
-      <w:bookmarkStart w:id="25" w:name="_Toc71027479"/>
+      <w:bookmarkStart w:id="28" w:name="_Toc71027479"/>
       <w:r>
         <w:t xml:space="preserve">Errors, </w:t>
       </w:r>
       <w:r>
         <w:t>Warnings and Troubleshooting</w:t>
       </w:r>
-      <w:bookmarkEnd w:id="25"/>
+      <w:bookmarkEnd w:id="28"/>
     </w:p>
     <w:p>
       <w:r>
@@ -9808,7 +11063,7 @@
       <w:pPr>
         <w:pStyle w:val="Heading2"/>
       </w:pPr>
-      <w:bookmarkStart w:id="26" w:name="_Toc71027480"/>
+      <w:bookmarkStart w:id="29" w:name="_Toc71027480"/>
       <w:r>
         <w:t>Parsing</w:t>
       </w:r>
@@ -9821,7 +11076,7 @@
       <w:r>
         <w:t xml:space="preserve"> from MSOrganiser</w:t>
       </w:r>
-      <w:bookmarkEnd w:id="26"/>
+      <w:bookmarkEnd w:id="29"/>
     </w:p>
     <w:tbl>
       <w:tblPr>
@@ -9897,7 +11152,7 @@
                           <pic:cNvPicPr/>
                         </pic:nvPicPr>
                         <pic:blipFill>
-                          <a:blip r:embed="rId91"/>
+                          <a:blip r:embed="rId96"/>
                           <a:stretch>
                             <a:fillRect/>
                           </a:stretch>
@@ -9961,7 +11216,7 @@
                           <pic:cNvPicPr/>
                         </pic:nvPicPr>
                         <pic:blipFill>
-                          <a:blip r:embed="rId92"/>
+                          <a:blip r:embed="rId97"/>
                           <a:stretch>
                             <a:fillRect/>
                           </a:stretch>
@@ -10025,7 +11280,7 @@
                           <pic:cNvPicPr/>
                         </pic:nvPicPr>
                         <pic:blipFill>
-                          <a:blip r:embed="rId93"/>
+                          <a:blip r:embed="rId98"/>
                           <a:stretch>
                             <a:fillRect/>
                           </a:stretch>
@@ -10110,7 +11365,7 @@
                           <pic:cNvPicPr/>
                         </pic:nvPicPr>
                         <pic:blipFill>
-                          <a:blip r:embed="rId94"/>
+                          <a:blip r:embed="rId99"/>
                           <a:stretch>
                             <a:fillRect/>
                           </a:stretch>
@@ -10165,7 +11420,7 @@
                           <pic:cNvPicPr/>
                         </pic:nvPicPr>
                         <pic:blipFill>
-                          <a:blip r:embed="rId95"/>
+                          <a:blip r:embed="rId100"/>
                           <a:stretch>
                             <a:fillRect/>
                           </a:stretch>
@@ -10274,21 +11529,21 @@
       <w:pPr>
         <w:pStyle w:val="Heading2"/>
       </w:pPr>
-      <w:bookmarkStart w:id="27" w:name="_Toc71027481"/>
+      <w:bookmarkStart w:id="30" w:name="_Toc71027481"/>
       <w:r>
         <w:t>Reading MRM transition names data related problems</w:t>
       </w:r>
-      <w:bookmarkEnd w:id="27"/>
+      <w:bookmarkEnd w:id="30"/>
     </w:p>
     <w:p>
       <w:pPr>
         <w:pStyle w:val="Heading3"/>
       </w:pPr>
-      <w:bookmarkStart w:id="28" w:name="_Toc71027482"/>
+      <w:bookmarkStart w:id="31" w:name="_Toc71027482"/>
       <w:r>
         <w:t>In General</w:t>
       </w:r>
-      <w:bookmarkEnd w:id="28"/>
+      <w:bookmarkEnd w:id="31"/>
     </w:p>
     <w:tbl>
       <w:tblPr>
@@ -10405,7 +11660,7 @@
                           <pic:cNvPicPr/>
                         </pic:nvPicPr>
                         <pic:blipFill>
-                          <a:blip r:embed="rId96"/>
+                          <a:blip r:embed="rId101"/>
                           <a:stretch>
                             <a:fillRect/>
                           </a:stretch>
@@ -10608,7 +11863,7 @@
       <w:pPr>
         <w:pStyle w:val="Heading3"/>
       </w:pPr>
-      <w:bookmarkStart w:id="29" w:name="_Toc71027483"/>
+      <w:bookmarkStart w:id="32" w:name="_Toc71027483"/>
       <w:proofErr w:type="spellStart"/>
       <w:r>
         <w:t>MassHunter</w:t>
@@ -10617,7 +11872,7 @@
       <w:r>
         <w:t xml:space="preserve"> from Agilent</w:t>
       </w:r>
-      <w:bookmarkEnd w:id="29"/>
+      <w:bookmarkEnd w:id="32"/>
     </w:p>
     <w:tbl>
       <w:tblPr>
@@ -10704,7 +11959,7 @@
                           <pic:cNvPicPr/>
                         </pic:nvPicPr>
                         <pic:blipFill>
-                          <a:blip r:embed="rId93"/>
+                          <a:blip r:embed="rId98"/>
                           <a:stretch>
                             <a:fillRect/>
                           </a:stretch>
@@ -10734,7 +11989,6 @@
           </w:tcPr>
           <w:p>
             <w:r>
-              <w:lastRenderedPageBreak/>
               <w:t>{</w:t>
             </w:r>
             <w:proofErr w:type="spellStart"/>
@@ -10858,7 +12112,7 @@
                           <pic:cNvPicPr/>
                         </pic:nvPicPr>
                         <pic:blipFill rotWithShape="1">
-                          <a:blip r:embed="rId19"/>
+                          <a:blip r:embed="rId102"/>
                           <a:srcRect b="61924"/>
                           <a:stretch/>
                         </pic:blipFill>
@@ -10961,7 +12215,7 @@
                           <pic:cNvPicPr/>
                         </pic:nvPicPr>
                         <pic:blipFill rotWithShape="1">
-                          <a:blip r:embed="rId12"/>
+                          <a:blip r:embed="rId103"/>
                           <a:srcRect r="38450" b="61114"/>
                           <a:stretch/>
                         </pic:blipFill>
@@ -11034,7 +12288,7 @@
                           <pic:cNvPicPr/>
                         </pic:nvPicPr>
                         <pic:blipFill rotWithShape="1">
-                          <a:blip r:embed="rId21"/>
+                          <a:blip r:embed="rId104"/>
                           <a:srcRect b="58225"/>
                           <a:stretch/>
                         </pic:blipFill>
@@ -11184,7 +12438,7 @@
       <w:pPr>
         <w:pStyle w:val="Heading3"/>
       </w:pPr>
-      <w:bookmarkStart w:id="30" w:name="_Toc71027484"/>
+      <w:bookmarkStart w:id="33" w:name="_Toc71027484"/>
       <w:r>
         <w:t xml:space="preserve">Quant from </w:t>
       </w:r>
@@ -11192,7 +12446,7 @@
       <w:r>
         <w:t>SciEx</w:t>
       </w:r>
-      <w:bookmarkEnd w:id="30"/>
+      <w:bookmarkEnd w:id="33"/>
       <w:proofErr w:type="spellEnd"/>
     </w:p>
     <w:tbl>
@@ -11295,7 +12549,7 @@
                           <pic:cNvPicPr/>
                         </pic:nvPicPr>
                         <pic:blipFill>
-                          <a:blip r:embed="rId97"/>
+                          <a:blip r:embed="rId105"/>
                           <a:stretch>
                             <a:fillRect/>
                           </a:stretch>
@@ -11378,7 +12632,7 @@
                           <pic:cNvPicPr/>
                         </pic:nvPicPr>
                         <pic:blipFill>
-                          <a:blip r:embed="rId93"/>
+                          <a:blip r:embed="rId98"/>
                           <a:stretch>
                             <a:fillRect/>
                           </a:stretch>
@@ -11407,11 +12661,11 @@
       <w:pPr>
         <w:pStyle w:val="Heading2"/>
       </w:pPr>
-      <w:bookmarkStart w:id="31" w:name="_Toc71027485"/>
+      <w:bookmarkStart w:id="34" w:name="_Toc71027485"/>
       <w:r>
         <w:t>Reading MS Annotation Template Creator related problems</w:t>
       </w:r>
-      <w:bookmarkEnd w:id="31"/>
+      <w:bookmarkEnd w:id="34"/>
     </w:p>
     <w:tbl>
       <w:tblPr>
@@ -11500,7 +12754,7 @@
                           <pic:cNvPicPr/>
                         </pic:nvPicPr>
                         <pic:blipFill>
-                          <a:blip r:embed="rId94"/>
+                          <a:blip r:embed="rId99"/>
                           <a:stretch>
                             <a:fillRect/>
                           </a:stretch>
@@ -11756,7 +13010,7 @@
                           <pic:cNvPicPr/>
                         </pic:nvPicPr>
                         <pic:blipFill>
-                          <a:blip r:embed="rId98"/>
+                          <a:blip r:embed="rId106"/>
                           <a:stretch>
                             <a:fillRect/>
                           </a:stretch>
@@ -11972,7 +13226,7 @@
                           <pic:cNvPicPr/>
                         </pic:nvPicPr>
                         <pic:blipFill>
-                          <a:blip r:embed="rId99"/>
+                          <a:blip r:embed="rId107"/>
                           <a:stretch>
                             <a:fillRect/>
                           </a:stretch>
@@ -12158,17 +13412,17 @@
       <w:pPr>
         <w:pStyle w:val="Heading2"/>
       </w:pPr>
-      <w:bookmarkStart w:id="32" w:name="_Toc71027486"/>
+      <w:bookmarkStart w:id="35" w:name="_Toc71027486"/>
       <w:r>
         <w:t>Calculation issues</w:t>
       </w:r>
-      <w:bookmarkEnd w:id="32"/>
+      <w:bookmarkEnd w:id="35"/>
     </w:p>
     <w:p>
       <w:pPr>
         <w:pStyle w:val="Heading3"/>
       </w:pPr>
-      <w:bookmarkStart w:id="33" w:name="_Toc71027487"/>
+      <w:bookmarkStart w:id="36" w:name="_Toc71027487"/>
       <w:proofErr w:type="spellStart"/>
       <w:r>
         <w:t>normArea</w:t>
@@ -12177,7 +13431,7 @@
       <w:r>
         <w:t xml:space="preserve"> calculation</w:t>
       </w:r>
-      <w:bookmarkEnd w:id="33"/>
+      <w:bookmarkEnd w:id="36"/>
     </w:p>
     <w:tbl>
       <w:tblPr>
@@ -12736,7 +13990,7 @@
       <w:pPr>
         <w:pStyle w:val="Heading3"/>
       </w:pPr>
-      <w:bookmarkStart w:id="34" w:name="_Toc71027488"/>
+      <w:bookmarkStart w:id="37" w:name="_Toc71027488"/>
       <w:proofErr w:type="spellStart"/>
       <w:r>
         <w:t>normConc</w:t>
@@ -12745,7 +13999,7 @@
       <w:r>
         <w:t xml:space="preserve"> Calculation</w:t>
       </w:r>
-      <w:bookmarkEnd w:id="34"/>
+      <w:bookmarkEnd w:id="37"/>
     </w:p>
     <w:tbl>
       <w:tblPr>
@@ -13133,11 +14387,11 @@
       <w:pPr>
         <w:pStyle w:val="Heading2"/>
       </w:pPr>
-      <w:bookmarkStart w:id="35" w:name="_Toc71027489"/>
+      <w:bookmarkStart w:id="38" w:name="_Toc71027489"/>
       <w:r>
         <w:t>Output to Excel problems</w:t>
       </w:r>
-      <w:bookmarkEnd w:id="35"/>
+      <w:bookmarkEnd w:id="38"/>
     </w:p>
     <w:tbl>
       <w:tblPr>
@@ -13246,11 +14500,11 @@
       <w:pPr>
         <w:pStyle w:val="Heading2"/>
       </w:pPr>
-      <w:bookmarkStart w:id="36" w:name="_Toc71027490"/>
+      <w:bookmarkStart w:id="39" w:name="_Toc71027490"/>
       <w:r>
         <w:t>Report creation problems</w:t>
       </w:r>
-      <w:bookmarkEnd w:id="36"/>
+      <w:bookmarkEnd w:id="39"/>
     </w:p>
     <w:tbl>
       <w:tblPr>
@@ -13330,7 +14584,7 @@
                           <pic:cNvPicPr/>
                         </pic:nvPicPr>
                         <pic:blipFill>
-                          <a:blip r:embed="rId91"/>
+                          <a:blip r:embed="rId96"/>
                           <a:stretch>
                             <a:fillRect/>
                           </a:stretch>
@@ -13379,7 +14633,7 @@
                           <pic:cNvPicPr/>
                         </pic:nvPicPr>
                         <pic:blipFill>
-                          <a:blip r:embed="rId92"/>
+                          <a:blip r:embed="rId97"/>
                           <a:stretch>
                             <a:fillRect/>
                           </a:stretch>
@@ -13422,7 +14676,7 @@
                           <pic:cNvPicPr/>
                         </pic:nvPicPr>
                         <pic:blipFill>
-                          <a:blip r:embed="rId93"/>
+                          <a:blip r:embed="rId98"/>
                           <a:stretch>
                             <a:fillRect/>
                           </a:stretch>
@@ -13452,7 +14706,6 @@
           </w:tcPr>
           <w:p>
             <w:r>
-              <w:lastRenderedPageBreak/>
               <w:t xml:space="preserve">Cannot locate </w:t>
             </w:r>
             <w:proofErr w:type="spellStart"/>
@@ -13852,95 +15105,9 @@
     </w:lvl>
   </w:abstractNum>
   <w:abstractNum w:abstractNumId="3" w15:restartNumberingAfterBreak="0">
-    <w:nsid w:val="36977F17"/>
-    <w:multiLevelType w:val="multilevel"/>
-    <w:tmpl w:val="4809001D"/>
-    <w:lvl w:ilvl="0">
-      <w:start w:val="1"/>
-      <w:numFmt w:val="decimal"/>
-      <w:lvlText w:val="%1)"/>
-      <w:lvlJc w:val="left"/>
-      <w:pPr>
-        <w:ind w:left="360" w:hanging="360"/>
-      </w:pPr>
-    </w:lvl>
-    <w:lvl w:ilvl="1">
-      <w:start w:val="1"/>
-      <w:numFmt w:val="lowerLetter"/>
-      <w:lvlText w:val="%2)"/>
-      <w:lvlJc w:val="left"/>
-      <w:pPr>
-        <w:ind w:left="720" w:hanging="360"/>
-      </w:pPr>
-    </w:lvl>
-    <w:lvl w:ilvl="2">
-      <w:start w:val="1"/>
-      <w:numFmt w:val="lowerRoman"/>
-      <w:lvlText w:val="%3)"/>
-      <w:lvlJc w:val="left"/>
-      <w:pPr>
-        <w:ind w:left="1080" w:hanging="360"/>
-      </w:pPr>
-    </w:lvl>
-    <w:lvl w:ilvl="3">
-      <w:start w:val="1"/>
-      <w:numFmt w:val="decimal"/>
-      <w:lvlText w:val="(%4)"/>
-      <w:lvlJc w:val="left"/>
-      <w:pPr>
-        <w:ind w:left="1440" w:hanging="360"/>
-      </w:pPr>
-    </w:lvl>
-    <w:lvl w:ilvl="4">
-      <w:start w:val="1"/>
-      <w:numFmt w:val="lowerLetter"/>
-      <w:lvlText w:val="(%5)"/>
-      <w:lvlJc w:val="left"/>
-      <w:pPr>
-        <w:ind w:left="1800" w:hanging="360"/>
-      </w:pPr>
-    </w:lvl>
-    <w:lvl w:ilvl="5">
-      <w:start w:val="1"/>
-      <w:numFmt w:val="lowerRoman"/>
-      <w:lvlText w:val="(%6)"/>
-      <w:lvlJc w:val="left"/>
-      <w:pPr>
-        <w:ind w:left="2160" w:hanging="360"/>
-      </w:pPr>
-    </w:lvl>
-    <w:lvl w:ilvl="6">
-      <w:start w:val="1"/>
-      <w:numFmt w:val="decimal"/>
-      <w:lvlText w:val="%7."/>
-      <w:lvlJc w:val="left"/>
-      <w:pPr>
-        <w:ind w:left="2520" w:hanging="360"/>
-      </w:pPr>
-    </w:lvl>
-    <w:lvl w:ilvl="7">
-      <w:start w:val="1"/>
-      <w:numFmt w:val="lowerLetter"/>
-      <w:lvlText w:val="%8."/>
-      <w:lvlJc w:val="left"/>
-      <w:pPr>
-        <w:ind w:left="2880" w:hanging="360"/>
-      </w:pPr>
-    </w:lvl>
-    <w:lvl w:ilvl="8">
-      <w:start w:val="1"/>
-      <w:numFmt w:val="lowerRoman"/>
-      <w:lvlText w:val="%9."/>
-      <w:lvlJc w:val="left"/>
-      <w:pPr>
-        <w:ind w:left="3240" w:hanging="360"/>
-      </w:pPr>
-    </w:lvl>
-  </w:abstractNum>
-  <w:abstractNum w:abstractNumId="4" w15:restartNumberingAfterBreak="0">
-    <w:nsid w:val="43B65E3E"/>
+    <w:nsid w:val="2E292889"/>
     <w:multiLevelType w:val="hybridMultilevel"/>
-    <w:tmpl w:val="8C24DD2E"/>
+    <w:tmpl w:val="0D9676EE"/>
     <w:lvl w:ilvl="0" w:tplc="48090001">
       <w:start w:val="1"/>
       <w:numFmt w:val="bullet"/>
@@ -14050,7 +15217,319 @@
       </w:rPr>
     </w:lvl>
   </w:abstractNum>
+  <w:abstractNum w:abstractNumId="4" w15:restartNumberingAfterBreak="0">
+    <w:nsid w:val="36977F17"/>
+    <w:multiLevelType w:val="multilevel"/>
+    <w:tmpl w:val="4809001D"/>
+    <w:lvl w:ilvl="0">
+      <w:start w:val="1"/>
+      <w:numFmt w:val="decimal"/>
+      <w:lvlText w:val="%1)"/>
+      <w:lvlJc w:val="left"/>
+      <w:pPr>
+        <w:ind w:left="360" w:hanging="360"/>
+      </w:pPr>
+    </w:lvl>
+    <w:lvl w:ilvl="1">
+      <w:start w:val="1"/>
+      <w:numFmt w:val="lowerLetter"/>
+      <w:lvlText w:val="%2)"/>
+      <w:lvlJc w:val="left"/>
+      <w:pPr>
+        <w:ind w:left="720" w:hanging="360"/>
+      </w:pPr>
+    </w:lvl>
+    <w:lvl w:ilvl="2">
+      <w:start w:val="1"/>
+      <w:numFmt w:val="lowerRoman"/>
+      <w:lvlText w:val="%3)"/>
+      <w:lvlJc w:val="left"/>
+      <w:pPr>
+        <w:ind w:left="1080" w:hanging="360"/>
+      </w:pPr>
+    </w:lvl>
+    <w:lvl w:ilvl="3">
+      <w:start w:val="1"/>
+      <w:numFmt w:val="decimal"/>
+      <w:lvlText w:val="(%4)"/>
+      <w:lvlJc w:val="left"/>
+      <w:pPr>
+        <w:ind w:left="1440" w:hanging="360"/>
+      </w:pPr>
+    </w:lvl>
+    <w:lvl w:ilvl="4">
+      <w:start w:val="1"/>
+      <w:numFmt w:val="lowerLetter"/>
+      <w:lvlText w:val="(%5)"/>
+      <w:lvlJc w:val="left"/>
+      <w:pPr>
+        <w:ind w:left="1800" w:hanging="360"/>
+      </w:pPr>
+    </w:lvl>
+    <w:lvl w:ilvl="5">
+      <w:start w:val="1"/>
+      <w:numFmt w:val="lowerRoman"/>
+      <w:lvlText w:val="(%6)"/>
+      <w:lvlJc w:val="left"/>
+      <w:pPr>
+        <w:ind w:left="2160" w:hanging="360"/>
+      </w:pPr>
+    </w:lvl>
+    <w:lvl w:ilvl="6">
+      <w:start w:val="1"/>
+      <w:numFmt w:val="decimal"/>
+      <w:lvlText w:val="%7."/>
+      <w:lvlJc w:val="left"/>
+      <w:pPr>
+        <w:ind w:left="2520" w:hanging="360"/>
+      </w:pPr>
+    </w:lvl>
+    <w:lvl w:ilvl="7">
+      <w:start w:val="1"/>
+      <w:numFmt w:val="lowerLetter"/>
+      <w:lvlText w:val="%8."/>
+      <w:lvlJc w:val="left"/>
+      <w:pPr>
+        <w:ind w:left="2880" w:hanging="360"/>
+      </w:pPr>
+    </w:lvl>
+    <w:lvl w:ilvl="8">
+      <w:start w:val="1"/>
+      <w:numFmt w:val="lowerRoman"/>
+      <w:lvlText w:val="%9."/>
+      <w:lvlJc w:val="left"/>
+      <w:pPr>
+        <w:ind w:left="3240" w:hanging="360"/>
+      </w:pPr>
+    </w:lvl>
+  </w:abstractNum>
   <w:abstractNum w:abstractNumId="5" w15:restartNumberingAfterBreak="0">
+    <w:nsid w:val="369D5288"/>
+    <w:multiLevelType w:val="hybridMultilevel"/>
+    <w:tmpl w:val="C8586E0A"/>
+    <w:lvl w:ilvl="0" w:tplc="48090001">
+      <w:start w:val="1"/>
+      <w:numFmt w:val="bullet"/>
+      <w:lvlText w:val=""/>
+      <w:lvlJc w:val="left"/>
+      <w:pPr>
+        <w:ind w:left="720" w:hanging="360"/>
+      </w:pPr>
+      <w:rPr>
+        <w:rFonts w:ascii="Symbol" w:hAnsi="Symbol" w:hint="default"/>
+      </w:rPr>
+    </w:lvl>
+    <w:lvl w:ilvl="1" w:tplc="48090003" w:tentative="1">
+      <w:start w:val="1"/>
+      <w:numFmt w:val="bullet"/>
+      <w:lvlText w:val="o"/>
+      <w:lvlJc w:val="left"/>
+      <w:pPr>
+        <w:ind w:left="1440" w:hanging="360"/>
+      </w:pPr>
+      <w:rPr>
+        <w:rFonts w:ascii="Courier New" w:hAnsi="Courier New" w:cs="Courier New" w:hint="default"/>
+      </w:rPr>
+    </w:lvl>
+    <w:lvl w:ilvl="2" w:tplc="48090005" w:tentative="1">
+      <w:start w:val="1"/>
+      <w:numFmt w:val="bullet"/>
+      <w:lvlText w:val=""/>
+      <w:lvlJc w:val="left"/>
+      <w:pPr>
+        <w:ind w:left="2160" w:hanging="360"/>
+      </w:pPr>
+      <w:rPr>
+        <w:rFonts w:ascii="Wingdings" w:hAnsi="Wingdings" w:hint="default"/>
+      </w:rPr>
+    </w:lvl>
+    <w:lvl w:ilvl="3" w:tplc="48090001" w:tentative="1">
+      <w:start w:val="1"/>
+      <w:numFmt w:val="bullet"/>
+      <w:lvlText w:val=""/>
+      <w:lvlJc w:val="left"/>
+      <w:pPr>
+        <w:ind w:left="2880" w:hanging="360"/>
+      </w:pPr>
+      <w:rPr>
+        <w:rFonts w:ascii="Symbol" w:hAnsi="Symbol" w:hint="default"/>
+      </w:rPr>
+    </w:lvl>
+    <w:lvl w:ilvl="4" w:tplc="48090003" w:tentative="1">
+      <w:start w:val="1"/>
+      <w:numFmt w:val="bullet"/>
+      <w:lvlText w:val="o"/>
+      <w:lvlJc w:val="left"/>
+      <w:pPr>
+        <w:ind w:left="3600" w:hanging="360"/>
+      </w:pPr>
+      <w:rPr>
+        <w:rFonts w:ascii="Courier New" w:hAnsi="Courier New" w:cs="Courier New" w:hint="default"/>
+      </w:rPr>
+    </w:lvl>
+    <w:lvl w:ilvl="5" w:tplc="48090005" w:tentative="1">
+      <w:start w:val="1"/>
+      <w:numFmt w:val="bullet"/>
+      <w:lvlText w:val=""/>
+      <w:lvlJc w:val="left"/>
+      <w:pPr>
+        <w:ind w:left="4320" w:hanging="360"/>
+      </w:pPr>
+      <w:rPr>
+        <w:rFonts w:ascii="Wingdings" w:hAnsi="Wingdings" w:hint="default"/>
+      </w:rPr>
+    </w:lvl>
+    <w:lvl w:ilvl="6" w:tplc="48090001" w:tentative="1">
+      <w:start w:val="1"/>
+      <w:numFmt w:val="bullet"/>
+      <w:lvlText w:val=""/>
+      <w:lvlJc w:val="left"/>
+      <w:pPr>
+        <w:ind w:left="5040" w:hanging="360"/>
+      </w:pPr>
+      <w:rPr>
+        <w:rFonts w:ascii="Symbol" w:hAnsi="Symbol" w:hint="default"/>
+      </w:rPr>
+    </w:lvl>
+    <w:lvl w:ilvl="7" w:tplc="48090003" w:tentative="1">
+      <w:start w:val="1"/>
+      <w:numFmt w:val="bullet"/>
+      <w:lvlText w:val="o"/>
+      <w:lvlJc w:val="left"/>
+      <w:pPr>
+        <w:ind w:left="5760" w:hanging="360"/>
+      </w:pPr>
+      <w:rPr>
+        <w:rFonts w:ascii="Courier New" w:hAnsi="Courier New" w:cs="Courier New" w:hint="default"/>
+      </w:rPr>
+    </w:lvl>
+    <w:lvl w:ilvl="8" w:tplc="48090005" w:tentative="1">
+      <w:start w:val="1"/>
+      <w:numFmt w:val="bullet"/>
+      <w:lvlText w:val=""/>
+      <w:lvlJc w:val="left"/>
+      <w:pPr>
+        <w:ind w:left="6480" w:hanging="360"/>
+      </w:pPr>
+      <w:rPr>
+        <w:rFonts w:ascii="Wingdings" w:hAnsi="Wingdings" w:hint="default"/>
+      </w:rPr>
+    </w:lvl>
+  </w:abstractNum>
+  <w:abstractNum w:abstractNumId="6" w15:restartNumberingAfterBreak="0">
+    <w:nsid w:val="43B65E3E"/>
+    <w:multiLevelType w:val="hybridMultilevel"/>
+    <w:tmpl w:val="8C24DD2E"/>
+    <w:lvl w:ilvl="0" w:tplc="48090001">
+      <w:start w:val="1"/>
+      <w:numFmt w:val="bullet"/>
+      <w:lvlText w:val=""/>
+      <w:lvlJc w:val="left"/>
+      <w:pPr>
+        <w:ind w:left="720" w:hanging="360"/>
+      </w:pPr>
+      <w:rPr>
+        <w:rFonts w:ascii="Symbol" w:hAnsi="Symbol" w:hint="default"/>
+      </w:rPr>
+    </w:lvl>
+    <w:lvl w:ilvl="1" w:tplc="48090003" w:tentative="1">
+      <w:start w:val="1"/>
+      <w:numFmt w:val="bullet"/>
+      <w:lvlText w:val="o"/>
+      <w:lvlJc w:val="left"/>
+      <w:pPr>
+        <w:ind w:left="1440" w:hanging="360"/>
+      </w:pPr>
+      <w:rPr>
+        <w:rFonts w:ascii="Courier New" w:hAnsi="Courier New" w:cs="Courier New" w:hint="default"/>
+      </w:rPr>
+    </w:lvl>
+    <w:lvl w:ilvl="2" w:tplc="48090005" w:tentative="1">
+      <w:start w:val="1"/>
+      <w:numFmt w:val="bullet"/>
+      <w:lvlText w:val=""/>
+      <w:lvlJc w:val="left"/>
+      <w:pPr>
+        <w:ind w:left="2160" w:hanging="360"/>
+      </w:pPr>
+      <w:rPr>
+        <w:rFonts w:ascii="Wingdings" w:hAnsi="Wingdings" w:hint="default"/>
+      </w:rPr>
+    </w:lvl>
+    <w:lvl w:ilvl="3" w:tplc="48090001" w:tentative="1">
+      <w:start w:val="1"/>
+      <w:numFmt w:val="bullet"/>
+      <w:lvlText w:val=""/>
+      <w:lvlJc w:val="left"/>
+      <w:pPr>
+        <w:ind w:left="2880" w:hanging="360"/>
+      </w:pPr>
+      <w:rPr>
+        <w:rFonts w:ascii="Symbol" w:hAnsi="Symbol" w:hint="default"/>
+      </w:rPr>
+    </w:lvl>
+    <w:lvl w:ilvl="4" w:tplc="48090003" w:tentative="1">
+      <w:start w:val="1"/>
+      <w:numFmt w:val="bullet"/>
+      <w:lvlText w:val="o"/>
+      <w:lvlJc w:val="left"/>
+      <w:pPr>
+        <w:ind w:left="3600" w:hanging="360"/>
+      </w:pPr>
+      <w:rPr>
+        <w:rFonts w:ascii="Courier New" w:hAnsi="Courier New" w:cs="Courier New" w:hint="default"/>
+      </w:rPr>
+    </w:lvl>
+    <w:lvl w:ilvl="5" w:tplc="48090005" w:tentative="1">
+      <w:start w:val="1"/>
+      <w:numFmt w:val="bullet"/>
+      <w:lvlText w:val=""/>
+      <w:lvlJc w:val="left"/>
+      <w:pPr>
+        <w:ind w:left="4320" w:hanging="360"/>
+      </w:pPr>
+      <w:rPr>
+        <w:rFonts w:ascii="Wingdings" w:hAnsi="Wingdings" w:hint="default"/>
+      </w:rPr>
+    </w:lvl>
+    <w:lvl w:ilvl="6" w:tplc="48090001" w:tentative="1">
+      <w:start w:val="1"/>
+      <w:numFmt w:val="bullet"/>
+      <w:lvlText w:val=""/>
+      <w:lvlJc w:val="left"/>
+      <w:pPr>
+        <w:ind w:left="5040" w:hanging="360"/>
+      </w:pPr>
+      <w:rPr>
+        <w:rFonts w:ascii="Symbol" w:hAnsi="Symbol" w:hint="default"/>
+      </w:rPr>
+    </w:lvl>
+    <w:lvl w:ilvl="7" w:tplc="48090003" w:tentative="1">
+      <w:start w:val="1"/>
+      <w:numFmt w:val="bullet"/>
+      <w:lvlText w:val="o"/>
+      <w:lvlJc w:val="left"/>
+      <w:pPr>
+        <w:ind w:left="5760" w:hanging="360"/>
+      </w:pPr>
+      <w:rPr>
+        <w:rFonts w:ascii="Courier New" w:hAnsi="Courier New" w:cs="Courier New" w:hint="default"/>
+      </w:rPr>
+    </w:lvl>
+    <w:lvl w:ilvl="8" w:tplc="48090005" w:tentative="1">
+      <w:start w:val="1"/>
+      <w:numFmt w:val="bullet"/>
+      <w:lvlText w:val=""/>
+      <w:lvlJc w:val="left"/>
+      <w:pPr>
+        <w:ind w:left="6480" w:hanging="360"/>
+      </w:pPr>
+      <w:rPr>
+        <w:rFonts w:ascii="Wingdings" w:hAnsi="Wingdings" w:hint="default"/>
+      </w:rPr>
+    </w:lvl>
+  </w:abstractNum>
+  <w:abstractNum w:abstractNumId="7" w15:restartNumberingAfterBreak="0">
     <w:nsid w:val="45284B56"/>
     <w:multiLevelType w:val="multilevel"/>
     <w:tmpl w:val="A82AF388"/>
@@ -14136,7 +15615,7 @@
       </w:pPr>
     </w:lvl>
   </w:abstractNum>
-  <w:abstractNum w:abstractNumId="6" w15:restartNumberingAfterBreak="0">
+  <w:abstractNum w:abstractNumId="8" w15:restartNumberingAfterBreak="0">
     <w:nsid w:val="4EDD4563"/>
     <w:multiLevelType w:val="hybridMultilevel"/>
     <w:tmpl w:val="76181C0A"/>
@@ -14222,7 +15701,120 @@
       </w:pPr>
     </w:lvl>
   </w:abstractNum>
-  <w:abstractNum w:abstractNumId="7" w15:restartNumberingAfterBreak="0">
+  <w:abstractNum w:abstractNumId="9" w15:restartNumberingAfterBreak="0">
+    <w:nsid w:val="50ED66AA"/>
+    <w:multiLevelType w:val="hybridMultilevel"/>
+    <w:tmpl w:val="BE3CA786"/>
+    <w:lvl w:ilvl="0" w:tplc="48090001">
+      <w:start w:val="1"/>
+      <w:numFmt w:val="bullet"/>
+      <w:lvlText w:val=""/>
+      <w:lvlJc w:val="left"/>
+      <w:pPr>
+        <w:ind w:left="720" w:hanging="360"/>
+      </w:pPr>
+      <w:rPr>
+        <w:rFonts w:ascii="Symbol" w:hAnsi="Symbol" w:hint="default"/>
+      </w:rPr>
+    </w:lvl>
+    <w:lvl w:ilvl="1" w:tplc="48090003" w:tentative="1">
+      <w:start w:val="1"/>
+      <w:numFmt w:val="bullet"/>
+      <w:lvlText w:val="o"/>
+      <w:lvlJc w:val="left"/>
+      <w:pPr>
+        <w:ind w:left="1440" w:hanging="360"/>
+      </w:pPr>
+      <w:rPr>
+        <w:rFonts w:ascii="Courier New" w:hAnsi="Courier New" w:cs="Courier New" w:hint="default"/>
+      </w:rPr>
+    </w:lvl>
+    <w:lvl w:ilvl="2" w:tplc="48090005" w:tentative="1">
+      <w:start w:val="1"/>
+      <w:numFmt w:val="bullet"/>
+      <w:lvlText w:val=""/>
+      <w:lvlJc w:val="left"/>
+      <w:pPr>
+        <w:ind w:left="2160" w:hanging="360"/>
+      </w:pPr>
+      <w:rPr>
+        <w:rFonts w:ascii="Wingdings" w:hAnsi="Wingdings" w:hint="default"/>
+      </w:rPr>
+    </w:lvl>
+    <w:lvl w:ilvl="3" w:tplc="48090001" w:tentative="1">
+      <w:start w:val="1"/>
+      <w:numFmt w:val="bullet"/>
+      <w:lvlText w:val=""/>
+      <w:lvlJc w:val="left"/>
+      <w:pPr>
+        <w:ind w:left="2880" w:hanging="360"/>
+      </w:pPr>
+      <w:rPr>
+        <w:rFonts w:ascii="Symbol" w:hAnsi="Symbol" w:hint="default"/>
+      </w:rPr>
+    </w:lvl>
+    <w:lvl w:ilvl="4" w:tplc="48090003" w:tentative="1">
+      <w:start w:val="1"/>
+      <w:numFmt w:val="bullet"/>
+      <w:lvlText w:val="o"/>
+      <w:lvlJc w:val="left"/>
+      <w:pPr>
+        <w:ind w:left="3600" w:hanging="360"/>
+      </w:pPr>
+      <w:rPr>
+        <w:rFonts w:ascii="Courier New" w:hAnsi="Courier New" w:cs="Courier New" w:hint="default"/>
+      </w:rPr>
+    </w:lvl>
+    <w:lvl w:ilvl="5" w:tplc="48090005" w:tentative="1">
+      <w:start w:val="1"/>
+      <w:numFmt w:val="bullet"/>
+      <w:lvlText w:val=""/>
+      <w:lvlJc w:val="left"/>
+      <w:pPr>
+        <w:ind w:left="4320" w:hanging="360"/>
+      </w:pPr>
+      <w:rPr>
+        <w:rFonts w:ascii="Wingdings" w:hAnsi="Wingdings" w:hint="default"/>
+      </w:rPr>
+    </w:lvl>
+    <w:lvl w:ilvl="6" w:tplc="48090001" w:tentative="1">
+      <w:start w:val="1"/>
+      <w:numFmt w:val="bullet"/>
+      <w:lvlText w:val=""/>
+      <w:lvlJc w:val="left"/>
+      <w:pPr>
+        <w:ind w:left="5040" w:hanging="360"/>
+      </w:pPr>
+      <w:rPr>
+        <w:rFonts w:ascii="Symbol" w:hAnsi="Symbol" w:hint="default"/>
+      </w:rPr>
+    </w:lvl>
+    <w:lvl w:ilvl="7" w:tplc="48090003" w:tentative="1">
+      <w:start w:val="1"/>
+      <w:numFmt w:val="bullet"/>
+      <w:lvlText w:val="o"/>
+      <w:lvlJc w:val="left"/>
+      <w:pPr>
+        <w:ind w:left="5760" w:hanging="360"/>
+      </w:pPr>
+      <w:rPr>
+        <w:rFonts w:ascii="Courier New" w:hAnsi="Courier New" w:cs="Courier New" w:hint="default"/>
+      </w:rPr>
+    </w:lvl>
+    <w:lvl w:ilvl="8" w:tplc="48090005" w:tentative="1">
+      <w:start w:val="1"/>
+      <w:numFmt w:val="bullet"/>
+      <w:lvlText w:val=""/>
+      <w:lvlJc w:val="left"/>
+      <w:pPr>
+        <w:ind w:left="6480" w:hanging="360"/>
+      </w:pPr>
+      <w:rPr>
+        <w:rFonts w:ascii="Wingdings" w:hAnsi="Wingdings" w:hint="default"/>
+      </w:rPr>
+    </w:lvl>
+  </w:abstractNum>
+  <w:abstractNum w:abstractNumId="10" w15:restartNumberingAfterBreak="0">
     <w:nsid w:val="57C8608C"/>
     <w:multiLevelType w:val="multilevel"/>
     <w:tmpl w:val="3C6EC6F4"/>
@@ -14335,7 +15927,7 @@
       </w:rPr>
     </w:lvl>
   </w:abstractNum>
-  <w:abstractNum w:abstractNumId="8" w15:restartNumberingAfterBreak="0">
+  <w:abstractNum w:abstractNumId="11" w15:restartNumberingAfterBreak="0">
     <w:nsid w:val="69360564"/>
     <w:multiLevelType w:val="hybridMultilevel"/>
     <w:tmpl w:val="DBBEA4F6"/>
@@ -14448,7 +16040,7 @@
       </w:rPr>
     </w:lvl>
   </w:abstractNum>
-  <w:abstractNum w:abstractNumId="9" w15:restartNumberingAfterBreak="0">
+  <w:abstractNum w:abstractNumId="12" w15:restartNumberingAfterBreak="0">
     <w:nsid w:val="6FE20D7E"/>
     <w:multiLevelType w:val="multilevel"/>
     <w:tmpl w:val="48090025"/>
@@ -14543,7 +16135,7 @@
       </w:pPr>
     </w:lvl>
   </w:abstractNum>
-  <w:abstractNum w:abstractNumId="10" w15:restartNumberingAfterBreak="0">
+  <w:abstractNum w:abstractNumId="13" w15:restartNumberingAfterBreak="0">
     <w:nsid w:val="74070C74"/>
     <w:multiLevelType w:val="multilevel"/>
     <w:tmpl w:val="4809001D"/>
@@ -14629,7 +16221,7 @@
       </w:pPr>
     </w:lvl>
   </w:abstractNum>
-  <w:abstractNum w:abstractNumId="11" w15:restartNumberingAfterBreak="0">
+  <w:abstractNum w:abstractNumId="14" w15:restartNumberingAfterBreak="0">
     <w:nsid w:val="79B67B6E"/>
     <w:multiLevelType w:val="hybridMultilevel"/>
     <w:tmpl w:val="0FF46032"/>
@@ -14743,40 +16335,49 @@
     </w:lvl>
   </w:abstractNum>
   <w:num w:numId="1">
-    <w:abstractNumId w:val="6"/>
+    <w:abstractNumId w:val="8"/>
   </w:num>
   <w:num w:numId="2">
     <w:abstractNumId w:val="1"/>
   </w:num>
   <w:num w:numId="3">
-    <w:abstractNumId w:val="5"/>
+    <w:abstractNumId w:val="7"/>
   </w:num>
   <w:num w:numId="4">
-    <w:abstractNumId w:val="3"/>
+    <w:abstractNumId w:val="4"/>
   </w:num>
   <w:num w:numId="5">
-    <w:abstractNumId w:val="7"/>
+    <w:abstractNumId w:val="10"/>
   </w:num>
   <w:num w:numId="6">
     <w:abstractNumId w:val="2"/>
   </w:num>
   <w:num w:numId="7">
-    <w:abstractNumId w:val="4"/>
+    <w:abstractNumId w:val="6"/>
   </w:num>
   <w:num w:numId="8">
     <w:abstractNumId w:val="0"/>
   </w:num>
   <w:num w:numId="9">
-    <w:abstractNumId w:val="10"/>
+    <w:abstractNumId w:val="13"/>
   </w:num>
   <w:num w:numId="10">
+    <w:abstractNumId w:val="12"/>
+  </w:num>
+  <w:num w:numId="11">
+    <w:abstractNumId w:val="14"/>
+  </w:num>
+  <w:num w:numId="12">
+    <w:abstractNumId w:val="11"/>
+  </w:num>
+  <w:num w:numId="13">
     <w:abstractNumId w:val="9"/>
   </w:num>
-  <w:num w:numId="11">
-    <w:abstractNumId w:val="11"/>
+  <w:num w:numId="14">
+    <w:abstractNumId w:val="5"/>
   </w:num>
-  <w:num w:numId="12">
-    <w:abstractNumId w:val="8"/>
+  <w:num w:numId="15">
+    <w:abstractNumId w:val="3"/>
   </w:num>
 </w:numbering>
 </file>
@@ -15422,7 +17023,6 @@
   <w:style w:type="character" w:default="1" w:styleId="DefaultParagraphFont">
     <w:name w:val="Default Paragraph Font"/>
     <w:uiPriority w:val="1"/>
-    <w:semiHidden/>
     <w:unhideWhenUsed/>
   </w:style>
   <w:style w:type="table" w:default="1" w:styleId="TableNormal">
@@ -16014,7 +17614,7 @@
 
 <file path=customXml/item1.xml><?xml version="1.0" encoding="utf-8"?>
 <CoverPageProperties xmlns="http://schemas.microsoft.com/office/2006/coverPageProps">
-  <PublishDate>2021-05-03T00:00:00</PublishDate>
+  <PublishDate>2021-10-23T00:00:00</PublishDate>
   <Abstract/>
   <CompanyAddress/>
   <CompanyPhone/>
@@ -16036,7 +17636,7 @@
 </file>
 
 <file path=customXml/itemProps2.xml><?xml version="1.0" encoding="utf-8"?>
-<ds:datastoreItem xmlns:ds="http://schemas.openxmlformats.org/officeDocument/2006/customXml" ds:itemID="{7DFD8AF8-6AE6-49B1-B9E7-984F2DF9DB21}">
+<ds:datastoreItem xmlns:ds="http://schemas.openxmlformats.org/officeDocument/2006/customXml" ds:itemID="{E7353A22-C76D-4875-B85B-CB907FE78E57}">
   <ds:schemaRefs>
     <ds:schemaRef ds:uri="http://schemas.openxmlformats.org/officeDocument/2006/bibliography"/>
   </ds:schemaRefs>

</xml_diff>

<commit_message>
Update Sphinx documentation to include a new test unit and some functions whose documentation I have missed out.
</commit_message>
<xml_diff>
--- a/docs/MSOrganiser_User_Documentation.docx
+++ b/docs/MSOrganiser_User_Documentation.docx
@@ -10,7 +10,10 @@
           <w:docPartUnique/>
         </w:docPartObj>
       </w:sdtPr>
+      <w:sdtEndPr/>
       <w:sdtContent>
+        <w:bookmarkStart w:id="0" w:name="_GoBack" w:displacedByCustomXml="prev"/>
+        <w:bookmarkEnd w:id="0" w:displacedByCustomXml="prev"/>
         <w:p/>
         <w:p>
           <w:pPr>
@@ -156,7 +159,15 @@
                                     <w:sz w:val="24"/>
                                     <w:szCs w:val="24"/>
                                   </w:rPr>
-                                  <w:t>Version 0.0.2</w:t>
+                                  <w:t>Version 0.0.</w:t>
+                                </w:r>
+                                <w:r>
+                                  <w:rPr>
+                                    <w:color w:val="4472C4" w:themeColor="accent5"/>
+                                    <w:sz w:val="24"/>
+                                    <w:szCs w:val="24"/>
+                                  </w:rPr>
+                                  <w:t>3</w:t>
                                 </w:r>
                               </w:p>
                             </w:txbxContent>
@@ -250,7 +261,15 @@
                               <w:sz w:val="24"/>
                               <w:szCs w:val="24"/>
                             </w:rPr>
-                            <w:t>Version 0.0.2</w:t>
+                            <w:t>Version 0.0.</w:t>
+                          </w:r>
+                          <w:r>
+                            <w:rPr>
+                              <w:color w:val="4472C4" w:themeColor="accent5"/>
+                              <w:sz w:val="24"/>
+                              <w:szCs w:val="24"/>
+                            </w:rPr>
+                            <w:t>3</w:t>
                           </w:r>
                         </w:p>
                       </w:txbxContent>
@@ -339,13 +358,14 @@
                                   <w:tag w:val=""/>
                                   <w:id w:val="-785116381"/>
                                   <w:dataBinding w:prefixMappings="xmlns:ns0='http://schemas.microsoft.com/office/2006/coverPageProps' " w:xpath="/ns0:CoverPageProperties[1]/ns0:PublishDate[1]" w:storeItemID="{55AF091B-3C7A-41E3-B477-F2FDAA23CFDA}"/>
-                                  <w:date w:fullDate="2021-10-23T00:00:00Z">
+                                  <w:date w:fullDate="2022-01-01T00:00:00Z">
                                     <w:dateFormat w:val="yyyy"/>
                                     <w:lid w:val="en-US"/>
                                     <w:storeMappedDataAs w:val="dateTime"/>
                                     <w:calendar w:val="gregorian"/>
                                   </w:date>
                                 </w:sdtPr>
+                                <w:sdtEndPr/>
                                 <w:sdtContent>
                                   <w:p>
                                     <w:pPr>
@@ -363,7 +383,15 @@
                                         <w:sz w:val="24"/>
                                         <w:szCs w:val="24"/>
                                       </w:rPr>
-                                      <w:t>2021</w:t>
+                                      <w:t>202</w:t>
+                                    </w:r>
+                                    <w:r>
+                                      <w:rPr>
+                                        <w:color w:val="FFFFFF" w:themeColor="background1"/>
+                                        <w:sz w:val="24"/>
+                                        <w:szCs w:val="24"/>
+                                      </w:rPr>
+                                      <w:t>2</w:t>
                                     </w:r>
                                   </w:p>
                                 </w:sdtContent>
@@ -405,13 +433,14 @@
                             <w:tag w:val=""/>
                             <w:id w:val="-785116381"/>
                             <w:dataBinding w:prefixMappings="xmlns:ns0='http://schemas.microsoft.com/office/2006/coverPageProps' " w:xpath="/ns0:CoverPageProperties[1]/ns0:PublishDate[1]" w:storeItemID="{55AF091B-3C7A-41E3-B477-F2FDAA23CFDA}"/>
-                            <w:date w:fullDate="2021-10-23T00:00:00Z">
+                            <w:date w:fullDate="2022-01-01T00:00:00Z">
                               <w:dateFormat w:val="yyyy"/>
                               <w:lid w:val="en-US"/>
                               <w:storeMappedDataAs w:val="dateTime"/>
                               <w:calendar w:val="gregorian"/>
                             </w:date>
                           </w:sdtPr>
+                          <w:sdtEndPr/>
                           <w:sdtContent>
                             <w:p>
                               <w:pPr>
@@ -429,7 +458,15 @@
                                   <w:sz w:val="24"/>
                                   <w:szCs w:val="24"/>
                                 </w:rPr>
-                                <w:t>2021</w:t>
+                                <w:t>202</w:t>
+                              </w:r>
+                              <w:r>
+                                <w:rPr>
+                                  <w:color w:val="FFFFFF" w:themeColor="background1"/>
+                                  <w:sz w:val="24"/>
+                                  <w:szCs w:val="24"/>
+                                </w:rPr>
+                                <w:t>2</w:t>
                               </w:r>
                             </w:p>
                           </w:sdtContent>
@@ -457,12 +494,12 @@
         </w:numPr>
         <w:ind w:left="432" w:hanging="432"/>
       </w:pPr>
-      <w:bookmarkStart w:id="0" w:name="_Toc86150474"/>
+      <w:bookmarkStart w:id="1" w:name="_Toc86150474"/>
       <w:r>
         <w:lastRenderedPageBreak/>
         <w:t>Version Control Table</w:t>
       </w:r>
-      <w:bookmarkEnd w:id="0"/>
+      <w:bookmarkEnd w:id="1"/>
     </w:p>
     <w:tbl>
       <w:tblPr>
@@ -855,6 +892,160 @@
                 <w:rFonts w:ascii="Calibri" w:hAnsi="Calibri" w:cs="Calibri"/>
                 <w:lang w:val="en-AU"/>
               </w:rPr>
+              <w:t>0.0.3</w:t>
+            </w:r>
+          </w:p>
+        </w:tc>
+        <w:tc>
+          <w:tcPr>
+            <w:tcW w:w="877" w:type="pct"/>
+          </w:tcPr>
+          <w:p>
+            <w:pPr>
+              <w:spacing w:before="0" w:after="0"/>
+              <w:rPr>
+                <w:rFonts w:ascii="Calibri" w:hAnsi="Calibri" w:cs="Calibri"/>
+                <w:lang w:val="en-AU"/>
+              </w:rPr>
+            </w:pPr>
+            <w:r>
+              <w:rPr>
+                <w:rFonts w:ascii="Calibri" w:hAnsi="Calibri" w:cs="Calibri"/>
+                <w:lang w:val="en-AU"/>
+              </w:rPr>
+              <w:t>Jeremy John</w:t>
+            </w:r>
+          </w:p>
+        </w:tc>
+        <w:tc>
+          <w:tcPr>
+            <w:tcW w:w="1122" w:type="pct"/>
+          </w:tcPr>
+          <w:p>
+            <w:pPr>
+              <w:spacing w:before="0" w:after="0"/>
+              <w:rPr>
+                <w:rFonts w:ascii="Calibri" w:hAnsi="Calibri" w:cs="Calibri"/>
+                <w:lang w:val="en-AU"/>
+              </w:rPr>
+            </w:pPr>
+            <w:r>
+              <w:rPr>
+                <w:rFonts w:ascii="Calibri" w:hAnsi="Calibri" w:cs="Calibri"/>
+                <w:lang w:val="en-AU"/>
+              </w:rPr>
+              <w:t>28 April 2022</w:t>
+            </w:r>
+          </w:p>
+        </w:tc>
+        <w:tc>
+          <w:tcPr>
+            <w:tcW w:w="1860" w:type="pct"/>
+          </w:tcPr>
+          <w:p>
+            <w:pPr>
+              <w:spacing w:before="0" w:after="0"/>
+              <w:rPr>
+                <w:rFonts w:ascii="Calibri" w:hAnsi="Calibri" w:cs="Calibri"/>
+                <w:lang w:val="en-AU"/>
+              </w:rPr>
+            </w:pPr>
+            <w:r>
+              <w:rPr>
+                <w:rFonts w:ascii="Calibri" w:hAnsi="Calibri" w:cs="Calibri"/>
+                <w:lang w:val="en-AU"/>
+              </w:rPr>
+              <w:t>Updated</w:t>
+            </w:r>
+          </w:p>
+          <w:p>
+            <w:pPr>
+              <w:pStyle w:val="ListParagraph"/>
+              <w:numPr>
+                <w:ilvl w:val="0"/>
+                <w:numId w:val="16"/>
+              </w:numPr>
+              <w:spacing w:before="0" w:after="0"/>
+              <w:rPr>
+                <w:rFonts w:ascii="Calibri" w:hAnsi="Calibri" w:cs="Calibri"/>
+                <w:lang w:val="en-AU"/>
+              </w:rPr>
+            </w:pPr>
+            <w:r>
+              <w:rPr>
+                <w:rFonts w:ascii="Calibri" w:hAnsi="Calibri" w:cs="Calibri"/>
+                <w:lang w:val="en-AU"/>
+              </w:rPr>
+              <w:t>6</w:t>
+            </w:r>
+            <w:r>
+              <w:rPr>
+                <w:rFonts w:ascii="Calibri" w:hAnsi="Calibri" w:cs="Calibri"/>
+                <w:lang w:val="en-AU"/>
+              </w:rPr>
+              <w:t xml:space="preserve">.3.3 </w:t>
+            </w:r>
+            <w:proofErr w:type="spellStart"/>
+            <w:r>
+              <w:rPr>
+                <w:rFonts w:ascii="Calibri" w:hAnsi="Calibri" w:cs="Calibri"/>
+                <w:lang w:val="en-AU"/>
+              </w:rPr>
+              <w:t>ISTD_Annot</w:t>
+            </w:r>
+            <w:proofErr w:type="spellEnd"/>
+            <w:r>
+              <w:rPr>
+                <w:rFonts w:ascii="Calibri" w:hAnsi="Calibri" w:cs="Calibri"/>
+                <w:lang w:val="en-AU"/>
+              </w:rPr>
+              <w:t xml:space="preserve"> Sheet</w:t>
+            </w:r>
+          </w:p>
+        </w:tc>
+        <w:tc>
+          <w:tcPr>
+            <w:tcW w:w="606" w:type="pct"/>
+          </w:tcPr>
+          <w:p>
+            <w:pPr>
+              <w:spacing w:before="0" w:after="0"/>
+              <w:rPr>
+                <w:rFonts w:ascii="Calibri" w:hAnsi="Calibri" w:cs="Calibri"/>
+                <w:lang w:val="en-AU"/>
+              </w:rPr>
+            </w:pPr>
+            <w:r>
+              <w:rPr>
+                <w:rFonts w:ascii="Calibri" w:hAnsi="Calibri" w:cs="Calibri"/>
+                <w:lang w:val="en-AU"/>
+              </w:rPr>
+              <w:t>Draft</w:t>
+            </w:r>
+          </w:p>
+        </w:tc>
+      </w:tr>
+      <w:tr>
+        <w:trPr>
+          <w:trHeight w:val="133"/>
+        </w:trPr>
+        <w:tc>
+          <w:tcPr>
+            <w:tcW w:w="535" w:type="pct"/>
+          </w:tcPr>
+          <w:p>
+            <w:pPr>
+              <w:spacing w:before="0" w:after="0"/>
+              <w:rPr>
+                <w:rFonts w:ascii="Calibri" w:hAnsi="Calibri" w:cs="Calibri"/>
+                <w:lang w:val="en-AU"/>
+              </w:rPr>
+            </w:pPr>
+            <w:r>
+              <w:rPr>
+                <w:rFonts w:ascii="Calibri" w:hAnsi="Calibri" w:cs="Calibri"/>
+                <w:lang w:val="en-AU"/>
+              </w:rPr>
               <w:t>0.02</w:t>
             </w:r>
           </w:p>
@@ -954,8 +1145,6 @@
               </w:rPr>
               <w:t xml:space="preserve">3. </w:t>
             </w:r>
-            <w:bookmarkStart w:id="1" w:name="_GoBack"/>
-            <w:bookmarkEnd w:id="1"/>
             <w:r>
               <w:rPr>
                 <w:rFonts w:ascii="Calibri" w:hAnsi="Calibri" w:cs="Calibri"/>
@@ -8874,10 +9063,10 @@
           <w:noProof/>
         </w:rPr>
         <w:drawing>
-          <wp:inline distT="0" distB="0" distL="0" distR="0" wp14:anchorId="6ED051E9" wp14:editId="48E339BA">
-            <wp:extent cx="4400550" cy="2511425"/>
-            <wp:effectExtent l="0" t="0" r="0" b="3175"/>
-            <wp:docPr id="27" name="Picture 27"/>
+          <wp:inline distT="0" distB="0" distL="0" distR="0" wp14:anchorId="2A830BF6" wp14:editId="336BAC25">
+            <wp:extent cx="5362575" cy="3648075"/>
+            <wp:effectExtent l="0" t="0" r="9525" b="9525"/>
+            <wp:docPr id="4" name="Picture 4"/>
             <wp:cNvGraphicFramePr>
               <a:graphicFrameLocks xmlns:a="http://schemas.openxmlformats.org/drawingml/2006/main" noChangeAspect="1"/>
             </wp:cNvGraphicFramePr>
@@ -8897,7 +9086,7 @@
                   <pic:spPr>
                     <a:xfrm>
                       <a:off x="0" y="0"/>
-                      <a:ext cx="4412628" cy="2518318"/>
+                      <a:ext cx="5362575" cy="3648075"/>
                     </a:xfrm>
                     <a:prstGeom prst="rect">
                       <a:avLst/>
@@ -8921,6 +9110,7 @@
         <w:keepNext/>
       </w:pPr>
       <w:r>
+        <w:lastRenderedPageBreak/>
         <w:t xml:space="preserve">Table </w:t>
       </w:r>
       <w:r>
@@ -9113,7 +9303,6 @@
             </w:pPr>
             <w:proofErr w:type="spellStart"/>
             <w:r>
-              <w:lastRenderedPageBreak/>
               <w:t>normConc</w:t>
             </w:r>
             <w:proofErr w:type="spellEnd"/>
@@ -9226,6 +9415,9 @@
         <w:jc w:val="center"/>
       </w:pPr>
       <w:r>
+        <w:rPr>
+          <w:noProof/>
+        </w:rPr>
         <w:drawing>
           <wp:inline distT="0" distB="0" distL="0" distR="0" wp14:anchorId="1F274193" wp14:editId="0FE930E3">
             <wp:extent cx="4978188" cy="885825"/>
@@ -9309,6 +9501,7 @@
     </w:p>
     <w:p>
       <w:r>
+        <w:lastRenderedPageBreak/>
         <w:t>The procedures on how to fill in the sheet correctly in MS Annotation Template are not discussed here. Users can refer to the *.</w:t>
       </w:r>
       <w:proofErr w:type="spellStart"/>
@@ -9328,7 +9521,6 @@
         <w:rPr>
           <w:noProof/>
         </w:rPr>
-        <w:lastRenderedPageBreak/>
         <w:drawing>
           <wp:inline distT="0" distB="0" distL="0" distR="0" wp14:anchorId="5FFC28C7" wp14:editId="1DC35DB3">
             <wp:extent cx="3095625" cy="666750"/>
@@ -13613,10 +13805,7 @@
           </w:p>
           <w:p>
             <w:r>
-              <w:t xml:space="preserve">{List of Transition </w:t>
-            </w:r>
-            <w:r>
-              <w:t>ISTD}</w:t>
+              <w:t>{List of Transition ISTD}</w:t>
             </w:r>
           </w:p>
           <w:p>
@@ -13899,10 +14088,7 @@
             </w:r>
             <w:proofErr w:type="spellEnd"/>
             <w:r>
-              <w:t xml:space="preserve"> sheet</w:t>
-            </w:r>
-            <w:r>
-              <w:t>.</w:t>
+              <w:t xml:space="preserve"> sheet.</w:t>
             </w:r>
           </w:p>
         </w:tc>
@@ -13974,13 +14160,7 @@
           </w:tcPr>
           <w:p>
             <w:r>
-              <w:t>Ensure that all transition</w:t>
-            </w:r>
-            <w:r>
-              <w:t xml:space="preserve"> ISTDs</w:t>
-            </w:r>
-            <w:r>
-              <w:t xml:space="preserve"> are fill in the </w:t>
+              <w:t xml:space="preserve">Ensure that all transition ISTDs are fill in the </w:t>
             </w:r>
             <w:proofErr w:type="spellStart"/>
             <w:r>
@@ -13988,17 +14168,11 @@
             </w:r>
             <w:proofErr w:type="spellEnd"/>
             <w:r>
-              <w:t xml:space="preserve"> sheet</w:t>
-            </w:r>
-            <w:r>
-              <w:t xml:space="preserve"> can also be found in your input </w:t>
+              <w:t xml:space="preserve"> sheet can also be found in your input </w:t>
             </w:r>
             <w:proofErr w:type="gramStart"/>
             <w:r>
-              <w:t>dataset.</w:t>
-            </w:r>
-            <w:r>
-              <w:t>.</w:t>
+              <w:t>dataset..</w:t>
             </w:r>
             <w:proofErr w:type="gramEnd"/>
           </w:p>
@@ -14173,13 +14347,7 @@
           </w:p>
           <w:p>
             <w:r>
-              <w:t>{</w:t>
-            </w:r>
-            <w:r>
-              <w:t>Custom Unit Option</w:t>
-            </w:r>
-            <w:r>
-              <w:t>}</w:t>
+              <w:t>{Custom Unit Option}</w:t>
             </w:r>
           </w:p>
           <w:p>
@@ -14268,17 +14436,11 @@
             </w:r>
             <w:proofErr w:type="gramStart"/>
             <w:r>
-              <w:t xml:space="preserve">{ </w:t>
-            </w:r>
-            <w:r>
-              <w:t>Custom</w:t>
+              <w:t>{ Custom</w:t>
             </w:r>
             <w:proofErr w:type="gramEnd"/>
             <w:r>
-              <w:t xml:space="preserve"> Unit Option</w:t>
-            </w:r>
-            <w:r>
-              <w:t xml:space="preserve"> } is invalid</w:t>
+              <w:t xml:space="preserve"> Unit Option } is invalid</w:t>
             </w:r>
           </w:p>
         </w:tc>
@@ -14355,6 +14517,185 @@
             <w:proofErr w:type="spellEnd"/>
             <w:r>
               <w:t xml:space="preserve"> has no duplicate entries.</w:t>
+            </w:r>
+          </w:p>
+        </w:tc>
+      </w:tr>
+      <w:tr>
+        <w:trPr>
+          <w:trHeight w:val="1326"/>
+        </w:trPr>
+        <w:tc>
+          <w:tcPr>
+            <w:tcW w:w="4390" w:type="dxa"/>
+          </w:tcPr>
+          <w:p>
+            <w:r>
+              <w:t xml:space="preserve">There are </w:t>
+            </w:r>
+            <w:proofErr w:type="spellStart"/>
+            <w:r>
+              <w:t>Transition_Name_ISTD</w:t>
+            </w:r>
+            <w:proofErr w:type="spellEnd"/>
+            <w:r>
+              <w:t xml:space="preserve"> in </w:t>
+            </w:r>
+            <w:proofErr w:type="spellStart"/>
+            <w:r>
+              <w:t>ISTD_Annot</w:t>
+            </w:r>
+            <w:proofErr w:type="spellEnd"/>
+            <w:r>
+              <w:t xml:space="preserve"> not used in </w:t>
+            </w:r>
+            <w:proofErr w:type="spellStart"/>
+            <w:r>
+              <w:t>Transtion_Name_Annot</w:t>
+            </w:r>
+            <w:proofErr w:type="spellEnd"/>
+          </w:p>
+          <w:p>
+            <w:r>
+              <w:t xml:space="preserve">{Some </w:t>
+            </w:r>
+            <w:proofErr w:type="spellStart"/>
+            <w:r>
+              <w:t>Transition_Name_</w:t>
+            </w:r>
+            <w:proofErr w:type="gramStart"/>
+            <w:r>
+              <w:t>ISTD</w:t>
+            </w:r>
+            <w:proofErr w:type="spellEnd"/>
+            <w:r>
+              <w:t xml:space="preserve"> </w:t>
+            </w:r>
+            <w:r>
+              <w:t>}</w:t>
+            </w:r>
+            <w:proofErr w:type="gramEnd"/>
+          </w:p>
+          <w:p>
+            <w:r>
+              <w:t>Check that these ISTD are truly not needed</w:t>
+            </w:r>
+          </w:p>
+        </w:tc>
+        <w:tc>
+          <w:tcPr>
+            <w:tcW w:w="4626" w:type="dxa"/>
+          </w:tcPr>
+          <w:p>
+            <w:r>
+              <w:t xml:space="preserve">The software gives this warning when there are ISTD indicated in the </w:t>
+            </w:r>
+            <w:proofErr w:type="spellStart"/>
+            <w:r>
+              <w:t>ISTD_Annot</w:t>
+            </w:r>
+            <w:proofErr w:type="spellEnd"/>
+            <w:r>
+              <w:t xml:space="preserve"> sheet that is not used in the </w:t>
+            </w:r>
+            <w:proofErr w:type="spellStart"/>
+            <w:r>
+              <w:t>Transition_Annot</w:t>
+            </w:r>
+            <w:proofErr w:type="spellEnd"/>
+            <w:r>
+              <w:t xml:space="preserve"> sheet.</w:t>
+            </w:r>
+          </w:p>
+          <w:p>
+            <w:r>
+              <w:rPr>
+                <w:noProof/>
+              </w:rPr>
+              <w:drawing>
+                <wp:inline distT="0" distB="0" distL="0" distR="0" wp14:anchorId="72C47BB6" wp14:editId="67C62DE0">
+                  <wp:extent cx="2361302" cy="1108366"/>
+                  <wp:effectExtent l="0" t="0" r="1270" b="0"/>
+                  <wp:docPr id="5" name="Picture 5"/>
+                  <wp:cNvGraphicFramePr>
+                    <a:graphicFrameLocks xmlns:a="http://schemas.openxmlformats.org/drawingml/2006/main" noChangeAspect="1"/>
+                  </wp:cNvGraphicFramePr>
+                  <a:graphic xmlns:a="http://schemas.openxmlformats.org/drawingml/2006/main">
+                    <a:graphicData uri="http://schemas.openxmlformats.org/drawingml/2006/picture">
+                      <pic:pic xmlns:pic="http://schemas.openxmlformats.org/drawingml/2006/picture">
+                        <pic:nvPicPr>
+                          <pic:cNvPr id="1" name=""/>
+                          <pic:cNvPicPr/>
+                        </pic:nvPicPr>
+                        <pic:blipFill>
+                          <a:blip r:embed="rId111"/>
+                          <a:stretch>
+                            <a:fillRect/>
+                          </a:stretch>
+                        </pic:blipFill>
+                        <pic:spPr>
+                          <a:xfrm>
+                            <a:off x="0" y="0"/>
+                            <a:ext cx="2413712" cy="1132966"/>
+                          </a:xfrm>
+                          <a:prstGeom prst="rect">
+                            <a:avLst/>
+                          </a:prstGeom>
+                        </pic:spPr>
+                      </pic:pic>
+                    </a:graphicData>
+                  </a:graphic>
+                </wp:inline>
+              </w:drawing>
+            </w:r>
+          </w:p>
+          <w:p>
+            <w:r>
+              <w:rPr>
+                <w:noProof/>
+              </w:rPr>
+              <w:drawing>
+                <wp:inline distT="0" distB="0" distL="0" distR="0" wp14:anchorId="3E730A55" wp14:editId="32A20638">
+                  <wp:extent cx="2691441" cy="515853"/>
+                  <wp:effectExtent l="0" t="0" r="0" b="0"/>
+                  <wp:docPr id="7" name="Picture 7"/>
+                  <wp:cNvGraphicFramePr>
+                    <a:graphicFrameLocks xmlns:a="http://schemas.openxmlformats.org/drawingml/2006/main" noChangeAspect="1"/>
+                  </wp:cNvGraphicFramePr>
+                  <a:graphic xmlns:a="http://schemas.openxmlformats.org/drawingml/2006/main">
+                    <a:graphicData uri="http://schemas.openxmlformats.org/drawingml/2006/picture">
+                      <pic:pic xmlns:pic="http://schemas.openxmlformats.org/drawingml/2006/picture">
+                        <pic:nvPicPr>
+                          <pic:cNvPr id="1" name=""/>
+                          <pic:cNvPicPr/>
+                        </pic:nvPicPr>
+                        <pic:blipFill rotWithShape="1">
+                          <a:blip r:embed="rId112"/>
+                          <a:srcRect l="12830"/>
+                          <a:stretch/>
+                        </pic:blipFill>
+                        <pic:spPr bwMode="auto">
+                          <a:xfrm>
+                            <a:off x="0" y="0"/>
+                            <a:ext cx="2770464" cy="530999"/>
+                          </a:xfrm>
+                          <a:prstGeom prst="rect">
+                            <a:avLst/>
+                          </a:prstGeom>
+                          <a:ln>
+                            <a:noFill/>
+                          </a:ln>
+                          <a:extLst>
+                            <a:ext uri="{53640926-AAD7-44D8-BBD7-CCE9431645EC}">
+                              <a14:shadowObscured xmlns:a14="http://schemas.microsoft.com/office/drawing/2010/main"/>
+                            </a:ext>
+                          </a:extLst>
+                        </pic:spPr>
+                      </pic:pic>
+                    </a:graphicData>
+                  </a:graphic>
+                </wp:inline>
+              </w:drawing>
             </w:r>
           </w:p>
         </w:tc>
@@ -14540,10 +14881,7 @@
             </w:r>
             <w:proofErr w:type="spellStart"/>
             <w:r>
-              <w:t>Sample</w:t>
-            </w:r>
-            <w:r>
-              <w:t>_Annot</w:t>
+              <w:t>Sample_Annot</w:t>
             </w:r>
             <w:proofErr w:type="spellEnd"/>
             <w:r>
@@ -14557,10 +14895,7 @@
           </w:tcPr>
           <w:p>
             <w:r>
-              <w:t xml:space="preserve">Please ensure that </w:t>
-            </w:r>
-            <w:r>
-              <w:t>the relevant column names are present.</w:t>
+              <w:t>Please ensure that the relevant column names are present.</w:t>
             </w:r>
           </w:p>
         </w:tc>
@@ -14673,7 +15008,7 @@
                           <pic:cNvPicPr/>
                         </pic:nvPicPr>
                         <pic:blipFill>
-                          <a:blip r:embed="rId111"/>
+                          <a:blip r:embed="rId113"/>
                           <a:stretch>
                             <a:fillRect/>
                           </a:stretch>
@@ -14706,6 +15041,7 @@
           </w:tcPr>
           <w:p>
             <w:r>
+              <w:lastRenderedPageBreak/>
               <w:t>There are data file names that are not associated</w:t>
             </w:r>
             <w:r>
@@ -14807,7 +15143,7 @@
                           <pic:cNvPicPr/>
                         </pic:nvPicPr>
                         <pic:blipFill>
-                          <a:blip r:embed="rId112"/>
+                          <a:blip r:embed="rId114"/>
                           <a:stretch>
                             <a:fillRect/>
                           </a:stretch>
@@ -14887,7 +15223,6 @@
           </w:tcPr>
           <w:p>
             <w:r>
-              <w:lastRenderedPageBreak/>
               <w:t xml:space="preserve">{Some </w:t>
             </w:r>
             <w:proofErr w:type="spellStart"/>
@@ -14951,10 +15286,7 @@
             </w:r>
             <w:proofErr w:type="spellEnd"/>
             <w:r>
-              <w:t>}</w:t>
-            </w:r>
-            <w:r>
-              <w:t xml:space="preserve">. </w:t>
+              <w:t xml:space="preserve">}. </w:t>
             </w:r>
             <w:r>
               <w:t>Please close the file if it is still open on your computer</w:t>
@@ -14996,10 +15328,7 @@
             </w:r>
             <w:proofErr w:type="spellEnd"/>
             <w:r>
-              <w:t>}</w:t>
-            </w:r>
-            <w:r>
-              <w:t xml:space="preserve">. </w:t>
+              <w:t xml:space="preserve">}. </w:t>
             </w:r>
             <w:r>
               <w:t>Ensure that output options give at least one non-empty data set to output into one sheet in excel</w:t>
@@ -15018,10 +15347,7 @@
             </w:r>
             <w:proofErr w:type="spellEnd"/>
             <w:r>
-              <w:t xml:space="preserve"> has problems trying to create an excel file to output its results</w:t>
-            </w:r>
-            <w:r>
-              <w:t xml:space="preserve"> because the results </w:t>
+              <w:t xml:space="preserve"> has problems trying to create an excel file to output its results because the results </w:t>
             </w:r>
             <w:proofErr w:type="gramStart"/>
             <w:r>
@@ -15049,10 +15375,7 @@
           </w:tcPr>
           <w:p>
             <w:r>
-              <w:t xml:space="preserve">Unable to write df to csv due to </w:t>
-            </w:r>
-            <w:r>
-              <w:t>{</w:t>
+              <w:t>Unable to write df to csv due to {</w:t>
             </w:r>
             <w:proofErr w:type="spellStart"/>
             <w:r>
@@ -15076,13 +15399,7 @@
             </w:r>
             <w:proofErr w:type="spellEnd"/>
             <w:r>
-              <w:t xml:space="preserve"> has problems trying to create a</w:t>
-            </w:r>
-            <w:r>
-              <w:t xml:space="preserve"> csv</w:t>
-            </w:r>
-            <w:r>
-              <w:t xml:space="preserve"> file to output its results. Ensure that </w:t>
+              <w:t xml:space="preserve"> has problems trying to create a csv file to output its results. Ensure that </w:t>
             </w:r>
             <w:proofErr w:type="spellStart"/>
             <w:r>
@@ -15103,6 +15420,7 @@
       </w:pPr>
       <w:bookmarkStart w:id="46" w:name="_Toc86150513"/>
       <w:r>
+        <w:lastRenderedPageBreak/>
         <w:t>Report creation problems</w:t>
       </w:r>
       <w:bookmarkEnd w:id="46"/>
@@ -15260,7 +15578,6 @@
               <w:rPr>
                 <w:noProof/>
               </w:rPr>
-              <w:lastRenderedPageBreak/>
               <w:drawing>
                 <wp:inline distT="0" distB="0" distL="0" distR="0" wp14:anchorId="6F1B0F76" wp14:editId="7C2D1148">
                   <wp:extent cx="2849325" cy="571872"/>
@@ -15307,7 +15624,6 @@
           </w:tcPr>
           <w:p>
             <w:r>
-              <w:lastRenderedPageBreak/>
               <w:t xml:space="preserve">Cannot locate </w:t>
             </w:r>
             <w:proofErr w:type="spellStart"/>
@@ -15820,95 +16136,9 @@
     </w:lvl>
   </w:abstractNum>
   <w:abstractNum w:abstractNumId="4" w15:restartNumberingAfterBreak="0">
-    <w:nsid w:val="36977F17"/>
-    <w:multiLevelType w:val="multilevel"/>
-    <w:tmpl w:val="4809001D"/>
-    <w:lvl w:ilvl="0">
-      <w:start w:val="1"/>
-      <w:numFmt w:val="decimal"/>
-      <w:lvlText w:val="%1)"/>
-      <w:lvlJc w:val="left"/>
-      <w:pPr>
-        <w:ind w:left="360" w:hanging="360"/>
-      </w:pPr>
-    </w:lvl>
-    <w:lvl w:ilvl="1">
-      <w:start w:val="1"/>
-      <w:numFmt w:val="lowerLetter"/>
-      <w:lvlText w:val="%2)"/>
-      <w:lvlJc w:val="left"/>
-      <w:pPr>
-        <w:ind w:left="720" w:hanging="360"/>
-      </w:pPr>
-    </w:lvl>
-    <w:lvl w:ilvl="2">
-      <w:start w:val="1"/>
-      <w:numFmt w:val="lowerRoman"/>
-      <w:lvlText w:val="%3)"/>
-      <w:lvlJc w:val="left"/>
-      <w:pPr>
-        <w:ind w:left="1080" w:hanging="360"/>
-      </w:pPr>
-    </w:lvl>
-    <w:lvl w:ilvl="3">
-      <w:start w:val="1"/>
-      <w:numFmt w:val="decimal"/>
-      <w:lvlText w:val="(%4)"/>
-      <w:lvlJc w:val="left"/>
-      <w:pPr>
-        <w:ind w:left="1440" w:hanging="360"/>
-      </w:pPr>
-    </w:lvl>
-    <w:lvl w:ilvl="4">
-      <w:start w:val="1"/>
-      <w:numFmt w:val="lowerLetter"/>
-      <w:lvlText w:val="(%5)"/>
-      <w:lvlJc w:val="left"/>
-      <w:pPr>
-        <w:ind w:left="1800" w:hanging="360"/>
-      </w:pPr>
-    </w:lvl>
-    <w:lvl w:ilvl="5">
-      <w:start w:val="1"/>
-      <w:numFmt w:val="lowerRoman"/>
-      <w:lvlText w:val="(%6)"/>
-      <w:lvlJc w:val="left"/>
-      <w:pPr>
-        <w:ind w:left="2160" w:hanging="360"/>
-      </w:pPr>
-    </w:lvl>
-    <w:lvl w:ilvl="6">
-      <w:start w:val="1"/>
-      <w:numFmt w:val="decimal"/>
-      <w:lvlText w:val="%7."/>
-      <w:lvlJc w:val="left"/>
-      <w:pPr>
-        <w:ind w:left="2520" w:hanging="360"/>
-      </w:pPr>
-    </w:lvl>
-    <w:lvl w:ilvl="7">
-      <w:start w:val="1"/>
-      <w:numFmt w:val="lowerLetter"/>
-      <w:lvlText w:val="%8."/>
-      <w:lvlJc w:val="left"/>
-      <w:pPr>
-        <w:ind w:left="2880" w:hanging="360"/>
-      </w:pPr>
-    </w:lvl>
-    <w:lvl w:ilvl="8">
-      <w:start w:val="1"/>
-      <w:numFmt w:val="lowerRoman"/>
-      <w:lvlText w:val="%9."/>
-      <w:lvlJc w:val="left"/>
-      <w:pPr>
-        <w:ind w:left="3240" w:hanging="360"/>
-      </w:pPr>
-    </w:lvl>
-  </w:abstractNum>
-  <w:abstractNum w:abstractNumId="5" w15:restartNumberingAfterBreak="0">
-    <w:nsid w:val="369D5288"/>
+    <w:nsid w:val="365354D2"/>
     <w:multiLevelType w:val="hybridMultilevel"/>
-    <w:tmpl w:val="C8586E0A"/>
+    <w:tmpl w:val="6A48A380"/>
     <w:lvl w:ilvl="0" w:tplc="48090001">
       <w:start w:val="1"/>
       <w:numFmt w:val="bullet"/>
@@ -16018,10 +16248,96 @@
       </w:rPr>
     </w:lvl>
   </w:abstractNum>
+  <w:abstractNum w:abstractNumId="5" w15:restartNumberingAfterBreak="0">
+    <w:nsid w:val="36977F17"/>
+    <w:multiLevelType w:val="multilevel"/>
+    <w:tmpl w:val="4809001D"/>
+    <w:lvl w:ilvl="0">
+      <w:start w:val="1"/>
+      <w:numFmt w:val="decimal"/>
+      <w:lvlText w:val="%1)"/>
+      <w:lvlJc w:val="left"/>
+      <w:pPr>
+        <w:ind w:left="360" w:hanging="360"/>
+      </w:pPr>
+    </w:lvl>
+    <w:lvl w:ilvl="1">
+      <w:start w:val="1"/>
+      <w:numFmt w:val="lowerLetter"/>
+      <w:lvlText w:val="%2)"/>
+      <w:lvlJc w:val="left"/>
+      <w:pPr>
+        <w:ind w:left="720" w:hanging="360"/>
+      </w:pPr>
+    </w:lvl>
+    <w:lvl w:ilvl="2">
+      <w:start w:val="1"/>
+      <w:numFmt w:val="lowerRoman"/>
+      <w:lvlText w:val="%3)"/>
+      <w:lvlJc w:val="left"/>
+      <w:pPr>
+        <w:ind w:left="1080" w:hanging="360"/>
+      </w:pPr>
+    </w:lvl>
+    <w:lvl w:ilvl="3">
+      <w:start w:val="1"/>
+      <w:numFmt w:val="decimal"/>
+      <w:lvlText w:val="(%4)"/>
+      <w:lvlJc w:val="left"/>
+      <w:pPr>
+        <w:ind w:left="1440" w:hanging="360"/>
+      </w:pPr>
+    </w:lvl>
+    <w:lvl w:ilvl="4">
+      <w:start w:val="1"/>
+      <w:numFmt w:val="lowerLetter"/>
+      <w:lvlText w:val="(%5)"/>
+      <w:lvlJc w:val="left"/>
+      <w:pPr>
+        <w:ind w:left="1800" w:hanging="360"/>
+      </w:pPr>
+    </w:lvl>
+    <w:lvl w:ilvl="5">
+      <w:start w:val="1"/>
+      <w:numFmt w:val="lowerRoman"/>
+      <w:lvlText w:val="(%6)"/>
+      <w:lvlJc w:val="left"/>
+      <w:pPr>
+        <w:ind w:left="2160" w:hanging="360"/>
+      </w:pPr>
+    </w:lvl>
+    <w:lvl w:ilvl="6">
+      <w:start w:val="1"/>
+      <w:numFmt w:val="decimal"/>
+      <w:lvlText w:val="%7."/>
+      <w:lvlJc w:val="left"/>
+      <w:pPr>
+        <w:ind w:left="2520" w:hanging="360"/>
+      </w:pPr>
+    </w:lvl>
+    <w:lvl w:ilvl="7">
+      <w:start w:val="1"/>
+      <w:numFmt w:val="lowerLetter"/>
+      <w:lvlText w:val="%8."/>
+      <w:lvlJc w:val="left"/>
+      <w:pPr>
+        <w:ind w:left="2880" w:hanging="360"/>
+      </w:pPr>
+    </w:lvl>
+    <w:lvl w:ilvl="8">
+      <w:start w:val="1"/>
+      <w:numFmt w:val="lowerRoman"/>
+      <w:lvlText w:val="%9."/>
+      <w:lvlJc w:val="left"/>
+      <w:pPr>
+        <w:ind w:left="3240" w:hanging="360"/>
+      </w:pPr>
+    </w:lvl>
+  </w:abstractNum>
   <w:abstractNum w:abstractNumId="6" w15:restartNumberingAfterBreak="0">
-    <w:nsid w:val="43B65E3E"/>
+    <w:nsid w:val="369D5288"/>
     <w:multiLevelType w:val="hybridMultilevel"/>
-    <w:tmpl w:val="8C24DD2E"/>
+    <w:tmpl w:val="C8586E0A"/>
     <w:lvl w:ilvl="0" w:tplc="48090001">
       <w:start w:val="1"/>
       <w:numFmt w:val="bullet"/>
@@ -16132,181 +16448,9 @@
     </w:lvl>
   </w:abstractNum>
   <w:abstractNum w:abstractNumId="7" w15:restartNumberingAfterBreak="0">
-    <w:nsid w:val="45284B56"/>
-    <w:multiLevelType w:val="multilevel"/>
-    <w:tmpl w:val="A82AF388"/>
-    <w:lvl w:ilvl="0">
-      <w:start w:val="1"/>
-      <w:numFmt w:val="decimal"/>
-      <w:lvlText w:val="%1."/>
-      <w:lvlJc w:val="left"/>
-      <w:pPr>
-        <w:ind w:left="360" w:hanging="360"/>
-      </w:pPr>
-    </w:lvl>
-    <w:lvl w:ilvl="1">
-      <w:start w:val="1"/>
-      <w:numFmt w:val="decimal"/>
-      <w:lvlText w:val="%1.%2."/>
-      <w:lvlJc w:val="left"/>
-      <w:pPr>
-        <w:ind w:left="792" w:hanging="432"/>
-      </w:pPr>
-    </w:lvl>
-    <w:lvl w:ilvl="2">
-      <w:start w:val="1"/>
-      <w:numFmt w:val="decimal"/>
-      <w:lvlText w:val="%1.%2.%3."/>
-      <w:lvlJc w:val="left"/>
-      <w:pPr>
-        <w:ind w:left="1224" w:hanging="504"/>
-      </w:pPr>
-    </w:lvl>
-    <w:lvl w:ilvl="3">
-      <w:start w:val="1"/>
-      <w:numFmt w:val="decimal"/>
-      <w:lvlText w:val="%1.%2.%3.%4."/>
-      <w:lvlJc w:val="left"/>
-      <w:pPr>
-        <w:ind w:left="1728" w:hanging="648"/>
-      </w:pPr>
-    </w:lvl>
-    <w:lvl w:ilvl="4">
-      <w:start w:val="1"/>
-      <w:numFmt w:val="decimal"/>
-      <w:lvlText w:val="%1.%2.%3.%4.%5."/>
-      <w:lvlJc w:val="left"/>
-      <w:pPr>
-        <w:ind w:left="2232" w:hanging="792"/>
-      </w:pPr>
-    </w:lvl>
-    <w:lvl w:ilvl="5">
-      <w:start w:val="1"/>
-      <w:numFmt w:val="decimal"/>
-      <w:lvlText w:val="%1.%2.%3.%4.%5.%6."/>
-      <w:lvlJc w:val="left"/>
-      <w:pPr>
-        <w:ind w:left="2736" w:hanging="936"/>
-      </w:pPr>
-    </w:lvl>
-    <w:lvl w:ilvl="6">
-      <w:start w:val="1"/>
-      <w:numFmt w:val="decimal"/>
-      <w:lvlText w:val="%1.%2.%3.%4.%5.%6.%7."/>
-      <w:lvlJc w:val="left"/>
-      <w:pPr>
-        <w:ind w:left="3240" w:hanging="1080"/>
-      </w:pPr>
-    </w:lvl>
-    <w:lvl w:ilvl="7">
-      <w:start w:val="1"/>
-      <w:numFmt w:val="decimal"/>
-      <w:lvlText w:val="%1.%2.%3.%4.%5.%6.%7.%8."/>
-      <w:lvlJc w:val="left"/>
-      <w:pPr>
-        <w:ind w:left="3744" w:hanging="1224"/>
-      </w:pPr>
-    </w:lvl>
-    <w:lvl w:ilvl="8">
-      <w:start w:val="1"/>
-      <w:numFmt w:val="decimal"/>
-      <w:lvlText w:val="%1.%2.%3.%4.%5.%6.%7.%8.%9."/>
-      <w:lvlJc w:val="left"/>
-      <w:pPr>
-        <w:ind w:left="4320" w:hanging="1440"/>
-      </w:pPr>
-    </w:lvl>
-  </w:abstractNum>
-  <w:abstractNum w:abstractNumId="8" w15:restartNumberingAfterBreak="0">
-    <w:nsid w:val="4EDD4563"/>
+    <w:nsid w:val="43B65E3E"/>
     <w:multiLevelType w:val="hybridMultilevel"/>
-    <w:tmpl w:val="76181C0A"/>
-    <w:lvl w:ilvl="0" w:tplc="4809000F">
-      <w:start w:val="1"/>
-      <w:numFmt w:val="decimal"/>
-      <w:lvlText w:val="%1."/>
-      <w:lvlJc w:val="left"/>
-      <w:pPr>
-        <w:ind w:left="720" w:hanging="360"/>
-      </w:pPr>
-    </w:lvl>
-    <w:lvl w:ilvl="1" w:tplc="48090019">
-      <w:start w:val="1"/>
-      <w:numFmt w:val="lowerLetter"/>
-      <w:lvlText w:val="%2."/>
-      <w:lvlJc w:val="left"/>
-      <w:pPr>
-        <w:ind w:left="1440" w:hanging="360"/>
-      </w:pPr>
-    </w:lvl>
-    <w:lvl w:ilvl="2" w:tplc="4809001B" w:tentative="1">
-      <w:start w:val="1"/>
-      <w:numFmt w:val="lowerRoman"/>
-      <w:lvlText w:val="%3."/>
-      <w:lvlJc w:val="right"/>
-      <w:pPr>
-        <w:ind w:left="2160" w:hanging="180"/>
-      </w:pPr>
-    </w:lvl>
-    <w:lvl w:ilvl="3" w:tplc="4809000F" w:tentative="1">
-      <w:start w:val="1"/>
-      <w:numFmt w:val="decimal"/>
-      <w:lvlText w:val="%4."/>
-      <w:lvlJc w:val="left"/>
-      <w:pPr>
-        <w:ind w:left="2880" w:hanging="360"/>
-      </w:pPr>
-    </w:lvl>
-    <w:lvl w:ilvl="4" w:tplc="48090019" w:tentative="1">
-      <w:start w:val="1"/>
-      <w:numFmt w:val="lowerLetter"/>
-      <w:lvlText w:val="%5."/>
-      <w:lvlJc w:val="left"/>
-      <w:pPr>
-        <w:ind w:left="3600" w:hanging="360"/>
-      </w:pPr>
-    </w:lvl>
-    <w:lvl w:ilvl="5" w:tplc="4809001B" w:tentative="1">
-      <w:start w:val="1"/>
-      <w:numFmt w:val="lowerRoman"/>
-      <w:lvlText w:val="%6."/>
-      <w:lvlJc w:val="right"/>
-      <w:pPr>
-        <w:ind w:left="4320" w:hanging="180"/>
-      </w:pPr>
-    </w:lvl>
-    <w:lvl w:ilvl="6" w:tplc="4809000F" w:tentative="1">
-      <w:start w:val="1"/>
-      <w:numFmt w:val="decimal"/>
-      <w:lvlText w:val="%7."/>
-      <w:lvlJc w:val="left"/>
-      <w:pPr>
-        <w:ind w:left="5040" w:hanging="360"/>
-      </w:pPr>
-    </w:lvl>
-    <w:lvl w:ilvl="7" w:tplc="48090019" w:tentative="1">
-      <w:start w:val="1"/>
-      <w:numFmt w:val="lowerLetter"/>
-      <w:lvlText w:val="%8."/>
-      <w:lvlJc w:val="left"/>
-      <w:pPr>
-        <w:ind w:left="5760" w:hanging="360"/>
-      </w:pPr>
-    </w:lvl>
-    <w:lvl w:ilvl="8" w:tplc="4809001B" w:tentative="1">
-      <w:start w:val="1"/>
-      <w:numFmt w:val="lowerRoman"/>
-      <w:lvlText w:val="%9."/>
-      <w:lvlJc w:val="right"/>
-      <w:pPr>
-        <w:ind w:left="6480" w:hanging="180"/>
-      </w:pPr>
-    </w:lvl>
-  </w:abstractNum>
-  <w:abstractNum w:abstractNumId="9" w15:restartNumberingAfterBreak="0">
-    <w:nsid w:val="50ED66AA"/>
-    <w:multiLevelType w:val="hybridMultilevel"/>
-    <w:tmpl w:val="BE3CA786"/>
+    <w:tmpl w:val="8C24DD2E"/>
     <w:lvl w:ilvl="0" w:tplc="48090001">
       <w:start w:val="1"/>
       <w:numFmt w:val="bullet"/>
@@ -16416,7 +16560,292 @@
       </w:rPr>
     </w:lvl>
   </w:abstractNum>
+  <w:abstractNum w:abstractNumId="8" w15:restartNumberingAfterBreak="0">
+    <w:nsid w:val="45284B56"/>
+    <w:multiLevelType w:val="multilevel"/>
+    <w:tmpl w:val="A82AF388"/>
+    <w:lvl w:ilvl="0">
+      <w:start w:val="1"/>
+      <w:numFmt w:val="decimal"/>
+      <w:lvlText w:val="%1."/>
+      <w:lvlJc w:val="left"/>
+      <w:pPr>
+        <w:ind w:left="360" w:hanging="360"/>
+      </w:pPr>
+    </w:lvl>
+    <w:lvl w:ilvl="1">
+      <w:start w:val="1"/>
+      <w:numFmt w:val="decimal"/>
+      <w:lvlText w:val="%1.%2."/>
+      <w:lvlJc w:val="left"/>
+      <w:pPr>
+        <w:ind w:left="792" w:hanging="432"/>
+      </w:pPr>
+    </w:lvl>
+    <w:lvl w:ilvl="2">
+      <w:start w:val="1"/>
+      <w:numFmt w:val="decimal"/>
+      <w:lvlText w:val="%1.%2.%3."/>
+      <w:lvlJc w:val="left"/>
+      <w:pPr>
+        <w:ind w:left="1224" w:hanging="504"/>
+      </w:pPr>
+    </w:lvl>
+    <w:lvl w:ilvl="3">
+      <w:start w:val="1"/>
+      <w:numFmt w:val="decimal"/>
+      <w:lvlText w:val="%1.%2.%3.%4."/>
+      <w:lvlJc w:val="left"/>
+      <w:pPr>
+        <w:ind w:left="1728" w:hanging="648"/>
+      </w:pPr>
+    </w:lvl>
+    <w:lvl w:ilvl="4">
+      <w:start w:val="1"/>
+      <w:numFmt w:val="decimal"/>
+      <w:lvlText w:val="%1.%2.%3.%4.%5."/>
+      <w:lvlJc w:val="left"/>
+      <w:pPr>
+        <w:ind w:left="2232" w:hanging="792"/>
+      </w:pPr>
+    </w:lvl>
+    <w:lvl w:ilvl="5">
+      <w:start w:val="1"/>
+      <w:numFmt w:val="decimal"/>
+      <w:lvlText w:val="%1.%2.%3.%4.%5.%6."/>
+      <w:lvlJc w:val="left"/>
+      <w:pPr>
+        <w:ind w:left="2736" w:hanging="936"/>
+      </w:pPr>
+    </w:lvl>
+    <w:lvl w:ilvl="6">
+      <w:start w:val="1"/>
+      <w:numFmt w:val="decimal"/>
+      <w:lvlText w:val="%1.%2.%3.%4.%5.%6.%7."/>
+      <w:lvlJc w:val="left"/>
+      <w:pPr>
+        <w:ind w:left="3240" w:hanging="1080"/>
+      </w:pPr>
+    </w:lvl>
+    <w:lvl w:ilvl="7">
+      <w:start w:val="1"/>
+      <w:numFmt w:val="decimal"/>
+      <w:lvlText w:val="%1.%2.%3.%4.%5.%6.%7.%8."/>
+      <w:lvlJc w:val="left"/>
+      <w:pPr>
+        <w:ind w:left="3744" w:hanging="1224"/>
+      </w:pPr>
+    </w:lvl>
+    <w:lvl w:ilvl="8">
+      <w:start w:val="1"/>
+      <w:numFmt w:val="decimal"/>
+      <w:lvlText w:val="%1.%2.%3.%4.%5.%6.%7.%8.%9."/>
+      <w:lvlJc w:val="left"/>
+      <w:pPr>
+        <w:ind w:left="4320" w:hanging="1440"/>
+      </w:pPr>
+    </w:lvl>
+  </w:abstractNum>
+  <w:abstractNum w:abstractNumId="9" w15:restartNumberingAfterBreak="0">
+    <w:nsid w:val="4EDD4563"/>
+    <w:multiLevelType w:val="hybridMultilevel"/>
+    <w:tmpl w:val="76181C0A"/>
+    <w:lvl w:ilvl="0" w:tplc="4809000F">
+      <w:start w:val="1"/>
+      <w:numFmt w:val="decimal"/>
+      <w:lvlText w:val="%1."/>
+      <w:lvlJc w:val="left"/>
+      <w:pPr>
+        <w:ind w:left="720" w:hanging="360"/>
+      </w:pPr>
+    </w:lvl>
+    <w:lvl w:ilvl="1" w:tplc="48090019">
+      <w:start w:val="1"/>
+      <w:numFmt w:val="lowerLetter"/>
+      <w:lvlText w:val="%2."/>
+      <w:lvlJc w:val="left"/>
+      <w:pPr>
+        <w:ind w:left="1440" w:hanging="360"/>
+      </w:pPr>
+    </w:lvl>
+    <w:lvl w:ilvl="2" w:tplc="4809001B" w:tentative="1">
+      <w:start w:val="1"/>
+      <w:numFmt w:val="lowerRoman"/>
+      <w:lvlText w:val="%3."/>
+      <w:lvlJc w:val="right"/>
+      <w:pPr>
+        <w:ind w:left="2160" w:hanging="180"/>
+      </w:pPr>
+    </w:lvl>
+    <w:lvl w:ilvl="3" w:tplc="4809000F" w:tentative="1">
+      <w:start w:val="1"/>
+      <w:numFmt w:val="decimal"/>
+      <w:lvlText w:val="%4."/>
+      <w:lvlJc w:val="left"/>
+      <w:pPr>
+        <w:ind w:left="2880" w:hanging="360"/>
+      </w:pPr>
+    </w:lvl>
+    <w:lvl w:ilvl="4" w:tplc="48090019" w:tentative="1">
+      <w:start w:val="1"/>
+      <w:numFmt w:val="lowerLetter"/>
+      <w:lvlText w:val="%5."/>
+      <w:lvlJc w:val="left"/>
+      <w:pPr>
+        <w:ind w:left="3600" w:hanging="360"/>
+      </w:pPr>
+    </w:lvl>
+    <w:lvl w:ilvl="5" w:tplc="4809001B" w:tentative="1">
+      <w:start w:val="1"/>
+      <w:numFmt w:val="lowerRoman"/>
+      <w:lvlText w:val="%6."/>
+      <w:lvlJc w:val="right"/>
+      <w:pPr>
+        <w:ind w:left="4320" w:hanging="180"/>
+      </w:pPr>
+    </w:lvl>
+    <w:lvl w:ilvl="6" w:tplc="4809000F" w:tentative="1">
+      <w:start w:val="1"/>
+      <w:numFmt w:val="decimal"/>
+      <w:lvlText w:val="%7."/>
+      <w:lvlJc w:val="left"/>
+      <w:pPr>
+        <w:ind w:left="5040" w:hanging="360"/>
+      </w:pPr>
+    </w:lvl>
+    <w:lvl w:ilvl="7" w:tplc="48090019" w:tentative="1">
+      <w:start w:val="1"/>
+      <w:numFmt w:val="lowerLetter"/>
+      <w:lvlText w:val="%8."/>
+      <w:lvlJc w:val="left"/>
+      <w:pPr>
+        <w:ind w:left="5760" w:hanging="360"/>
+      </w:pPr>
+    </w:lvl>
+    <w:lvl w:ilvl="8" w:tplc="4809001B" w:tentative="1">
+      <w:start w:val="1"/>
+      <w:numFmt w:val="lowerRoman"/>
+      <w:lvlText w:val="%9."/>
+      <w:lvlJc w:val="right"/>
+      <w:pPr>
+        <w:ind w:left="6480" w:hanging="180"/>
+      </w:pPr>
+    </w:lvl>
+  </w:abstractNum>
   <w:abstractNum w:abstractNumId="10" w15:restartNumberingAfterBreak="0">
+    <w:nsid w:val="50ED66AA"/>
+    <w:multiLevelType w:val="hybridMultilevel"/>
+    <w:tmpl w:val="BE3CA786"/>
+    <w:lvl w:ilvl="0" w:tplc="48090001">
+      <w:start w:val="1"/>
+      <w:numFmt w:val="bullet"/>
+      <w:lvlText w:val=""/>
+      <w:lvlJc w:val="left"/>
+      <w:pPr>
+        <w:ind w:left="720" w:hanging="360"/>
+      </w:pPr>
+      <w:rPr>
+        <w:rFonts w:ascii="Symbol" w:hAnsi="Symbol" w:hint="default"/>
+      </w:rPr>
+    </w:lvl>
+    <w:lvl w:ilvl="1" w:tplc="48090003" w:tentative="1">
+      <w:start w:val="1"/>
+      <w:numFmt w:val="bullet"/>
+      <w:lvlText w:val="o"/>
+      <w:lvlJc w:val="left"/>
+      <w:pPr>
+        <w:ind w:left="1440" w:hanging="360"/>
+      </w:pPr>
+      <w:rPr>
+        <w:rFonts w:ascii="Courier New" w:hAnsi="Courier New" w:cs="Courier New" w:hint="default"/>
+      </w:rPr>
+    </w:lvl>
+    <w:lvl w:ilvl="2" w:tplc="48090005" w:tentative="1">
+      <w:start w:val="1"/>
+      <w:numFmt w:val="bullet"/>
+      <w:lvlText w:val=""/>
+      <w:lvlJc w:val="left"/>
+      <w:pPr>
+        <w:ind w:left="2160" w:hanging="360"/>
+      </w:pPr>
+      <w:rPr>
+        <w:rFonts w:ascii="Wingdings" w:hAnsi="Wingdings" w:hint="default"/>
+      </w:rPr>
+    </w:lvl>
+    <w:lvl w:ilvl="3" w:tplc="48090001" w:tentative="1">
+      <w:start w:val="1"/>
+      <w:numFmt w:val="bullet"/>
+      <w:lvlText w:val=""/>
+      <w:lvlJc w:val="left"/>
+      <w:pPr>
+        <w:ind w:left="2880" w:hanging="360"/>
+      </w:pPr>
+      <w:rPr>
+        <w:rFonts w:ascii="Symbol" w:hAnsi="Symbol" w:hint="default"/>
+      </w:rPr>
+    </w:lvl>
+    <w:lvl w:ilvl="4" w:tplc="48090003" w:tentative="1">
+      <w:start w:val="1"/>
+      <w:numFmt w:val="bullet"/>
+      <w:lvlText w:val="o"/>
+      <w:lvlJc w:val="left"/>
+      <w:pPr>
+        <w:ind w:left="3600" w:hanging="360"/>
+      </w:pPr>
+      <w:rPr>
+        <w:rFonts w:ascii="Courier New" w:hAnsi="Courier New" w:cs="Courier New" w:hint="default"/>
+      </w:rPr>
+    </w:lvl>
+    <w:lvl w:ilvl="5" w:tplc="48090005" w:tentative="1">
+      <w:start w:val="1"/>
+      <w:numFmt w:val="bullet"/>
+      <w:lvlText w:val=""/>
+      <w:lvlJc w:val="left"/>
+      <w:pPr>
+        <w:ind w:left="4320" w:hanging="360"/>
+      </w:pPr>
+      <w:rPr>
+        <w:rFonts w:ascii="Wingdings" w:hAnsi="Wingdings" w:hint="default"/>
+      </w:rPr>
+    </w:lvl>
+    <w:lvl w:ilvl="6" w:tplc="48090001" w:tentative="1">
+      <w:start w:val="1"/>
+      <w:numFmt w:val="bullet"/>
+      <w:lvlText w:val=""/>
+      <w:lvlJc w:val="left"/>
+      <w:pPr>
+        <w:ind w:left="5040" w:hanging="360"/>
+      </w:pPr>
+      <w:rPr>
+        <w:rFonts w:ascii="Symbol" w:hAnsi="Symbol" w:hint="default"/>
+      </w:rPr>
+    </w:lvl>
+    <w:lvl w:ilvl="7" w:tplc="48090003" w:tentative="1">
+      <w:start w:val="1"/>
+      <w:numFmt w:val="bullet"/>
+      <w:lvlText w:val="o"/>
+      <w:lvlJc w:val="left"/>
+      <w:pPr>
+        <w:ind w:left="5760" w:hanging="360"/>
+      </w:pPr>
+      <w:rPr>
+        <w:rFonts w:ascii="Courier New" w:hAnsi="Courier New" w:cs="Courier New" w:hint="default"/>
+      </w:rPr>
+    </w:lvl>
+    <w:lvl w:ilvl="8" w:tplc="48090005" w:tentative="1">
+      <w:start w:val="1"/>
+      <w:numFmt w:val="bullet"/>
+      <w:lvlText w:val=""/>
+      <w:lvlJc w:val="left"/>
+      <w:pPr>
+        <w:ind w:left="6480" w:hanging="360"/>
+      </w:pPr>
+      <w:rPr>
+        <w:rFonts w:ascii="Wingdings" w:hAnsi="Wingdings" w:hint="default"/>
+      </w:rPr>
+    </w:lvl>
+  </w:abstractNum>
+  <w:abstractNum w:abstractNumId="11" w15:restartNumberingAfterBreak="0">
     <w:nsid w:val="57C8608C"/>
     <w:multiLevelType w:val="multilevel"/>
     <w:tmpl w:val="3C6EC6F4"/>
@@ -16529,7 +16958,7 @@
       </w:rPr>
     </w:lvl>
   </w:abstractNum>
-  <w:abstractNum w:abstractNumId="11" w15:restartNumberingAfterBreak="0">
+  <w:abstractNum w:abstractNumId="12" w15:restartNumberingAfterBreak="0">
     <w:nsid w:val="69360564"/>
     <w:multiLevelType w:val="hybridMultilevel"/>
     <w:tmpl w:val="DBBEA4F6"/>
@@ -16642,7 +17071,7 @@
       </w:rPr>
     </w:lvl>
   </w:abstractNum>
-  <w:abstractNum w:abstractNumId="12" w15:restartNumberingAfterBreak="0">
+  <w:abstractNum w:abstractNumId="13" w15:restartNumberingAfterBreak="0">
     <w:nsid w:val="6FE20D7E"/>
     <w:multiLevelType w:val="multilevel"/>
     <w:tmpl w:val="48090025"/>
@@ -16737,7 +17166,7 @@
       </w:pPr>
     </w:lvl>
   </w:abstractNum>
-  <w:abstractNum w:abstractNumId="13" w15:restartNumberingAfterBreak="0">
+  <w:abstractNum w:abstractNumId="14" w15:restartNumberingAfterBreak="0">
     <w:nsid w:val="74070C74"/>
     <w:multiLevelType w:val="multilevel"/>
     <w:tmpl w:val="4809001D"/>
@@ -16823,7 +17252,7 @@
       </w:pPr>
     </w:lvl>
   </w:abstractNum>
-  <w:abstractNum w:abstractNumId="14" w15:restartNumberingAfterBreak="0">
+  <w:abstractNum w:abstractNumId="15" w15:restartNumberingAfterBreak="0">
     <w:nsid w:val="79B67B6E"/>
     <w:multiLevelType w:val="hybridMultilevel"/>
     <w:tmpl w:val="0FF46032"/>
@@ -16937,49 +17366,52 @@
     </w:lvl>
   </w:abstractNum>
   <w:num w:numId="1">
-    <w:abstractNumId w:val="8"/>
+    <w:abstractNumId w:val="9"/>
   </w:num>
   <w:num w:numId="2">
     <w:abstractNumId w:val="1"/>
   </w:num>
   <w:num w:numId="3">
-    <w:abstractNumId w:val="7"/>
+    <w:abstractNumId w:val="8"/>
   </w:num>
   <w:num w:numId="4">
-    <w:abstractNumId w:val="4"/>
+    <w:abstractNumId w:val="5"/>
   </w:num>
   <w:num w:numId="5">
-    <w:abstractNumId w:val="10"/>
+    <w:abstractNumId w:val="11"/>
   </w:num>
   <w:num w:numId="6">
     <w:abstractNumId w:val="2"/>
   </w:num>
   <w:num w:numId="7">
-    <w:abstractNumId w:val="6"/>
+    <w:abstractNumId w:val="7"/>
   </w:num>
   <w:num w:numId="8">
     <w:abstractNumId w:val="0"/>
   </w:num>
   <w:num w:numId="9">
+    <w:abstractNumId w:val="14"/>
+  </w:num>
+  <w:num w:numId="10">
     <w:abstractNumId w:val="13"/>
   </w:num>
-  <w:num w:numId="10">
+  <w:num w:numId="11">
+    <w:abstractNumId w:val="15"/>
+  </w:num>
+  <w:num w:numId="12">
     <w:abstractNumId w:val="12"/>
   </w:num>
-  <w:num w:numId="11">
-    <w:abstractNumId w:val="14"/>
-  </w:num>
-  <w:num w:numId="12">
-    <w:abstractNumId w:val="11"/>
-  </w:num>
   <w:num w:numId="13">
-    <w:abstractNumId w:val="9"/>
+    <w:abstractNumId w:val="10"/>
   </w:num>
   <w:num w:numId="14">
-    <w:abstractNumId w:val="5"/>
+    <w:abstractNumId w:val="6"/>
   </w:num>
   <w:num w:numId="15">
     <w:abstractNumId w:val="3"/>
+  </w:num>
+  <w:num w:numId="16">
+    <w:abstractNumId w:val="4"/>
   </w:num>
 </w:numbering>
 </file>
@@ -17625,6 +18057,7 @@
   <w:style w:type="character" w:default="1" w:styleId="DefaultParagraphFont">
     <w:name w:val="Default Paragraph Font"/>
     <w:uiPriority w:val="1"/>
+    <w:semiHidden/>
     <w:unhideWhenUsed/>
   </w:style>
   <w:style w:type="table" w:default="1" w:styleId="TableNormal">
@@ -18216,7 +18649,7 @@
 
 <file path=customXml/item1.xml><?xml version="1.0" encoding="utf-8"?>
 <CoverPageProperties xmlns="http://schemas.microsoft.com/office/2006/coverPageProps">
-  <PublishDate>2021-10-23T00:00:00</PublishDate>
+  <PublishDate>2022</PublishDate>
   <Abstract/>
   <CompanyAddress/>
   <CompanyPhone/>
@@ -18238,7 +18671,7 @@
 </file>
 
 <file path=customXml/itemProps2.xml><?xml version="1.0" encoding="utf-8"?>
-<ds:datastoreItem xmlns:ds="http://schemas.openxmlformats.org/officeDocument/2006/customXml" ds:itemID="{88FB3417-6655-4EF4-B590-61025B313133}">
+<ds:datastoreItem xmlns:ds="http://schemas.openxmlformats.org/officeDocument/2006/customXml" ds:itemID="{2F15EBC2-76A1-42F1-B03B-9EA233298337}">
   <ds:schemaRefs>
     <ds:schemaRef ds:uri="http://schemas.openxmlformats.org/officeDocument/2006/bibliography"/>
   </ds:schemaRefs>

</xml_diff>